<commit_message>
Added 3x10mm screw to secure antenna mounting and tidy up
</commit_message>
<xml_diff>
--- a/Documentation/Parts List.docx
+++ b/Documentation/Parts List.docx
@@ -1,6 +1,6 @@
 
 <file path=word/document.xml><?xml version="1.0" encoding="utf-8"?>
-<w:document xmlns:wpc="http://schemas.microsoft.com/office/word/2010/wordprocessingCanvas" xmlns:cx="http://schemas.microsoft.com/office/drawing/2014/chartex" xmlns:cx1="http://schemas.microsoft.com/office/drawing/2015/9/8/chartex" xmlns:cx2="http://schemas.microsoft.com/office/drawing/2015/10/21/chartex" xmlns:cx3="http://schemas.microsoft.com/office/drawing/2016/5/9/chartex" xmlns:cx4="http://schemas.microsoft.com/office/drawing/2016/5/10/chartex" xmlns:cx5="http://schemas.microsoft.com/office/drawing/2016/5/11/chartex" xmlns:cx6="http://schemas.microsoft.com/office/drawing/2016/5/12/chartex" xmlns:cx7="http://schemas.microsoft.com/office/drawing/2016/5/13/chartex" xmlns:cx8="http://schemas.microsoft.com/office/drawing/2016/5/14/chartex" xmlns:mc="http://schemas.openxmlformats.org/markup-compatibility/2006" xmlns:aink="http://schemas.microsoft.com/office/drawing/2016/ink" xmlns:am3d="http://schemas.microsoft.com/office/drawing/2017/model3d" xmlns:o="urn:schemas-microsoft-com:office:office" xmlns:r="http://schemas.openxmlformats.org/officeDocument/2006/relationships" xmlns:m="http://schemas.openxmlformats.org/officeDocument/2006/math" xmlns:v="urn:schemas-microsoft-com:vml" xmlns:wp14="http://schemas.microsoft.com/office/word/2010/wordprocessingDrawing" xmlns:wp="http://schemas.openxmlformats.org/drawingml/2006/wordprocessingDrawing" xmlns:w10="urn:schemas-microsoft-com:office:word" xmlns:w="http://schemas.openxmlformats.org/wordprocessingml/2006/main" xmlns:w14="http://schemas.microsoft.com/office/word/2010/wordml" xmlns:w15="http://schemas.microsoft.com/office/word/2012/wordml" xmlns:w16cid="http://schemas.microsoft.com/office/word/2016/wordml/cid" xmlns:w16se="http://schemas.microsoft.com/office/word/2015/wordml/symex" xmlns:wpg="http://schemas.microsoft.com/office/word/2010/wordprocessingGroup" xmlns:wpi="http://schemas.microsoft.com/office/word/2010/wordprocessingInk" xmlns:wne="http://schemas.microsoft.com/office/word/2006/wordml" xmlns:wps="http://schemas.microsoft.com/office/word/2010/wordprocessingShape" mc:Ignorable="w14 w15 w16se w16cid wp14">
+<w:document xmlns:wpc="http://schemas.microsoft.com/office/word/2010/wordprocessingCanvas" xmlns:mc="http://schemas.openxmlformats.org/markup-compatibility/2006" xmlns:o="urn:schemas-microsoft-com:office:office" xmlns:r="http://schemas.openxmlformats.org/officeDocument/2006/relationships" xmlns:m="http://schemas.openxmlformats.org/officeDocument/2006/math" xmlns:v="urn:schemas-microsoft-com:vml" xmlns:wp14="http://schemas.microsoft.com/office/word/2010/wordprocessingDrawing" xmlns:wp="http://schemas.openxmlformats.org/drawingml/2006/wordprocessingDrawing" xmlns:w10="urn:schemas-microsoft-com:office:word" xmlns:w="http://schemas.openxmlformats.org/wordprocessingml/2006/main" xmlns:w14="http://schemas.microsoft.com/office/word/2010/wordml" xmlns:wpg="http://schemas.microsoft.com/office/word/2010/wordprocessingGroup" xmlns:wpi="http://schemas.microsoft.com/office/word/2010/wordprocessingInk" xmlns:wne="http://schemas.microsoft.com/office/word/2006/wordml" xmlns:wps="http://schemas.microsoft.com/office/word/2010/wordprocessingShape" mc:Ignorable="w14 wp14">
   <w:body>
     <w:p>
       <w:pPr>
@@ -14,106 +14,42 @@
           <w:szCs w:val="32"/>
         </w:rPr>
       </w:pPr>
-      <w:r>
-        <w:rPr>
-          <w:b/>
-          <w:noProof/>
-          <w:sz w:val="32"/>
-          <w:szCs w:val="32"/>
-        </w:rPr>
-        <w:drawing>
-          <wp:inline distT="0" distB="0" distL="0" distR="0" wp14:anchorId="6BC81B74" wp14:editId="41D0DFBB">
-            <wp:extent cx="3957955" cy="1617345"/>
-            <wp:effectExtent l="0" t="0" r="4445" b="1905"/>
-            <wp:docPr id="7" name="Picture 7"/>
-            <wp:cNvGraphicFramePr>
-              <a:graphicFrameLocks xmlns:a="http://schemas.openxmlformats.org/drawingml/2006/main" noChangeAspect="1"/>
-            </wp:cNvGraphicFramePr>
-            <a:graphic xmlns:a="http://schemas.openxmlformats.org/drawingml/2006/main">
-              <a:graphicData uri="http://schemas.openxmlformats.org/drawingml/2006/picture">
-                <pic:pic xmlns:pic="http://schemas.openxmlformats.org/drawingml/2006/picture">
-                  <pic:nvPicPr>
-                    <pic:cNvPr id="0" name="Picture 1"/>
-                    <pic:cNvPicPr>
-                      <a:picLocks noChangeAspect="1" noChangeArrowheads="1"/>
-                    </pic:cNvPicPr>
-                  </pic:nvPicPr>
-                  <pic:blipFill>
-                    <a:blip r:embed="rId6" cstate="print">
-                      <a:extLst>
-                        <a:ext uri="{28A0092B-C50C-407E-A947-70E740481C1C}">
-                          <a14:useLocalDpi xmlns:a14="http://schemas.microsoft.com/office/drawing/2010/main" val="0"/>
-                        </a:ext>
-                      </a:extLst>
-                    </a:blip>
-                    <a:srcRect/>
-                    <a:stretch>
-                      <a:fillRect/>
-                    </a:stretch>
-                  </pic:blipFill>
-                  <pic:spPr bwMode="auto">
-                    <a:xfrm>
-                      <a:off x="0" y="0"/>
-                      <a:ext cx="3957955" cy="1617345"/>
-                    </a:xfrm>
-                    <a:prstGeom prst="rect">
-                      <a:avLst/>
-                    </a:prstGeom>
-                    <a:noFill/>
-                    <a:ln>
-                      <a:noFill/>
-                    </a:ln>
-                  </pic:spPr>
-                </pic:pic>
-              </a:graphicData>
-            </a:graphic>
-          </wp:inline>
-        </w:drawing>
-      </w:r>
-    </w:p>
-    <w:p>
-      <w:pPr>
-        <w:tabs>
-          <w:tab w:val="left" w:pos="2217"/>
-        </w:tabs>
-        <w:jc w:val="center"/>
-        <w:rPr>
-          <w:b/>
-          <w:sz w:val="32"/>
-          <w:szCs w:val="32"/>
-        </w:rPr>
-      </w:pPr>
+      <w:proofErr w:type="spellStart"/>
       <w:r>
         <w:rPr>
           <w:b/>
           <w:sz w:val="32"/>
           <w:szCs w:val="32"/>
         </w:rPr>
-        <w:t>Air Quality Sensor</w:t>
+        <w:t>Heltec</w:t>
       </w:r>
+      <w:proofErr w:type="spellEnd"/>
       <w:r>
         <w:rPr>
           <w:b/>
           <w:sz w:val="32"/>
           <w:szCs w:val="32"/>
         </w:rPr>
-        <w:t xml:space="preserve"> Parts List</w:t>
+        <w:t xml:space="preserve"> Kit Parts List</w:t>
+      </w:r>
+    </w:p>
+    <w:p>
+      <w:r>
+        <w:t>NOTE: a number of parts use PVC cement to fix the 3D printed parts to the enclosure.</w:t>
       </w:r>
       <w:r>
-        <w:rPr>
-          <w:b/>
-          <w:sz w:val="32"/>
-          <w:szCs w:val="32"/>
-        </w:rPr>
-        <w:t xml:space="preserve"> </w:t>
+        <w:t xml:space="preserve"> Use a small artists</w:t>
       </w:r>
       <w:r>
-        <w:rPr>
-          <w:b/>
-          <w:sz w:val="32"/>
-          <w:szCs w:val="32"/>
-        </w:rPr>
-        <w:t>Version 1.0</w:t>
+        <w:t>’</w:t>
+      </w:r>
+      <w:r>
+        <w:t xml:space="preserve"> paint brush to smear the glue otherwise you may get runs which require wiping quickly before the glue sets.</w:t>
+      </w:r>
+    </w:p>
+    <w:p>
+      <w:r>
+        <w:t>For STEM training events the glued parts will be pre-assembled.</w:t>
       </w:r>
     </w:p>
     <w:tbl>
@@ -124,9 +60,9 @@
       </w:tblPr>
       <w:tblGrid>
         <w:gridCol w:w="641"/>
-        <w:gridCol w:w="577"/>
-        <w:gridCol w:w="4666"/>
-        <w:gridCol w:w="3132"/>
+        <w:gridCol w:w="580"/>
+        <w:gridCol w:w="4699"/>
+        <w:gridCol w:w="3322"/>
       </w:tblGrid>
       <w:tr>
         <w:trPr>
@@ -218,6 +154,9 @@
         </w:tc>
       </w:tr>
       <w:tr>
+        <w:trPr>
+          <w:trHeight w:val="2393"/>
+        </w:trPr>
         <w:tc>
           <w:tcPr>
             <w:tcW w:w="641" w:type="dxa"/>
@@ -269,9 +208,17 @@
                 <w:lang w:eastAsia="en-GB"/>
               </w:rPr>
               <w:drawing>
-                <wp:inline distT="0" distB="0" distL="0" distR="0" wp14:anchorId="7BD30E53" wp14:editId="6AD99377">
-                  <wp:extent cx="2489887" cy="1835708"/>
-                  <wp:effectExtent l="0" t="0" r="5715" b="0"/>
+                <wp:anchor distT="0" distB="0" distL="114300" distR="114300" simplePos="0" relativeHeight="251658240" behindDoc="0" locked="0" layoutInCell="1" allowOverlap="1">
+                  <wp:simplePos x="0" y="0"/>
+                  <wp:positionH relativeFrom="column">
+                    <wp:posOffset>312420</wp:posOffset>
+                  </wp:positionH>
+                  <wp:positionV relativeFrom="paragraph">
+                    <wp:posOffset>111760</wp:posOffset>
+                  </wp:positionV>
+                  <wp:extent cx="2066925" cy="1350645"/>
+                  <wp:effectExtent l="0" t="0" r="9525" b="1905"/>
+                  <wp:wrapTopAndBottom/>
                   <wp:docPr id="23" name="Picture 23"/>
                   <wp:cNvGraphicFramePr>
                     <a:graphicFrameLocks xmlns:a="http://schemas.openxmlformats.org/drawingml/2006/main" noChangeAspect="1"/>
@@ -283,25 +230,44 @@
                           <pic:cNvPr id="0" name=""/>
                           <pic:cNvPicPr/>
                         </pic:nvPicPr>
-                        <pic:blipFill>
-                          <a:blip r:embed="rId7"/>
-                          <a:stretch>
-                            <a:fillRect/>
-                          </a:stretch>
+                        <pic:blipFill rotWithShape="1">
+                          <a:blip r:embed="rId7">
+                            <a:extLst>
+                              <a:ext uri="{28A0092B-C50C-407E-A947-70E740481C1C}">
+                                <a14:useLocalDpi xmlns:a14="http://schemas.microsoft.com/office/drawing/2010/main" val="0"/>
+                              </a:ext>
+                            </a:extLst>
+                          </a:blip>
+                          <a:srcRect t="4329" r="3404" b="10087"/>
+                          <a:stretch/>
                         </pic:blipFill>
-                        <pic:spPr>
+                        <pic:spPr bwMode="auto">
                           <a:xfrm>
                             <a:off x="0" y="0"/>
-                            <a:ext cx="2490415" cy="1836097"/>
+                            <a:ext cx="2066925" cy="1350645"/>
                           </a:xfrm>
                           <a:prstGeom prst="rect">
                             <a:avLst/>
                           </a:prstGeom>
+                          <a:ln>
+                            <a:noFill/>
+                          </a:ln>
+                          <a:extLst>
+                            <a:ext uri="{53640926-AAD7-44D8-BBD7-CCE9431645EC}">
+                              <a14:shadowObscured xmlns:a14="http://schemas.microsoft.com/office/drawing/2010/main"/>
+                            </a:ext>
+                          </a:extLst>
                         </pic:spPr>
                       </pic:pic>
                     </a:graphicData>
                   </a:graphic>
-                </wp:inline>
+                  <wp14:sizeRelH relativeFrom="margin">
+                    <wp14:pctWidth>0</wp14:pctWidth>
+                  </wp14:sizeRelH>
+                  <wp14:sizeRelV relativeFrom="margin">
+                    <wp14:pctHeight>0</wp14:pctHeight>
+                  </wp14:sizeRelV>
+                </wp:anchor>
               </w:drawing>
             </w:r>
           </w:p>
@@ -317,12 +283,39 @@
               </w:tabs>
             </w:pPr>
             <w:r>
-              <w:t xml:space="preserve">Enclosure </w:t>
-            </w:r>
+              <w:t xml:space="preserve">Enclosure available from </w:t>
+            </w:r>
+            <w:hyperlink r:id="rId8" w:history="1">
+              <w:proofErr w:type="spellStart"/>
+              <w:r>
+                <w:rPr>
+                  <w:rStyle w:val="Hyperlink"/>
+                </w:rPr>
+                <w:t>Ebay</w:t>
+              </w:r>
+              <w:proofErr w:type="spellEnd"/>
+            </w:hyperlink>
+          </w:p>
+          <w:p>
+            <w:pPr>
+              <w:tabs>
+                <w:tab w:val="left" w:pos="2217"/>
+              </w:tabs>
+            </w:pPr>
+          </w:p>
+          <w:p>
+            <w:pPr>
+              <w:tabs>
+                <w:tab w:val="left" w:pos="2217"/>
+              </w:tabs>
+            </w:pPr>
           </w:p>
         </w:tc>
       </w:tr>
       <w:tr>
+        <w:trPr>
+          <w:trHeight w:val="2288"/>
+        </w:trPr>
         <w:tc>
           <w:tcPr>
             <w:tcW w:w="641" w:type="dxa"/>
@@ -374,9 +367,17 @@
                 <w:lang w:eastAsia="en-GB"/>
               </w:rPr>
               <w:drawing>
-                <wp:inline distT="0" distB="0" distL="0" distR="0" wp14:anchorId="37FB2C40" wp14:editId="39DD5C02">
-                  <wp:extent cx="2017192" cy="1643449"/>
+                <wp:anchor distT="0" distB="0" distL="114300" distR="114300" simplePos="0" relativeHeight="251662336" behindDoc="0" locked="0" layoutInCell="1" allowOverlap="1">
+                  <wp:simplePos x="0" y="0"/>
+                  <wp:positionH relativeFrom="column">
+                    <wp:posOffset>434340</wp:posOffset>
+                  </wp:positionH>
+                  <wp:positionV relativeFrom="paragraph">
+                    <wp:posOffset>80010</wp:posOffset>
+                  </wp:positionV>
+                  <wp:extent cx="1833880" cy="1320800"/>
                   <wp:effectExtent l="0" t="0" r="0" b="0"/>
+                  <wp:wrapTopAndBottom/>
                   <wp:docPr id="22" name="Picture 22"/>
                   <wp:cNvGraphicFramePr>
                     <a:graphicFrameLocks xmlns:a="http://schemas.openxmlformats.org/drawingml/2006/main" noChangeAspect="1"/>
@@ -388,37 +389,53 @@
                           <pic:cNvPr id="0" name=""/>
                           <pic:cNvPicPr/>
                         </pic:nvPicPr>
-                        <pic:blipFill>
-                          <a:blip r:embed="rId8">
+                        <pic:blipFill rotWithShape="1">
+                          <a:blip r:embed="rId9">
                             <a:extLst>
                               <a:ext uri="{BEBA8EAE-BF5A-486C-A8C5-ECC9F3942E4B}">
                                 <a14:imgProps xmlns:a14="http://schemas.microsoft.com/office/drawing/2010/main">
-                                  <a14:imgLayer r:embed="rId9">
+                                  <a14:imgLayer r:embed="rId10">
                                     <a14:imgEffect>
                                       <a14:backgroundRemoval t="4673" b="95016" l="2030" r="96701"/>
                                     </a14:imgEffect>
                                   </a14:imgLayer>
                                 </a14:imgProps>
                               </a:ext>
+                              <a:ext uri="{28A0092B-C50C-407E-A947-70E740481C1C}">
+                                <a14:useLocalDpi xmlns:a14="http://schemas.microsoft.com/office/drawing/2010/main" val="0"/>
+                              </a:ext>
                             </a:extLst>
                           </a:blip>
-                          <a:stretch>
-                            <a:fillRect/>
-                          </a:stretch>
+                          <a:srcRect l="-3580" t="-6224" r="-1" b="2491"/>
+                          <a:stretch/>
                         </pic:blipFill>
-                        <pic:spPr>
+                        <pic:spPr bwMode="auto">
                           <a:xfrm>
                             <a:off x="0" y="0"/>
-                            <a:ext cx="2021047" cy="1646589"/>
+                            <a:ext cx="1833880" cy="1320800"/>
                           </a:xfrm>
                           <a:prstGeom prst="rect">
                             <a:avLst/>
                           </a:prstGeom>
+                          <a:ln>
+                            <a:noFill/>
+                          </a:ln>
+                          <a:extLst>
+                            <a:ext uri="{53640926-AAD7-44D8-BBD7-CCE9431645EC}">
+                              <a14:shadowObscured xmlns:a14="http://schemas.microsoft.com/office/drawing/2010/main"/>
+                            </a:ext>
+                          </a:extLst>
                         </pic:spPr>
                       </pic:pic>
                     </a:graphicData>
                   </a:graphic>
-                </wp:inline>
+                  <wp14:sizeRelH relativeFrom="page">
+                    <wp14:pctWidth>0</wp14:pctWidth>
+                  </wp14:sizeRelH>
+                  <wp14:sizeRelV relativeFrom="page">
+                    <wp14:pctHeight>0</wp14:pctHeight>
+                  </wp14:sizeRelV>
+                </wp:anchor>
               </w:drawing>
             </w:r>
           </w:p>
@@ -441,6 +458,23 @@
             </w:r>
             <w:r>
               <w:t xml:space="preserve"> – provides support for Vent Pipes</w:t>
+            </w:r>
+          </w:p>
+          <w:p>
+            <w:pPr>
+              <w:tabs>
+                <w:tab w:val="left" w:pos="2217"/>
+              </w:tabs>
+            </w:pPr>
+          </w:p>
+          <w:p>
+            <w:pPr>
+              <w:tabs>
+                <w:tab w:val="left" w:pos="2217"/>
+              </w:tabs>
+            </w:pPr>
+            <w:r>
+              <w:t>STL in 3D parts folder</w:t>
             </w:r>
           </w:p>
         </w:tc>
@@ -497,9 +531,17 @@
                 <w:lang w:eastAsia="en-GB"/>
               </w:rPr>
               <w:drawing>
-                <wp:inline distT="0" distB="0" distL="0" distR="0" wp14:anchorId="7C1F7A83" wp14:editId="5EABDFDC">
-                  <wp:extent cx="1691374" cy="1269756"/>
+                <wp:anchor distT="0" distB="0" distL="114300" distR="114300" simplePos="0" relativeHeight="251663360" behindDoc="0" locked="0" layoutInCell="1" allowOverlap="1">
+                  <wp:simplePos x="0" y="0"/>
+                  <wp:positionH relativeFrom="column">
+                    <wp:posOffset>492760</wp:posOffset>
+                  </wp:positionH>
+                  <wp:positionV relativeFrom="paragraph">
+                    <wp:posOffset>121285</wp:posOffset>
+                  </wp:positionV>
+                  <wp:extent cx="1691005" cy="1269365"/>
                   <wp:effectExtent l="0" t="0" r="0" b="0"/>
+                  <wp:wrapTopAndBottom/>
                   <wp:docPr id="3" name="Picture 3"/>
                   <wp:cNvGraphicFramePr>
                     <a:graphicFrameLocks xmlns:a="http://schemas.openxmlformats.org/drawingml/2006/main" noChangeAspect="1"/>
@@ -512,16 +554,19 @@
                           <pic:cNvPicPr/>
                         </pic:nvPicPr>
                         <pic:blipFill>
-                          <a:blip r:embed="rId10">
+                          <a:blip r:embed="rId11">
                             <a:extLst>
                               <a:ext uri="{BEBA8EAE-BF5A-486C-A8C5-ECC9F3942E4B}">
                                 <a14:imgProps xmlns:a14="http://schemas.microsoft.com/office/drawing/2010/main">
-                                  <a14:imgLayer r:embed="rId11">
+                                  <a14:imgLayer r:embed="rId12">
                                     <a14:imgEffect>
                                       <a14:backgroundRemoval t="10000" b="90000" l="10000" r="90000"/>
                                     </a14:imgEffect>
                                   </a14:imgLayer>
                                 </a14:imgProps>
+                              </a:ext>
+                              <a:ext uri="{28A0092B-C50C-407E-A947-70E740481C1C}">
+                                <a14:useLocalDpi xmlns:a14="http://schemas.microsoft.com/office/drawing/2010/main" val="0"/>
                               </a:ext>
                             </a:extLst>
                           </a:blip>
@@ -532,7 +577,7 @@
                         <pic:spPr>
                           <a:xfrm>
                             <a:off x="0" y="0"/>
-                            <a:ext cx="1695128" cy="1272574"/>
+                            <a:ext cx="1691005" cy="1269365"/>
                           </a:xfrm>
                           <a:prstGeom prst="rect">
                             <a:avLst/>
@@ -541,7 +586,13 @@
                       </pic:pic>
                     </a:graphicData>
                   </a:graphic>
-                </wp:inline>
+                  <wp14:sizeRelH relativeFrom="page">
+                    <wp14:pctWidth>0</wp14:pctWidth>
+                  </wp14:sizeRelH>
+                  <wp14:sizeRelV relativeFrom="page">
+                    <wp14:pctHeight>0</wp14:pctHeight>
+                  </wp14:sizeRelV>
+                </wp:anchor>
               </w:drawing>
             </w:r>
           </w:p>
@@ -570,6 +621,40 @@
             </w:r>
             <w:r>
               <w:t>fitted to the bottom end of the vent pipe</w:t>
+            </w:r>
+          </w:p>
+          <w:p>
+            <w:pPr>
+              <w:tabs>
+                <w:tab w:val="left" w:pos="2217"/>
+              </w:tabs>
+            </w:pPr>
+          </w:p>
+          <w:p>
+            <w:pPr>
+              <w:tabs>
+                <w:tab w:val="left" w:pos="2217"/>
+              </w:tabs>
+            </w:pPr>
+            <w:r>
+              <w:t>NOTE: this is not the same size as the bottom drain.</w:t>
+            </w:r>
+          </w:p>
+          <w:p>
+            <w:pPr>
+              <w:tabs>
+                <w:tab w:val="left" w:pos="2217"/>
+              </w:tabs>
+            </w:pPr>
+          </w:p>
+          <w:p>
+            <w:pPr>
+              <w:tabs>
+                <w:tab w:val="left" w:pos="2217"/>
+              </w:tabs>
+            </w:pPr>
+            <w:r>
+              <w:t>STL in 3D parts folder</w:t>
             </w:r>
           </w:p>
         </w:tc>
@@ -630,9 +715,17 @@
                 <w:lang w:eastAsia="en-GB"/>
               </w:rPr>
               <w:drawing>
-                <wp:inline distT="0" distB="0" distL="0" distR="0" wp14:anchorId="02B7E6E6" wp14:editId="6421AF37">
-                  <wp:extent cx="2077367" cy="1464276"/>
+                <wp:anchor distT="0" distB="0" distL="114300" distR="114300" simplePos="0" relativeHeight="251664384" behindDoc="0" locked="0" layoutInCell="1" allowOverlap="1">
+                  <wp:simplePos x="0" y="0"/>
+                  <wp:positionH relativeFrom="column">
+                    <wp:posOffset>492760</wp:posOffset>
+                  </wp:positionH>
+                  <wp:positionV relativeFrom="paragraph">
+                    <wp:posOffset>212725</wp:posOffset>
+                  </wp:positionV>
+                  <wp:extent cx="1606550" cy="1167765"/>
                   <wp:effectExtent l="0" t="0" r="0" b="0"/>
+                  <wp:wrapTopAndBottom/>
                   <wp:docPr id="2" name="Picture 2"/>
                   <wp:cNvGraphicFramePr>
                     <a:graphicFrameLocks xmlns:a="http://schemas.openxmlformats.org/drawingml/2006/main" noChangeAspect="1"/>
@@ -644,17 +737,193 @@
                           <pic:cNvPr id="0" name=""/>
                           <pic:cNvPicPr/>
                         </pic:nvPicPr>
-                        <pic:blipFill>
-                          <a:blip r:embed="rId12">
+                        <pic:blipFill rotWithShape="1">
+                          <a:blip r:embed="rId13">
                             <a:extLst>
                               <a:ext uri="{BEBA8EAE-BF5A-486C-A8C5-ECC9F3942E4B}">
                                 <a14:imgProps xmlns:a14="http://schemas.microsoft.com/office/drawing/2010/main">
-                                  <a14:imgLayer r:embed="rId13">
+                                  <a14:imgLayer r:embed="rId14">
                                     <a14:imgEffect>
                                       <a14:backgroundRemoval t="10000" b="90000" l="10000" r="90000"/>
                                     </a14:imgEffect>
                                   </a14:imgLayer>
                                 </a14:imgProps>
+                              </a:ext>
+                              <a:ext uri="{28A0092B-C50C-407E-A947-70E740481C1C}">
+                                <a14:useLocalDpi xmlns:a14="http://schemas.microsoft.com/office/drawing/2010/main" val="0"/>
+                              </a:ext>
+                            </a:extLst>
+                          </a:blip>
+                          <a:srcRect l="8651" t="10471" r="13995" b="9703"/>
+                          <a:stretch/>
+                        </pic:blipFill>
+                        <pic:spPr bwMode="auto">
+                          <a:xfrm>
+                            <a:off x="0" y="0"/>
+                            <a:ext cx="1606550" cy="1167765"/>
+                          </a:xfrm>
+                          <a:prstGeom prst="rect">
+                            <a:avLst/>
+                          </a:prstGeom>
+                          <a:ln>
+                            <a:noFill/>
+                          </a:ln>
+                          <a:extLst>
+                            <a:ext uri="{53640926-AAD7-44D8-BBD7-CCE9431645EC}">
+                              <a14:shadowObscured xmlns:a14="http://schemas.microsoft.com/office/drawing/2010/main"/>
+                            </a:ext>
+                          </a:extLst>
+                        </pic:spPr>
+                      </pic:pic>
+                    </a:graphicData>
+                  </a:graphic>
+                  <wp14:sizeRelH relativeFrom="page">
+                    <wp14:pctWidth>0</wp14:pctWidth>
+                  </wp14:sizeRelH>
+                  <wp14:sizeRelV relativeFrom="page">
+                    <wp14:pctHeight>0</wp14:pctHeight>
+                  </wp14:sizeRelV>
+                </wp:anchor>
+              </w:drawing>
+            </w:r>
+          </w:p>
+        </w:tc>
+        <w:tc>
+          <w:tcPr>
+            <w:tcW w:w="3322" w:type="dxa"/>
+          </w:tcPr>
+          <w:p>
+            <w:pPr>
+              <w:tabs>
+                <w:tab w:val="left" w:pos="2217"/>
+              </w:tabs>
+            </w:pPr>
+            <w:r>
+              <w:t>Bottom drain</w:t>
+            </w:r>
+          </w:p>
+          <w:p>
+            <w:pPr>
+              <w:tabs>
+                <w:tab w:val="left" w:pos="2217"/>
+              </w:tabs>
+            </w:pPr>
+          </w:p>
+          <w:p>
+            <w:pPr>
+              <w:tabs>
+                <w:tab w:val="left" w:pos="2217"/>
+              </w:tabs>
+            </w:pPr>
+            <w:r>
+              <w:t>NOTE: this is not the same size as the Side Vent Filters.</w:t>
+            </w:r>
+          </w:p>
+          <w:p>
+            <w:pPr>
+              <w:tabs>
+                <w:tab w:val="left" w:pos="2217"/>
+              </w:tabs>
+            </w:pPr>
+          </w:p>
+          <w:p>
+            <w:pPr>
+              <w:tabs>
+                <w:tab w:val="left" w:pos="2217"/>
+              </w:tabs>
+            </w:pPr>
+            <w:r>
+              <w:t>STL in 3D parts folder</w:t>
+            </w:r>
+          </w:p>
+        </w:tc>
+      </w:tr>
+      <w:tr>
+        <w:trPr>
+          <w:trHeight w:val="2042"/>
+        </w:trPr>
+        <w:tc>
+          <w:tcPr>
+            <w:tcW w:w="641" w:type="dxa"/>
+          </w:tcPr>
+          <w:p>
+            <w:pPr>
+              <w:tabs>
+                <w:tab w:val="left" w:pos="2217"/>
+              </w:tabs>
+            </w:pPr>
+          </w:p>
+        </w:tc>
+        <w:tc>
+          <w:tcPr>
+            <w:tcW w:w="580" w:type="dxa"/>
+          </w:tcPr>
+          <w:p>
+            <w:pPr>
+              <w:tabs>
+                <w:tab w:val="left" w:pos="2217"/>
+              </w:tabs>
+              <w:rPr>
+                <w:noProof/>
+                <w:lang w:eastAsia="en-GB"/>
+              </w:rPr>
+            </w:pPr>
+            <w:r>
+              <w:rPr>
+                <w:noProof/>
+                <w:lang w:eastAsia="en-GB"/>
+              </w:rPr>
+              <w:t>1</w:t>
+            </w:r>
+          </w:p>
+        </w:tc>
+        <w:tc>
+          <w:tcPr>
+            <w:tcW w:w="4699" w:type="dxa"/>
+          </w:tcPr>
+          <w:p>
+            <w:pPr>
+              <w:tabs>
+                <w:tab w:val="left" w:pos="2217"/>
+              </w:tabs>
+              <w:rPr>
+                <w:noProof/>
+                <w:lang w:eastAsia="en-GB"/>
+              </w:rPr>
+            </w:pPr>
+            <w:r>
+              <w:rPr>
+                <w:noProof/>
+                <w:lang w:eastAsia="en-GB"/>
+              </w:rPr>
+              <w:drawing>
+                <wp:anchor distT="0" distB="0" distL="114300" distR="114300" simplePos="0" relativeHeight="251665408" behindDoc="0" locked="0" layoutInCell="1" allowOverlap="1">
+                  <wp:simplePos x="0" y="0"/>
+                  <wp:positionH relativeFrom="column">
+                    <wp:posOffset>782955</wp:posOffset>
+                  </wp:positionH>
+                  <wp:positionV relativeFrom="paragraph">
+                    <wp:posOffset>95885</wp:posOffset>
+                  </wp:positionV>
+                  <wp:extent cx="1109345" cy="1139190"/>
+                  <wp:effectExtent l="0" t="0" r="0" b="3810"/>
+                  <wp:wrapTopAndBottom/>
+                  <wp:docPr id="7" name="Picture 7"/>
+                  <wp:cNvGraphicFramePr>
+                    <a:graphicFrameLocks xmlns:a="http://schemas.openxmlformats.org/drawingml/2006/main" noChangeAspect="1"/>
+                  </wp:cNvGraphicFramePr>
+                  <a:graphic xmlns:a="http://schemas.openxmlformats.org/drawingml/2006/main">
+                    <a:graphicData uri="http://schemas.openxmlformats.org/drawingml/2006/picture">
+                      <pic:pic xmlns:pic="http://schemas.openxmlformats.org/drawingml/2006/picture">
+                        <pic:nvPicPr>
+                          <pic:cNvPr id="0" name=""/>
+                          <pic:cNvPicPr/>
+                        </pic:nvPicPr>
+                        <pic:blipFill>
+                          <a:blip r:embed="rId15">
+                            <a:extLst>
+                              <a:ext uri="{28A0092B-C50C-407E-A947-70E740481C1C}">
+                                <a14:useLocalDpi xmlns:a14="http://schemas.microsoft.com/office/drawing/2010/main" val="0"/>
                               </a:ext>
                             </a:extLst>
                           </a:blip>
@@ -665,7 +934,7 @@
                         <pic:spPr>
                           <a:xfrm>
                             <a:off x="0" y="0"/>
-                            <a:ext cx="2079027" cy="1465446"/>
+                            <a:ext cx="1109345" cy="1139190"/>
                           </a:xfrm>
                           <a:prstGeom prst="rect">
                             <a:avLst/>
@@ -674,7 +943,13 @@
                       </pic:pic>
                     </a:graphicData>
                   </a:graphic>
-                </wp:inline>
+                  <wp14:sizeRelH relativeFrom="page">
+                    <wp14:pctWidth>0</wp14:pctWidth>
+                  </wp14:sizeRelH>
+                  <wp14:sizeRelV relativeFrom="page">
+                    <wp14:pctHeight>0</wp14:pctHeight>
+                  </wp14:sizeRelV>
+                </wp:anchor>
               </w:drawing>
             </w:r>
           </w:p>
@@ -690,29 +965,35 @@
               </w:tabs>
             </w:pPr>
             <w:r>
-              <w:t>Bottom drain</w:t>
-            </w:r>
-          </w:p>
-          <w:p>
-            <w:pPr>
-              <w:tabs>
-                <w:tab w:val="left" w:pos="2217"/>
-              </w:tabs>
-            </w:pPr>
-          </w:p>
-          <w:p>
-            <w:pPr>
-              <w:tabs>
-                <w:tab w:val="left" w:pos="2217"/>
-              </w:tabs>
-            </w:pPr>
-            <w:r>
-              <w:t>NOTE: this is not the same size as the Side Vent Filters.</w:t>
+              <w:t>Cable inlet plug</w:t>
+            </w:r>
+            <w:r>
+              <w:t xml:space="preserve"> for connecting the cable gland.</w:t>
+            </w:r>
+          </w:p>
+          <w:p>
+            <w:pPr>
+              <w:tabs>
+                <w:tab w:val="left" w:pos="2217"/>
+              </w:tabs>
+            </w:pPr>
+          </w:p>
+          <w:p>
+            <w:pPr>
+              <w:tabs>
+                <w:tab w:val="left" w:pos="2217"/>
+              </w:tabs>
+            </w:pPr>
+            <w:r>
+              <w:t>STL in 3D parts folder</w:t>
             </w:r>
           </w:p>
         </w:tc>
       </w:tr>
       <w:tr>
+        <w:trPr>
+          <w:trHeight w:val="1837"/>
+        </w:trPr>
         <w:tc>
           <w:tcPr>
             <w:tcW w:w="641" w:type="dxa"/>
@@ -734,16 +1015,8 @@
               <w:tabs>
                 <w:tab w:val="left" w:pos="2217"/>
               </w:tabs>
-              <w:rPr>
-                <w:noProof/>
-                <w:lang w:eastAsia="en-GB"/>
-              </w:rPr>
-            </w:pPr>
-            <w:r>
-              <w:rPr>
-                <w:noProof/>
-                <w:lang w:eastAsia="en-GB"/>
-              </w:rPr>
+            </w:pPr>
+            <w:r>
               <w:t>1</w:t>
             </w:r>
           </w:p>
@@ -757,10 +1030,6 @@
               <w:tabs>
                 <w:tab w:val="left" w:pos="2217"/>
               </w:tabs>
-              <w:rPr>
-                <w:noProof/>
-                <w:lang w:eastAsia="en-GB"/>
-              </w:rPr>
             </w:pPr>
             <w:r>
               <w:rPr>
@@ -768,160 +1037,17 @@
                 <w:lang w:eastAsia="en-GB"/>
               </w:rPr>
               <w:drawing>
-                <wp:inline distT="0" distB="0" distL="0" distR="0" wp14:anchorId="7B4BAA85" wp14:editId="20D9A37C">
-                  <wp:extent cx="1579093" cy="1156660"/>
-                  <wp:effectExtent l="96837" t="0" r="61278" b="0"/>
-                  <wp:docPr id="2050" name="Picture 2"/>
-                  <wp:cNvGraphicFramePr>
-                    <a:graphicFrameLocks xmlns:a="http://schemas.openxmlformats.org/drawingml/2006/main" noChangeAspect="1"/>
-                  </wp:cNvGraphicFramePr>
-                  <a:graphic xmlns:a="http://schemas.openxmlformats.org/drawingml/2006/main">
-                    <a:graphicData uri="http://schemas.openxmlformats.org/drawingml/2006/picture">
-                      <pic:pic xmlns:pic="http://schemas.openxmlformats.org/drawingml/2006/picture">
-                        <pic:nvPicPr>
-                          <pic:cNvPr id="2050" name="Picture 2"/>
-                          <pic:cNvPicPr>
-                            <a:picLocks noChangeAspect="1" noChangeArrowheads="1"/>
-                          </pic:cNvPicPr>
-                        </pic:nvPicPr>
-                        <pic:blipFill>
-                          <a:blip r:embed="rId14">
-                            <a:extLst>
-                              <a:ext uri="{BEBA8EAE-BF5A-486C-A8C5-ECC9F3942E4B}">
-                                <a14:imgProps xmlns:a14="http://schemas.microsoft.com/office/drawing/2010/main">
-                                  <a14:imgLayer r:embed="rId15">
-                                    <a14:imgEffect>
-                                      <a14:backgroundRemoval t="0" b="100000" l="0" r="100000"/>
-                                    </a14:imgEffect>
-                                  </a14:imgLayer>
-                                </a14:imgProps>
-                              </a:ext>
-                              <a:ext uri="{28A0092B-C50C-407E-A947-70E740481C1C}">
-                                <a14:useLocalDpi xmlns:a14="http://schemas.microsoft.com/office/drawing/2010/main" val="0"/>
-                              </a:ext>
-                            </a:extLst>
-                          </a:blip>
-                          <a:srcRect/>
-                          <a:stretch>
-                            <a:fillRect/>
-                          </a:stretch>
-                        </pic:blipFill>
-                        <pic:spPr bwMode="auto">
-                          <a:xfrm rot="2974852">
-                            <a:off x="0" y="0"/>
-                            <a:ext cx="1579093" cy="1156660"/>
-                          </a:xfrm>
-                          <a:prstGeom prst="rect">
-                            <a:avLst/>
-                          </a:prstGeom>
-                          <a:noFill/>
-                          <a:ln>
-                            <a:noFill/>
-                          </a:ln>
-                          <a:effectLst/>
-                          <a:extLst>
-                            <a:ext uri="{909E8E84-426E-40DD-AFC4-6F175D3DCCD1}">
-                              <a14:hiddenFill xmlns:a14="http://schemas.microsoft.com/office/drawing/2010/main">
-                                <a:solidFill>
-                                  <a:schemeClr val="accent1"/>
-                                </a:solidFill>
-                              </a14:hiddenFill>
-                            </a:ext>
-                            <a:ext uri="{91240B29-F687-4F45-9708-019B960494DF}">
-                              <a14:hiddenLine xmlns:a14="http://schemas.microsoft.com/office/drawing/2010/main" w="9525">
-                                <a:solidFill>
-                                  <a:schemeClr val="tx1"/>
-                                </a:solidFill>
-                                <a:miter lim="800000"/>
-                                <a:headEnd/>
-                                <a:tailEnd/>
-                              </a14:hiddenLine>
-                            </a:ext>
-                            <a:ext uri="{AF507438-7753-43E0-B8FC-AC1667EBCBE1}">
-                              <a14:hiddenEffects xmlns:a14="http://schemas.microsoft.com/office/drawing/2010/main">
-                                <a:effectLst>
-                                  <a:outerShdw dist="35921" dir="2700000" algn="ctr" rotWithShape="0">
-                                    <a:schemeClr val="bg2"/>
-                                  </a:outerShdw>
-                                </a:effectLst>
-                              </a14:hiddenEffects>
-                            </a:ext>
-                          </a:extLst>
-                        </pic:spPr>
-                      </pic:pic>
-                    </a:graphicData>
-                  </a:graphic>
-                </wp:inline>
-              </w:drawing>
-            </w:r>
-          </w:p>
-        </w:tc>
-        <w:tc>
-          <w:tcPr>
-            <w:tcW w:w="3322" w:type="dxa"/>
-          </w:tcPr>
-          <w:p>
-            <w:pPr>
-              <w:tabs>
-                <w:tab w:val="left" w:pos="2217"/>
-              </w:tabs>
-            </w:pPr>
-            <w:r>
-              <w:t>Cable inlet plug</w:t>
-            </w:r>
-            <w:r>
-              <w:t xml:space="preserve"> for connecting the cable gland.</w:t>
-            </w:r>
-          </w:p>
-        </w:tc>
-      </w:tr>
-      <w:tr>
-        <w:tc>
-          <w:tcPr>
-            <w:tcW w:w="641" w:type="dxa"/>
-          </w:tcPr>
-          <w:p>
-            <w:pPr>
-              <w:tabs>
-                <w:tab w:val="left" w:pos="2217"/>
-              </w:tabs>
-            </w:pPr>
-          </w:p>
-        </w:tc>
-        <w:tc>
-          <w:tcPr>
-            <w:tcW w:w="580" w:type="dxa"/>
-          </w:tcPr>
-          <w:p>
-            <w:pPr>
-              <w:tabs>
-                <w:tab w:val="left" w:pos="2217"/>
-              </w:tabs>
-            </w:pPr>
-            <w:r>
-              <w:t>1</w:t>
-            </w:r>
-          </w:p>
-        </w:tc>
-        <w:tc>
-          <w:tcPr>
-            <w:tcW w:w="4699" w:type="dxa"/>
-          </w:tcPr>
-          <w:p>
-            <w:pPr>
-              <w:tabs>
-                <w:tab w:val="left" w:pos="2217"/>
-              </w:tabs>
-            </w:pPr>
-            <w:r>
-              <w:rPr>
-                <w:noProof/>
-                <w:lang w:eastAsia="en-GB"/>
-              </w:rPr>
-              <w:drawing>
-                <wp:inline distT="0" distB="0" distL="0" distR="0" wp14:anchorId="58618691" wp14:editId="30743D32">
-                  <wp:extent cx="1447800" cy="1285875"/>
-                  <wp:effectExtent l="0" t="0" r="0" b="9525"/>
+                <wp:anchor distT="0" distB="0" distL="114300" distR="114300" simplePos="0" relativeHeight="251660288" behindDoc="0" locked="0" layoutInCell="1" allowOverlap="1">
+                  <wp:simplePos x="0" y="0"/>
+                  <wp:positionH relativeFrom="column">
+                    <wp:posOffset>656590</wp:posOffset>
+                  </wp:positionH>
+                  <wp:positionV relativeFrom="paragraph">
+                    <wp:posOffset>80010</wp:posOffset>
+                  </wp:positionV>
+                  <wp:extent cx="1268095" cy="1030605"/>
+                  <wp:effectExtent l="0" t="0" r="8255" b="0"/>
+                  <wp:wrapTopAndBottom/>
                   <wp:docPr id="18" name="Picture 18"/>
                   <wp:cNvGraphicFramePr>
                     <a:graphicFrameLocks xmlns:a="http://schemas.openxmlformats.org/drawingml/2006/main" noChangeAspect="1"/>
@@ -933,25 +1059,44 @@
                           <pic:cNvPr id="0" name=""/>
                           <pic:cNvPicPr/>
                         </pic:nvPicPr>
-                        <pic:blipFill>
-                          <a:blip r:embed="rId16"/>
-                          <a:stretch>
-                            <a:fillRect/>
-                          </a:stretch>
+                        <pic:blipFill rotWithShape="1">
+                          <a:blip r:embed="rId16">
+                            <a:extLst>
+                              <a:ext uri="{28A0092B-C50C-407E-A947-70E740481C1C}">
+                                <a14:useLocalDpi xmlns:a14="http://schemas.microsoft.com/office/drawing/2010/main" val="0"/>
+                              </a:ext>
+                            </a:extLst>
+                          </a:blip>
+                          <a:srcRect l="3290" t="6996" r="8992" b="12757"/>
+                          <a:stretch/>
                         </pic:blipFill>
-                        <pic:spPr>
+                        <pic:spPr bwMode="auto">
                           <a:xfrm>
                             <a:off x="0" y="0"/>
-                            <a:ext cx="1447800" cy="1285875"/>
+                            <a:ext cx="1268095" cy="1030605"/>
                           </a:xfrm>
                           <a:prstGeom prst="rect">
                             <a:avLst/>
                           </a:prstGeom>
+                          <a:ln>
+                            <a:noFill/>
+                          </a:ln>
+                          <a:extLst>
+                            <a:ext uri="{53640926-AAD7-44D8-BBD7-CCE9431645EC}">
+                              <a14:shadowObscured xmlns:a14="http://schemas.microsoft.com/office/drawing/2010/main"/>
+                            </a:ext>
+                          </a:extLst>
                         </pic:spPr>
                       </pic:pic>
                     </a:graphicData>
                   </a:graphic>
-                </wp:inline>
+                  <wp14:sizeRelH relativeFrom="page">
+                    <wp14:pctWidth>0</wp14:pctWidth>
+                  </wp14:sizeRelH>
+                  <wp14:sizeRelV relativeFrom="page">
+                    <wp14:pctHeight>0</wp14:pctHeight>
+                  </wp14:sizeRelV>
+                </wp:anchor>
               </w:drawing>
             </w:r>
           </w:p>
@@ -977,15 +1122,33 @@
               </w:tabs>
             </w:pPr>
             <w:r>
-              <w:t>Threaded section should be 16mm dia</w:t>
-            </w:r>
-            <w:r>
-              <w:t>meter</w:t>
-            </w:r>
+              <w:t>Threaded section should be 16mm dia. Screws into.</w:t>
+            </w:r>
+          </w:p>
+          <w:p>
+            <w:pPr>
+              <w:tabs>
+                <w:tab w:val="left" w:pos="2217"/>
+              </w:tabs>
+            </w:pPr>
+            <w:r>
+              <w:t xml:space="preserve">Available from </w:t>
+            </w:r>
+            <w:hyperlink r:id="rId17" w:history="1">
+              <w:r>
+                <w:rPr>
+                  <w:rStyle w:val="Hyperlink"/>
+                </w:rPr>
+                <w:t>Amazon</w:t>
+              </w:r>
+            </w:hyperlink>
           </w:p>
         </w:tc>
       </w:tr>
       <w:tr>
+        <w:trPr>
+          <w:trHeight w:val="1902"/>
+        </w:trPr>
         <w:tc>
           <w:tcPr>
             <w:tcW w:w="641" w:type="dxa"/>
@@ -1037,9 +1200,17 @@
                 <w:lang w:eastAsia="en-GB"/>
               </w:rPr>
               <w:drawing>
-                <wp:inline distT="0" distB="0" distL="0" distR="0" wp14:anchorId="765C7CCE" wp14:editId="552CDC47">
-                  <wp:extent cx="1855391" cy="1315995"/>
-                  <wp:effectExtent l="0" t="0" r="0" b="0"/>
+                <wp:anchor distT="0" distB="0" distL="114300" distR="114300" simplePos="0" relativeHeight="251659264" behindDoc="0" locked="0" layoutInCell="1" allowOverlap="1">
+                  <wp:simplePos x="0" y="0"/>
+                  <wp:positionH relativeFrom="column">
+                    <wp:posOffset>480695</wp:posOffset>
+                  </wp:positionH>
+                  <wp:positionV relativeFrom="paragraph">
+                    <wp:posOffset>91440</wp:posOffset>
+                  </wp:positionV>
+                  <wp:extent cx="1713230" cy="1014730"/>
+                  <wp:effectExtent l="0" t="0" r="1270" b="0"/>
+                  <wp:wrapTopAndBottom/>
                   <wp:docPr id="1" name="Picture 1"/>
                   <wp:cNvGraphicFramePr>
                     <a:graphicFrameLocks xmlns:a="http://schemas.openxmlformats.org/drawingml/2006/main" noChangeAspect="1"/>
@@ -1051,25 +1222,44 @@
                           <pic:cNvPr id="0" name=""/>
                           <pic:cNvPicPr/>
                         </pic:nvPicPr>
-                        <pic:blipFill>
-                          <a:blip r:embed="rId17"/>
-                          <a:stretch>
-                            <a:fillRect/>
-                          </a:stretch>
+                        <pic:blipFill rotWithShape="1">
+                          <a:blip r:embed="rId18" cstate="print">
+                            <a:extLst>
+                              <a:ext uri="{28A0092B-C50C-407E-A947-70E740481C1C}">
+                                <a14:useLocalDpi xmlns:a14="http://schemas.microsoft.com/office/drawing/2010/main" val="0"/>
+                              </a:ext>
+                            </a:extLst>
+                          </a:blip>
+                          <a:srcRect l="5698" t="8034" r="1994" b="14845"/>
+                          <a:stretch/>
                         </pic:blipFill>
-                        <pic:spPr>
+                        <pic:spPr bwMode="auto">
                           <a:xfrm>
                             <a:off x="0" y="0"/>
-                            <a:ext cx="1856765" cy="1316970"/>
+                            <a:ext cx="1713230" cy="1014730"/>
                           </a:xfrm>
                           <a:prstGeom prst="rect">
                             <a:avLst/>
                           </a:prstGeom>
+                          <a:ln>
+                            <a:noFill/>
+                          </a:ln>
+                          <a:extLst>
+                            <a:ext uri="{53640926-AAD7-44D8-BBD7-CCE9431645EC}">
+                              <a14:shadowObscured xmlns:a14="http://schemas.microsoft.com/office/drawing/2010/main"/>
+                            </a:ext>
+                          </a:extLst>
                         </pic:spPr>
                       </pic:pic>
                     </a:graphicData>
                   </a:graphic>
-                </wp:inline>
+                  <wp14:sizeRelH relativeFrom="margin">
+                    <wp14:pctWidth>0</wp14:pctWidth>
+                  </wp14:sizeRelH>
+                  <wp14:sizeRelV relativeFrom="margin">
+                    <wp14:pctHeight>0</wp14:pctHeight>
+                  </wp14:sizeRelV>
+                </wp:anchor>
               </w:drawing>
             </w:r>
           </w:p>
@@ -1085,13 +1275,24 @@
               </w:tabs>
             </w:pPr>
             <w:r>
-              <w:t>Vent Pipe 21.5mm internal dia</w:t>
-            </w:r>
-            <w:r>
-              <w:t>meter</w:t>
-            </w:r>
-            <w:r>
-              <w:t>.</w:t>
+              <w:t>Vent Pipe 21.5mm internal dia.</w:t>
+            </w:r>
+          </w:p>
+          <w:p>
+            <w:pPr>
+              <w:tabs>
+                <w:tab w:val="left" w:pos="2217"/>
+              </w:tabs>
+            </w:pPr>
+          </w:p>
+          <w:p>
+            <w:pPr>
+              <w:tabs>
+                <w:tab w:val="left" w:pos="2217"/>
+              </w:tabs>
+            </w:pPr>
+            <w:r>
+              <w:t>Available in B&amp;Q in packs of 3 for £1.98 and various other internet vendors.</w:t>
             </w:r>
           </w:p>
         </w:tc>
@@ -1140,9 +1341,17 @@
                 <w:lang w:eastAsia="en-GB"/>
               </w:rPr>
               <w:drawing>
-                <wp:inline distT="0" distB="0" distL="0" distR="0" wp14:anchorId="350B69EF" wp14:editId="11EBBD02">
-                  <wp:extent cx="1170958" cy="1145938"/>
+                <wp:anchor distT="0" distB="0" distL="114300" distR="114300" simplePos="0" relativeHeight="251661312" behindDoc="0" locked="0" layoutInCell="1" allowOverlap="1">
+                  <wp:simplePos x="0" y="0"/>
+                  <wp:positionH relativeFrom="column">
+                    <wp:posOffset>534670</wp:posOffset>
+                  </wp:positionH>
+                  <wp:positionV relativeFrom="paragraph">
+                    <wp:posOffset>163830</wp:posOffset>
+                  </wp:positionV>
+                  <wp:extent cx="1170940" cy="1145540"/>
                   <wp:effectExtent l="0" t="0" r="0" b="0"/>
+                  <wp:wrapTopAndBottom/>
                   <wp:docPr id="12" name="Picture 12"/>
                   <wp:cNvGraphicFramePr>
                     <a:graphicFrameLocks xmlns:a="http://schemas.openxmlformats.org/drawingml/2006/main" noChangeAspect="1"/>
@@ -1155,16 +1364,19 @@
                           <pic:cNvPicPr/>
                         </pic:nvPicPr>
                         <pic:blipFill>
-                          <a:blip r:embed="rId18">
+                          <a:blip r:embed="rId19">
                             <a:extLst>
                               <a:ext uri="{BEBA8EAE-BF5A-486C-A8C5-ECC9F3942E4B}">
                                 <a14:imgProps xmlns:a14="http://schemas.microsoft.com/office/drawing/2010/main">
-                                  <a14:imgLayer r:embed="rId19">
+                                  <a14:imgLayer r:embed="rId20">
                                     <a14:imgEffect>
                                       <a14:backgroundRemoval t="4803" b="89956" l="9829" r="89744"/>
                                     </a14:imgEffect>
                                   </a14:imgLayer>
                                 </a14:imgProps>
+                              </a:ext>
+                              <a:ext uri="{28A0092B-C50C-407E-A947-70E740481C1C}">
+                                <a14:useLocalDpi xmlns:a14="http://schemas.microsoft.com/office/drawing/2010/main" val="0"/>
                               </a:ext>
                             </a:extLst>
                           </a:blip>
@@ -1175,7 +1387,7 @@
                         <pic:spPr>
                           <a:xfrm>
                             <a:off x="0" y="0"/>
-                            <a:ext cx="1170310" cy="1145304"/>
+                            <a:ext cx="1170940" cy="1145540"/>
                           </a:xfrm>
                           <a:prstGeom prst="rect">
                             <a:avLst/>
@@ -1184,7 +1396,13 @@
                       </pic:pic>
                     </a:graphicData>
                   </a:graphic>
-                </wp:inline>
+                  <wp14:sizeRelH relativeFrom="page">
+                    <wp14:pctWidth>0</wp14:pctWidth>
+                  </wp14:sizeRelH>
+                  <wp14:sizeRelV relativeFrom="page">
+                    <wp14:pctHeight>0</wp14:pctHeight>
+                  </wp14:sizeRelV>
+                </wp:anchor>
               </w:drawing>
             </w:r>
           </w:p>
@@ -1209,34 +1427,71 @@
                 <w:tab w:val="left" w:pos="2217"/>
               </w:tabs>
             </w:pPr>
-            <w:r>
-              <w:t>humidity, pressure &amp; temperature sensor.</w:t>
-            </w:r>
-          </w:p>
-          <w:p>
-            <w:pPr>
-              <w:tabs>
-                <w:tab w:val="left" w:pos="2217"/>
-              </w:tabs>
-            </w:pPr>
-          </w:p>
-          <w:p>
-            <w:pPr>
-              <w:tabs>
-                <w:tab w:val="left" w:pos="2217"/>
-              </w:tabs>
-            </w:pPr>
-            <w:r>
-              <w:t xml:space="preserve">Cable fitted (not shown) terminating in </w:t>
-            </w:r>
             <w:proofErr w:type="gramStart"/>
             <w:r>
-              <w:t>6 way</w:t>
+              <w:t>humidity</w:t>
             </w:r>
             <w:proofErr w:type="gramEnd"/>
             <w:r>
+              <w:t>, pressure &amp; temperature sensor.</w:t>
+            </w:r>
+          </w:p>
+          <w:p>
+            <w:pPr>
+              <w:tabs>
+                <w:tab w:val="left" w:pos="2217"/>
+              </w:tabs>
+            </w:pPr>
+          </w:p>
+          <w:p>
+            <w:pPr>
+              <w:tabs>
+                <w:tab w:val="left" w:pos="2217"/>
+              </w:tabs>
+            </w:pPr>
+            <w:r>
+              <w:t xml:space="preserve">Cable fitted (not shown) terminating in 6 </w:t>
+            </w:r>
+            <w:proofErr w:type="gramStart"/>
+            <w:r>
+              <w:t>way</w:t>
+            </w:r>
+            <w:proofErr w:type="gramEnd"/>
+            <w:r>
               <w:t xml:space="preserve"> JST.</w:t>
             </w:r>
+          </w:p>
+          <w:p>
+            <w:pPr>
+              <w:tabs>
+                <w:tab w:val="left" w:pos="2217"/>
+              </w:tabs>
+            </w:pPr>
+          </w:p>
+          <w:p>
+            <w:pPr>
+              <w:tabs>
+                <w:tab w:val="left" w:pos="2217"/>
+              </w:tabs>
+            </w:pPr>
+            <w:r>
+              <w:t xml:space="preserve">Available on </w:t>
+            </w:r>
+            <w:proofErr w:type="spellStart"/>
+            <w:r>
+              <w:t>Ebay</w:t>
+            </w:r>
+            <w:proofErr w:type="spellEnd"/>
+            <w:r>
+              <w:t>/Amazon</w:t>
+            </w:r>
+          </w:p>
+          <w:p>
+            <w:pPr>
+              <w:tabs>
+                <w:tab w:val="left" w:pos="2217"/>
+              </w:tabs>
+            </w:pPr>
           </w:p>
         </w:tc>
       </w:tr>
@@ -1284,9 +1539,17 @@
                 <w:lang w:eastAsia="en-GB"/>
               </w:rPr>
               <w:drawing>
-                <wp:inline distT="0" distB="0" distL="0" distR="0" wp14:anchorId="1BBEBEA2" wp14:editId="7FA41C92">
-                  <wp:extent cx="1852880" cy="1355154"/>
+                <wp:anchor distT="0" distB="0" distL="114300" distR="114300" simplePos="0" relativeHeight="251666432" behindDoc="0" locked="0" layoutInCell="1" allowOverlap="1">
+                  <wp:simplePos x="0" y="0"/>
+                  <wp:positionH relativeFrom="column">
+                    <wp:posOffset>534670</wp:posOffset>
+                  </wp:positionH>
+                  <wp:positionV relativeFrom="paragraph">
+                    <wp:posOffset>78740</wp:posOffset>
+                  </wp:positionV>
+                  <wp:extent cx="1437640" cy="1194435"/>
                   <wp:effectExtent l="0" t="0" r="0" b="0"/>
+                  <wp:wrapTopAndBottom/>
                   <wp:docPr id="13" name="Picture 13"/>
                   <wp:cNvGraphicFramePr>
                     <a:graphicFrameLocks xmlns:a="http://schemas.openxmlformats.org/drawingml/2006/main" noChangeAspect="1"/>
@@ -1298,37 +1561,53 @@
                           <pic:cNvPr id="0" name=""/>
                           <pic:cNvPicPr/>
                         </pic:nvPicPr>
-                        <pic:blipFill>
-                          <a:blip r:embed="rId20">
+                        <pic:blipFill rotWithShape="1">
+                          <a:blip r:embed="rId21">
                             <a:extLst>
                               <a:ext uri="{BEBA8EAE-BF5A-486C-A8C5-ECC9F3942E4B}">
                                 <a14:imgProps xmlns:a14="http://schemas.microsoft.com/office/drawing/2010/main">
-                                  <a14:imgLayer r:embed="rId21">
+                                  <a14:imgLayer r:embed="rId22">
                                     <a14:imgEffect>
                                       <a14:backgroundRemoval t="6481" b="89815" l="9932" r="89842"/>
                                     </a14:imgEffect>
                                   </a14:imgLayer>
                                 </a14:imgProps>
                               </a:ext>
+                              <a:ext uri="{28A0092B-C50C-407E-A947-70E740481C1C}">
+                                <a14:useLocalDpi xmlns:a14="http://schemas.microsoft.com/office/drawing/2010/main" val="0"/>
+                              </a:ext>
                             </a:extLst>
                           </a:blip>
-                          <a:stretch>
-                            <a:fillRect/>
-                          </a:stretch>
+                          <a:srcRect l="10574" r="11696" b="11684"/>
+                          <a:stretch/>
                         </pic:blipFill>
-                        <pic:spPr>
+                        <pic:spPr bwMode="auto">
                           <a:xfrm>
                             <a:off x="0" y="0"/>
-                            <a:ext cx="1853374" cy="1355515"/>
+                            <a:ext cx="1437640" cy="1194435"/>
                           </a:xfrm>
                           <a:prstGeom prst="rect">
                             <a:avLst/>
                           </a:prstGeom>
+                          <a:ln>
+                            <a:noFill/>
+                          </a:ln>
+                          <a:extLst>
+                            <a:ext uri="{53640926-AAD7-44D8-BBD7-CCE9431645EC}">
+                              <a14:shadowObscured xmlns:a14="http://schemas.microsoft.com/office/drawing/2010/main"/>
+                            </a:ext>
+                          </a:extLst>
                         </pic:spPr>
                       </pic:pic>
                     </a:graphicData>
                   </a:graphic>
-                </wp:inline>
+                  <wp14:sizeRelH relativeFrom="page">
+                    <wp14:pctWidth>0</wp14:pctWidth>
+                  </wp14:sizeRelH>
+                  <wp14:sizeRelV relativeFrom="page">
+                    <wp14:pctHeight>0</wp14:pctHeight>
+                  </wp14:sizeRelV>
+                </wp:anchor>
               </w:drawing>
             </w:r>
           </w:p>
@@ -1345,6 +1624,42 @@
             </w:pPr>
             <w:r>
               <w:t xml:space="preserve">SDS011 particulate sensor </w:t>
+            </w:r>
+          </w:p>
+          <w:p>
+            <w:pPr>
+              <w:tabs>
+                <w:tab w:val="left" w:pos="2217"/>
+              </w:tabs>
+            </w:pPr>
+          </w:p>
+          <w:p>
+            <w:pPr>
+              <w:tabs>
+                <w:tab w:val="left" w:pos="2217"/>
+              </w:tabs>
+            </w:pPr>
+            <w:r>
+              <w:t>A</w:t>
+            </w:r>
+            <w:r>
+              <w:t xml:space="preserve">vailable from Amazon and </w:t>
+            </w:r>
+            <w:proofErr w:type="spellStart"/>
+            <w:r>
+              <w:t>Ebay</w:t>
+            </w:r>
+            <w:proofErr w:type="spellEnd"/>
+            <w:r>
+              <w:t xml:space="preserve"> and </w:t>
+            </w:r>
+            <w:proofErr w:type="spellStart"/>
+            <w:r>
+              <w:t>Aliexpress</w:t>
+            </w:r>
+            <w:proofErr w:type="spellEnd"/>
+            <w:r>
+              <w:t xml:space="preserve"> (if you can wait.)</w:t>
             </w:r>
           </w:p>
         </w:tc>
@@ -1397,9 +1712,17 @@
                 <w:lang w:eastAsia="en-GB"/>
               </w:rPr>
               <w:drawing>
-                <wp:inline distT="0" distB="0" distL="0" distR="0" wp14:anchorId="55E9176E" wp14:editId="6A34C3AE">
-                  <wp:extent cx="1916441" cy="1445290"/>
+                <wp:anchor distT="0" distB="0" distL="114300" distR="114300" simplePos="0" relativeHeight="251667456" behindDoc="0" locked="0" layoutInCell="1" allowOverlap="1">
+                  <wp:simplePos x="0" y="0"/>
+                  <wp:positionH relativeFrom="column">
+                    <wp:posOffset>281305</wp:posOffset>
+                  </wp:positionH>
+                  <wp:positionV relativeFrom="paragraph">
+                    <wp:posOffset>58420</wp:posOffset>
+                  </wp:positionV>
+                  <wp:extent cx="1916430" cy="1445260"/>
                   <wp:effectExtent l="0" t="0" r="0" b="0"/>
+                  <wp:wrapTopAndBottom/>
                   <wp:docPr id="24" name="Picture 24"/>
                   <wp:cNvGraphicFramePr>
                     <a:graphicFrameLocks xmlns:a="http://schemas.openxmlformats.org/drawingml/2006/main" noChangeAspect="1"/>
@@ -1412,16 +1735,19 @@
                           <pic:cNvPicPr/>
                         </pic:nvPicPr>
                         <pic:blipFill>
-                          <a:blip r:embed="rId22">
+                          <a:blip r:embed="rId23">
                             <a:extLst>
                               <a:ext uri="{BEBA8EAE-BF5A-486C-A8C5-ECC9F3942E4B}">
                                 <a14:imgProps xmlns:a14="http://schemas.microsoft.com/office/drawing/2010/main">
-                                  <a14:imgLayer r:embed="rId23">
+                                  <a14:imgLayer r:embed="rId24">
                                     <a14:imgEffect>
                                       <a14:backgroundRemoval t="3084" b="95595" l="0" r="98339"/>
                                     </a14:imgEffect>
                                   </a14:imgLayer>
                                 </a14:imgProps>
+                              </a:ext>
+                              <a:ext uri="{28A0092B-C50C-407E-A947-70E740481C1C}">
+                                <a14:useLocalDpi xmlns:a14="http://schemas.microsoft.com/office/drawing/2010/main" val="0"/>
                               </a:ext>
                             </a:extLst>
                           </a:blip>
@@ -1432,7 +1758,7 @@
                         <pic:spPr>
                           <a:xfrm>
                             <a:off x="0" y="0"/>
-                            <a:ext cx="1916880" cy="1445621"/>
+                            <a:ext cx="1916430" cy="1445260"/>
                           </a:xfrm>
                           <a:prstGeom prst="rect">
                             <a:avLst/>
@@ -1441,7 +1767,13 @@
                       </pic:pic>
                     </a:graphicData>
                   </a:graphic>
-                </wp:inline>
+                  <wp14:sizeRelH relativeFrom="page">
+                    <wp14:pctWidth>0</wp14:pctWidth>
+                  </wp14:sizeRelH>
+                  <wp14:sizeRelV relativeFrom="page">
+                    <wp14:pctHeight>0</wp14:pctHeight>
+                  </wp14:sizeRelV>
+                </wp:anchor>
               </w:drawing>
             </w:r>
           </w:p>
@@ -1456,8 +1788,13 @@
                 <w:tab w:val="left" w:pos="2217"/>
               </w:tabs>
             </w:pPr>
-            <w:r>
-              <w:t>Heltec V2 (must be V2)</w:t>
+            <w:proofErr w:type="spellStart"/>
+            <w:r>
+              <w:t>Heltec</w:t>
+            </w:r>
+            <w:proofErr w:type="spellEnd"/>
+            <w:r>
+              <w:t xml:space="preserve"> V2 (must be V2)</w:t>
             </w:r>
             <w:r>
               <w:t>.</w:t>
@@ -1468,8 +1805,9 @@
             <w:r>
               <w:t xml:space="preserve">irmware is pre-installed but available on </w:t>
             </w:r>
-            <w:hyperlink r:id="rId24" w:history="1">
+            <w:hyperlink r:id="rId25" w:history="1">
               <w:proofErr w:type="spellStart"/>
+              <w:proofErr w:type="gramStart"/>
               <w:r>
                 <w:rPr>
                   <w:rStyle w:val="Hyperlink"/>
@@ -1483,6 +1821,7 @@
                 </w:rPr>
                 <w:t xml:space="preserve"> </w:t>
               </w:r>
+              <w:proofErr w:type="gramEnd"/>
             </w:hyperlink>
             <w:r>
               <w:t>.</w:t>
@@ -1502,6 +1841,39 @@
               </w:tabs>
             </w:pPr>
             <w:r>
+              <w:t xml:space="preserve">Available from Amazon or </w:t>
+            </w:r>
+            <w:proofErr w:type="spellStart"/>
+            <w:r>
+              <w:t>Ebay</w:t>
+            </w:r>
+            <w:proofErr w:type="spellEnd"/>
+            <w:r>
+              <w:t xml:space="preserve"> or </w:t>
+            </w:r>
+            <w:proofErr w:type="spellStart"/>
+            <w:r>
+              <w:t>Aliexpress</w:t>
+            </w:r>
+            <w:proofErr w:type="spellEnd"/>
+            <w:r>
+              <w:t>.</w:t>
+            </w:r>
+          </w:p>
+          <w:p>
+            <w:pPr>
+              <w:tabs>
+                <w:tab w:val="left" w:pos="2217"/>
+              </w:tabs>
+            </w:pPr>
+          </w:p>
+          <w:p>
+            <w:pPr>
+              <w:tabs>
+                <w:tab w:val="left" w:pos="2217"/>
+              </w:tabs>
+            </w:pPr>
+            <w:r>
               <w:t>Comes with an antenna.</w:t>
             </w:r>
           </w:p>
@@ -1512,7 +1884,11 @@
               </w:tabs>
             </w:pPr>
             <w:r>
-              <w:t>Fits into socket on the PCB. Pins usually need to be soldered.</w:t>
+              <w:t xml:space="preserve">Fits into socket on the PCB. Pins </w:t>
+            </w:r>
+            <w:r>
+              <w:lastRenderedPageBreak/>
+              <w:t>usually need to be soldered.</w:t>
             </w:r>
           </w:p>
         </w:tc>
@@ -1561,9 +1937,17 @@
                 <w:lang w:eastAsia="en-GB"/>
               </w:rPr>
               <w:drawing>
-                <wp:inline distT="0" distB="0" distL="0" distR="0" wp14:anchorId="0543D98F" wp14:editId="16FDF348">
-                  <wp:extent cx="2610858" cy="2276132"/>
+                <wp:anchor distT="0" distB="0" distL="114300" distR="114300" simplePos="0" relativeHeight="251668480" behindDoc="0" locked="0" layoutInCell="1" allowOverlap="1">
+                  <wp:simplePos x="0" y="0"/>
+                  <wp:positionH relativeFrom="column">
+                    <wp:posOffset>133350</wp:posOffset>
+                  </wp:positionH>
+                  <wp:positionV relativeFrom="paragraph">
+                    <wp:posOffset>62865</wp:posOffset>
+                  </wp:positionV>
+                  <wp:extent cx="2610485" cy="2275840"/>
                   <wp:effectExtent l="0" t="0" r="0" b="0"/>
+                  <wp:wrapTopAndBottom/>
                   <wp:docPr id="14" name="Picture 14"/>
                   <wp:cNvGraphicFramePr>
                     <a:graphicFrameLocks xmlns:a="http://schemas.openxmlformats.org/drawingml/2006/main" noChangeAspect="1"/>
@@ -1576,16 +1960,19 @@
                           <pic:cNvPicPr/>
                         </pic:nvPicPr>
                         <pic:blipFill>
-                          <a:blip r:embed="rId25">
+                          <a:blip r:embed="rId26" cstate="print">
                             <a:extLst>
                               <a:ext uri="{BEBA8EAE-BF5A-486C-A8C5-ECC9F3942E4B}">
                                 <a14:imgProps xmlns:a14="http://schemas.microsoft.com/office/drawing/2010/main">
-                                  <a14:imgLayer r:embed="rId26">
+                                  <a14:imgLayer r:embed="rId27">
                                     <a14:imgEffect>
                                       <a14:backgroundRemoval t="6984" b="98663" l="5570" r="89767"/>
                                     </a14:imgEffect>
                                   </a14:imgLayer>
                                 </a14:imgProps>
+                              </a:ext>
+                              <a:ext uri="{28A0092B-C50C-407E-A947-70E740481C1C}">
+                                <a14:useLocalDpi xmlns:a14="http://schemas.microsoft.com/office/drawing/2010/main" val="0"/>
                               </a:ext>
                             </a:extLst>
                           </a:blip>
@@ -1596,7 +1983,7 @@
                         <pic:spPr>
                           <a:xfrm>
                             <a:off x="0" y="0"/>
-                            <a:ext cx="2609753" cy="2275169"/>
+                            <a:ext cx="2610485" cy="2275840"/>
                           </a:xfrm>
                           <a:prstGeom prst="rect">
                             <a:avLst/>
@@ -1605,7 +1992,13 @@
                       </pic:pic>
                     </a:graphicData>
                   </a:graphic>
-                </wp:inline>
+                  <wp14:sizeRelH relativeFrom="page">
+                    <wp14:pctWidth>0</wp14:pctWidth>
+                  </wp14:sizeRelH>
+                  <wp14:sizeRelV relativeFrom="page">
+                    <wp14:pctHeight>0</wp14:pctHeight>
+                  </wp14:sizeRelV>
+                </wp:anchor>
               </w:drawing>
             </w:r>
           </w:p>
@@ -1620,8 +2013,13 @@
                 <w:tab w:val="left" w:pos="2217"/>
               </w:tabs>
             </w:pPr>
-            <w:r>
-              <w:t>Heltec based controller PCB – assembled.</w:t>
+            <w:proofErr w:type="spellStart"/>
+            <w:r>
+              <w:t>Heltec</w:t>
+            </w:r>
+            <w:proofErr w:type="spellEnd"/>
+            <w:r>
+              <w:t xml:space="preserve"> based controller PCB – assembled.</w:t>
             </w:r>
           </w:p>
         </w:tc>
@@ -1670,9 +2068,17 @@
                 <w:lang w:eastAsia="en-GB"/>
               </w:rPr>
               <w:drawing>
-                <wp:inline distT="0" distB="0" distL="0" distR="0" wp14:anchorId="276ACAB4" wp14:editId="46EF220C">
-                  <wp:extent cx="2424373" cy="1256478"/>
+                <wp:anchor distT="0" distB="0" distL="114300" distR="114300" simplePos="0" relativeHeight="251669504" behindDoc="0" locked="0" layoutInCell="1" allowOverlap="1">
+                  <wp:simplePos x="0" y="0"/>
+                  <wp:positionH relativeFrom="column">
+                    <wp:posOffset>207010</wp:posOffset>
+                  </wp:positionH>
+                  <wp:positionV relativeFrom="paragraph">
+                    <wp:posOffset>78740</wp:posOffset>
+                  </wp:positionV>
+                  <wp:extent cx="2423795" cy="1256030"/>
                   <wp:effectExtent l="0" t="0" r="0" b="0"/>
+                  <wp:wrapTopAndBottom/>
                   <wp:docPr id="15" name="Picture 15"/>
                   <wp:cNvGraphicFramePr>
                     <a:graphicFrameLocks xmlns:a="http://schemas.openxmlformats.org/drawingml/2006/main" noChangeAspect="1"/>
@@ -1685,16 +2091,19 @@
                           <pic:cNvPicPr/>
                         </pic:nvPicPr>
                         <pic:blipFill>
-                          <a:blip r:embed="rId27">
+                          <a:blip r:embed="rId28" cstate="print">
                             <a:extLst>
                               <a:ext uri="{BEBA8EAE-BF5A-486C-A8C5-ECC9F3942E4B}">
                                 <a14:imgProps xmlns:a14="http://schemas.microsoft.com/office/drawing/2010/main">
-                                  <a14:imgLayer r:embed="rId28">
+                                  <a14:imgLayer r:embed="rId29">
                                     <a14:imgEffect>
                                       <a14:backgroundRemoval t="2933" b="89443" l="9726" r="95441"/>
                                     </a14:imgEffect>
                                   </a14:imgLayer>
                                 </a14:imgProps>
+                              </a:ext>
+                              <a:ext uri="{28A0092B-C50C-407E-A947-70E740481C1C}">
+                                <a14:useLocalDpi xmlns:a14="http://schemas.microsoft.com/office/drawing/2010/main" val="0"/>
                               </a:ext>
                             </a:extLst>
                           </a:blip>
@@ -1705,7 +2114,7 @@
                         <pic:spPr>
                           <a:xfrm>
                             <a:off x="0" y="0"/>
-                            <a:ext cx="2425700" cy="1257166"/>
+                            <a:ext cx="2423795" cy="1256030"/>
                           </a:xfrm>
                           <a:prstGeom prst="rect">
                             <a:avLst/>
@@ -1714,7 +2123,13 @@
                       </pic:pic>
                     </a:graphicData>
                   </a:graphic>
-                </wp:inline>
+                  <wp14:sizeRelH relativeFrom="page">
+                    <wp14:pctWidth>0</wp14:pctWidth>
+                  </wp14:sizeRelH>
+                  <wp14:sizeRelV relativeFrom="page">
+                    <wp14:pctHeight>0</wp14:pctHeight>
+                  </wp14:sizeRelV>
+                </wp:anchor>
               </w:drawing>
             </w:r>
           </w:p>
@@ -1731,6 +2146,23 @@
             </w:pPr>
             <w:r>
               <w:t>Sensor linking pipe.</w:t>
+            </w:r>
+          </w:p>
+          <w:p>
+            <w:pPr>
+              <w:tabs>
+                <w:tab w:val="left" w:pos="2217"/>
+              </w:tabs>
+            </w:pPr>
+          </w:p>
+          <w:p>
+            <w:pPr>
+              <w:tabs>
+                <w:tab w:val="left" w:pos="2217"/>
+              </w:tabs>
+            </w:pPr>
+            <w:r>
+              <w:t>STL in 3D parts folder</w:t>
             </w:r>
           </w:p>
         </w:tc>
@@ -1793,8 +2225,41 @@
                 <w:tab w:val="left" w:pos="2217"/>
               </w:tabs>
             </w:pPr>
-            <w:r>
-              <w:t>for mounting carrier plate to enclosure.</w:t>
+            <w:proofErr w:type="gramStart"/>
+            <w:r>
+              <w:t>for</w:t>
+            </w:r>
+            <w:proofErr w:type="gramEnd"/>
+            <w:r>
+              <w:t xml:space="preserve"> mounting carrier plate to enclosure.</w:t>
+            </w:r>
+          </w:p>
+          <w:p>
+            <w:pPr>
+              <w:tabs>
+                <w:tab w:val="left" w:pos="2217"/>
+              </w:tabs>
+            </w:pPr>
+          </w:p>
+          <w:p>
+            <w:pPr>
+              <w:tabs>
+                <w:tab w:val="left" w:pos="2217"/>
+              </w:tabs>
+            </w:pPr>
+            <w:r>
+              <w:t xml:space="preserve">Available from </w:t>
+            </w:r>
+            <w:hyperlink r:id="rId30" w:history="1">
+              <w:r>
+                <w:rPr>
+                  <w:rStyle w:val="Hyperlink"/>
+                </w:rPr>
+                <w:t>Amazon</w:t>
+              </w:r>
+            </w:hyperlink>
+            <w:r>
+              <w:t xml:space="preserve"> .</w:t>
             </w:r>
           </w:p>
         </w:tc>
@@ -1862,12 +2327,32 @@
               <w:t xml:space="preserve">inlet </w:t>
             </w:r>
             <w:r>
-              <w:t xml:space="preserve">to linking pipe and linking pipe to upper </w:t>
-            </w:r>
-            <w:bookmarkStart w:id="0" w:name="_GoBack"/>
-            <w:bookmarkEnd w:id="0"/>
-            <w:r>
-              <w:t>inlet vent.</w:t>
+              <w:t xml:space="preserve">to linking pipe and linking pipe to </w:t>
+            </w:r>
+            <w:proofErr w:type="gramStart"/>
+            <w:r>
+              <w:t>upper  inlet</w:t>
+            </w:r>
+            <w:proofErr w:type="gramEnd"/>
+            <w:r>
+              <w:t xml:space="preserve"> vent.</w:t>
+            </w:r>
+          </w:p>
+          <w:p>
+            <w:pPr>
+              <w:tabs>
+                <w:tab w:val="left" w:pos="2217"/>
+              </w:tabs>
+            </w:pPr>
+          </w:p>
+          <w:p>
+            <w:pPr>
+              <w:tabs>
+                <w:tab w:val="left" w:pos="2217"/>
+              </w:tabs>
+            </w:pPr>
+            <w:r>
+              <w:t>Available in B&amp;Q</w:t>
             </w:r>
           </w:p>
         </w:tc>
@@ -2132,6 +2617,65 @@
               </w:tabs>
             </w:pPr>
             <w:r>
+              <w:t>1</w:t>
+            </w:r>
+          </w:p>
+        </w:tc>
+        <w:tc>
+          <w:tcPr>
+            <w:tcW w:w="4699" w:type="dxa"/>
+          </w:tcPr>
+          <w:p>
+            <w:pPr>
+              <w:tabs>
+                <w:tab w:val="left" w:pos="2217"/>
+              </w:tabs>
+            </w:pPr>
+            <w:r>
+              <w:t>3mm x 10mm nylon screw</w:t>
+            </w:r>
+          </w:p>
+        </w:tc>
+        <w:tc>
+          <w:tcPr>
+            <w:tcW w:w="3322" w:type="dxa"/>
+          </w:tcPr>
+          <w:p>
+            <w:pPr>
+              <w:tabs>
+                <w:tab w:val="left" w:pos="2217"/>
+              </w:tabs>
+            </w:pPr>
+            <w:r>
+              <w:t>for securing antenna bracket</w:t>
+            </w:r>
+          </w:p>
+        </w:tc>
+      </w:tr>
+      <w:tr>
+        <w:tc>
+          <w:tcPr>
+            <w:tcW w:w="641" w:type="dxa"/>
+          </w:tcPr>
+          <w:p>
+            <w:pPr>
+              <w:tabs>
+                <w:tab w:val="left" w:pos="2217"/>
+              </w:tabs>
+            </w:pPr>
+          </w:p>
+        </w:tc>
+        <w:tc>
+          <w:tcPr>
+            <w:tcW w:w="580" w:type="dxa"/>
+          </w:tcPr>
+          <w:p>
+            <w:pPr>
+              <w:tabs>
+                <w:tab w:val="left" w:pos="2217"/>
+              </w:tabs>
+            </w:pPr>
+            <w:r>
               <w:t>8</w:t>
             </w:r>
           </w:p>
@@ -2147,7 +2691,10 @@
               </w:tabs>
             </w:pPr>
             <w:r>
-              <w:t>3mm x 5mm nylon screws</w:t>
+              <w:t>3mm x 6</w:t>
+            </w:r>
+            <w:r>
+              <w:t>mm nylon screws</w:t>
             </w:r>
           </w:p>
         </w:tc>
@@ -2211,143 +2758,18 @@
                 <w:lang w:eastAsia="en-GB"/>
               </w:rPr>
               <w:drawing>
-                <wp:inline distT="0" distB="0" distL="0" distR="0" wp14:anchorId="5EFA0B36" wp14:editId="398D0330">
-                  <wp:extent cx="1947211" cy="2918261"/>
+                <wp:anchor distT="0" distB="0" distL="114300" distR="114300" simplePos="0" relativeHeight="251670528" behindDoc="0" locked="0" layoutInCell="1" allowOverlap="1">
+                  <wp:simplePos x="0" y="0"/>
+                  <wp:positionH relativeFrom="column">
+                    <wp:posOffset>386715</wp:posOffset>
+                  </wp:positionH>
+                  <wp:positionV relativeFrom="paragraph">
+                    <wp:posOffset>59055</wp:posOffset>
+                  </wp:positionV>
+                  <wp:extent cx="1946910" cy="2917825"/>
                   <wp:effectExtent l="0" t="0" r="0" b="0"/>
+                  <wp:wrapTopAndBottom/>
                   <wp:docPr id="4" name="Picture 4"/>
-                  <wp:cNvGraphicFramePr>
-                    <a:graphicFrameLocks xmlns:a="http://schemas.openxmlformats.org/drawingml/2006/main" noChangeAspect="1"/>
-                  </wp:cNvGraphicFramePr>
-                  <a:graphic xmlns:a="http://schemas.openxmlformats.org/drawingml/2006/main">
-                    <a:graphicData uri="http://schemas.openxmlformats.org/drawingml/2006/picture">
-                      <pic:pic xmlns:pic="http://schemas.openxmlformats.org/drawingml/2006/picture">
-                        <pic:nvPicPr>
-                          <pic:cNvPr id="0" name=""/>
-                          <pic:cNvPicPr/>
-                        </pic:nvPicPr>
-                        <pic:blipFill>
-                          <a:blip r:embed="rId29">
-                            <a:extLst>
-                              <a:ext uri="{BEBA8EAE-BF5A-486C-A8C5-ECC9F3942E4B}">
-                                <a14:imgProps xmlns:a14="http://schemas.microsoft.com/office/drawing/2010/main">
-                                  <a14:imgLayer r:embed="rId30">
-                                    <a14:imgEffect>
-                                      <a14:backgroundRemoval t="0" b="96147" l="3150" r="93701"/>
-                                    </a14:imgEffect>
-                                  </a14:imgLayer>
-                                </a14:imgProps>
-                              </a:ext>
-                            </a:extLst>
-                          </a:blip>
-                          <a:stretch>
-                            <a:fillRect/>
-                          </a:stretch>
-                        </pic:blipFill>
-                        <pic:spPr>
-                          <a:xfrm>
-                            <a:off x="0" y="0"/>
-                            <a:ext cx="1946647" cy="2917416"/>
-                          </a:xfrm>
-                          <a:prstGeom prst="rect">
-                            <a:avLst/>
-                          </a:prstGeom>
-                        </pic:spPr>
-                      </pic:pic>
-                    </a:graphicData>
-                  </a:graphic>
-                </wp:inline>
-              </w:drawing>
-            </w:r>
-          </w:p>
-        </w:tc>
-        <w:tc>
-          <w:tcPr>
-            <w:tcW w:w="3322" w:type="dxa"/>
-          </w:tcPr>
-          <w:p>
-            <w:pPr>
-              <w:tabs>
-                <w:tab w:val="left" w:pos="2217"/>
-              </w:tabs>
-            </w:pPr>
-            <w:r>
-              <w:t>Clear Perspex Sensor Carrier.</w:t>
-            </w:r>
-          </w:p>
-          <w:p>
-            <w:pPr>
-              <w:tabs>
-                <w:tab w:val="left" w:pos="2217"/>
-              </w:tabs>
-            </w:pPr>
-          </w:p>
-          <w:p>
-            <w:pPr>
-              <w:tabs>
-                <w:tab w:val="left" w:pos="2217"/>
-              </w:tabs>
-            </w:pPr>
-            <w:r>
-              <w:t>2.4mm thick Perspex base plate – pre-drilled.</w:t>
-            </w:r>
-          </w:p>
-          <w:p>
-            <w:pPr>
-              <w:tabs>
-                <w:tab w:val="left" w:pos="2217"/>
-              </w:tabs>
-            </w:pPr>
-          </w:p>
-        </w:tc>
-      </w:tr>
-      <w:tr>
-        <w:tc>
-          <w:tcPr>
-            <w:tcW w:w="641" w:type="dxa"/>
-          </w:tcPr>
-          <w:p>
-            <w:pPr>
-              <w:tabs>
-                <w:tab w:val="left" w:pos="2217"/>
-              </w:tabs>
-            </w:pPr>
-          </w:p>
-        </w:tc>
-        <w:tc>
-          <w:tcPr>
-            <w:tcW w:w="580" w:type="dxa"/>
-          </w:tcPr>
-          <w:p>
-            <w:pPr>
-              <w:tabs>
-                <w:tab w:val="left" w:pos="2217"/>
-              </w:tabs>
-            </w:pPr>
-            <w:r>
-              <w:t>1</w:t>
-            </w:r>
-          </w:p>
-        </w:tc>
-        <w:tc>
-          <w:tcPr>
-            <w:tcW w:w="4699" w:type="dxa"/>
-          </w:tcPr>
-          <w:p>
-            <w:pPr>
-              <w:tabs>
-                <w:tab w:val="left" w:pos="2217"/>
-              </w:tabs>
-            </w:pPr>
-            <w:r>
-              <w:rPr>
-                <w:noProof/>
-                <w:lang w:eastAsia="en-GB"/>
-              </w:rPr>
-              <w:drawing>
-                <wp:inline distT="0" distB="0" distL="0" distR="0" wp14:anchorId="71C029D7" wp14:editId="74122266">
-                  <wp:extent cx="1593859" cy="1258107"/>
-                  <wp:effectExtent l="0" t="0" r="6350" b="0"/>
-                  <wp:docPr id="5" name="Picture 5"/>
                   <wp:cNvGraphicFramePr>
                     <a:graphicFrameLocks xmlns:a="http://schemas.openxmlformats.org/drawingml/2006/main" noChangeAspect="1"/>
                   </wp:cNvGraphicFramePr>
@@ -2365,10 +2787,13 @@
                                 <a14:imgProps xmlns:a14="http://schemas.microsoft.com/office/drawing/2010/main">
                                   <a14:imgLayer r:embed="rId32">
                                     <a14:imgEffect>
-                                      <a14:backgroundRemoval t="3988" b="96012" l="5811" r="96368"/>
+                                      <a14:backgroundRemoval t="0" b="96147" l="3150" r="93701"/>
                                     </a14:imgEffect>
                                   </a14:imgLayer>
                                 </a14:imgProps>
+                              </a:ext>
+                              <a:ext uri="{28A0092B-C50C-407E-A947-70E740481C1C}">
+                                <a14:useLocalDpi xmlns:a14="http://schemas.microsoft.com/office/drawing/2010/main" val="0"/>
                               </a:ext>
                             </a:extLst>
                           </a:blip>
@@ -2379,7 +2804,7 @@
                         <pic:spPr>
                           <a:xfrm>
                             <a:off x="0" y="0"/>
-                            <a:ext cx="1593020" cy="1257445"/>
+                            <a:ext cx="1946910" cy="2917825"/>
                           </a:xfrm>
                           <a:prstGeom prst="rect">
                             <a:avLst/>
@@ -2388,7 +2813,13 @@
                       </pic:pic>
                     </a:graphicData>
                   </a:graphic>
-                </wp:inline>
+                  <wp14:sizeRelH relativeFrom="page">
+                    <wp14:pctWidth>0</wp14:pctWidth>
+                  </wp14:sizeRelH>
+                  <wp14:sizeRelV relativeFrom="page">
+                    <wp14:pctHeight>0</wp14:pctHeight>
+                  </wp14:sizeRelV>
+                </wp:anchor>
               </w:drawing>
             </w:r>
           </w:p>
@@ -2404,8 +2835,32 @@
               </w:tabs>
             </w:pPr>
             <w:r>
-              <w:t>Antenna Mount</w:t>
-            </w:r>
+              <w:t>Clear Perspex Sensor Carrier.</w:t>
+            </w:r>
+          </w:p>
+          <w:p>
+            <w:pPr>
+              <w:tabs>
+                <w:tab w:val="left" w:pos="2217"/>
+              </w:tabs>
+            </w:pPr>
+          </w:p>
+          <w:p>
+            <w:pPr>
+              <w:tabs>
+                <w:tab w:val="left" w:pos="2217"/>
+              </w:tabs>
+            </w:pPr>
+            <w:r>
+              <w:t>2.4mm thick Perspex base plate – pre-drilled.</w:t>
+            </w:r>
+          </w:p>
+          <w:p>
+            <w:pPr>
+              <w:tabs>
+                <w:tab w:val="left" w:pos="2217"/>
+              </w:tabs>
+            </w:pPr>
           </w:p>
         </w:tc>
       </w:tr>
@@ -2453,10 +2908,18 @@
                 <w:lang w:eastAsia="en-GB"/>
               </w:rPr>
               <w:drawing>
-                <wp:inline distT="0" distB="0" distL="0" distR="0" wp14:anchorId="76BEA8A6" wp14:editId="0B58E36A">
-                  <wp:extent cx="1325218" cy="1225202"/>
-                  <wp:effectExtent l="0" t="0" r="0" b="0"/>
-                  <wp:docPr id="17" name="Picture 17"/>
+                <wp:anchor distT="0" distB="0" distL="114300" distR="114300" simplePos="0" relativeHeight="251671552" behindDoc="0" locked="0" layoutInCell="1" allowOverlap="1">
+                  <wp:simplePos x="0" y="0"/>
+                  <wp:positionH relativeFrom="column">
+                    <wp:posOffset>487045</wp:posOffset>
+                  </wp:positionH>
+                  <wp:positionV relativeFrom="paragraph">
+                    <wp:posOffset>57785</wp:posOffset>
+                  </wp:positionV>
+                  <wp:extent cx="1593850" cy="1257935"/>
+                  <wp:effectExtent l="0" t="0" r="6350" b="0"/>
+                  <wp:wrapTopAndBottom/>
+                  <wp:docPr id="5" name="Picture 5"/>
                   <wp:cNvGraphicFramePr>
                     <a:graphicFrameLocks xmlns:a="http://schemas.openxmlformats.org/drawingml/2006/main" noChangeAspect="1"/>
                   </wp:cNvGraphicFramePr>
@@ -2468,16 +2931,19 @@
                           <pic:cNvPicPr/>
                         </pic:nvPicPr>
                         <pic:blipFill>
-                          <a:blip r:embed="rId33">
+                          <a:blip r:embed="rId33" cstate="print">
                             <a:extLst>
                               <a:ext uri="{BEBA8EAE-BF5A-486C-A8C5-ECC9F3942E4B}">
                                 <a14:imgProps xmlns:a14="http://schemas.microsoft.com/office/drawing/2010/main">
                                   <a14:imgLayer r:embed="rId34">
                                     <a14:imgEffect>
-                                      <a14:backgroundRemoval t="10000" b="90000" l="10000" r="90000"/>
+                                      <a14:backgroundRemoval t="3988" b="96012" l="5811" r="96368"/>
                                     </a14:imgEffect>
                                   </a14:imgLayer>
                                 </a14:imgProps>
+                              </a:ext>
+                              <a:ext uri="{28A0092B-C50C-407E-A947-70E740481C1C}">
+                                <a14:useLocalDpi xmlns:a14="http://schemas.microsoft.com/office/drawing/2010/main" val="0"/>
                               </a:ext>
                             </a:extLst>
                           </a:blip>
@@ -2488,7 +2954,7 @@
                         <pic:spPr>
                           <a:xfrm>
                             <a:off x="0" y="0"/>
-                            <a:ext cx="1324131" cy="1224197"/>
+                            <a:ext cx="1593850" cy="1257935"/>
                           </a:xfrm>
                           <a:prstGeom prst="rect">
                             <a:avLst/>
@@ -2497,7 +2963,13 @@
                       </pic:pic>
                     </a:graphicData>
                   </a:graphic>
-                </wp:inline>
+                  <wp14:sizeRelH relativeFrom="page">
+                    <wp14:pctWidth>0</wp14:pctWidth>
+                  </wp14:sizeRelH>
+                  <wp14:sizeRelV relativeFrom="page">
+                    <wp14:pctHeight>0</wp14:pctHeight>
+                  </wp14:sizeRelV>
+                </wp:anchor>
               </w:drawing>
             </w:r>
           </w:p>
@@ -2513,15 +2985,8 @@
               </w:tabs>
             </w:pPr>
             <w:r>
-              <w:t>2 way terminal block 3A (small)</w:t>
-            </w:r>
-          </w:p>
-          <w:p>
-            <w:pPr>
-              <w:tabs>
-                <w:tab w:val="left" w:pos="2217"/>
-              </w:tabs>
-            </w:pPr>
+              <w:t>Antenna Mount</w:t>
+            </w:r>
           </w:p>
         </w:tc>
       </w:tr>
@@ -2550,148 +3015,6 @@
             </w:pPr>
             <w:r>
               <w:t>1</w:t>
-            </w:r>
-          </w:p>
-        </w:tc>
-        <w:tc>
-          <w:tcPr>
-            <w:tcW w:w="4699" w:type="dxa"/>
-          </w:tcPr>
-          <w:p>
-            <w:pPr>
-              <w:tabs>
-                <w:tab w:val="left" w:pos="2217"/>
-              </w:tabs>
-            </w:pPr>
-            <w:r>
-              <w:t>SDS connector JST 6pin to JST 4 pin 2.54mm</w:t>
-            </w:r>
-          </w:p>
-        </w:tc>
-        <w:tc>
-          <w:tcPr>
-            <w:tcW w:w="3322" w:type="dxa"/>
-          </w:tcPr>
-          <w:p>
-            <w:pPr>
-              <w:tabs>
-                <w:tab w:val="left" w:pos="2217"/>
-              </w:tabs>
-            </w:pPr>
-            <w:r>
-              <w:t>C</w:t>
-            </w:r>
-            <w:r>
-              <w:t>onnect</w:t>
-            </w:r>
-            <w:r>
-              <w:t>s</w:t>
-            </w:r>
-            <w:r>
-              <w:t xml:space="preserve"> SDS to MCU PCB</w:t>
-            </w:r>
-          </w:p>
-        </w:tc>
-      </w:tr>
-      <w:tr>
-        <w:tc>
-          <w:tcPr>
-            <w:tcW w:w="641" w:type="dxa"/>
-          </w:tcPr>
-          <w:p>
-            <w:pPr>
-              <w:tabs>
-                <w:tab w:val="left" w:pos="2217"/>
-              </w:tabs>
-            </w:pPr>
-          </w:p>
-        </w:tc>
-        <w:tc>
-          <w:tcPr>
-            <w:tcW w:w="580" w:type="dxa"/>
-          </w:tcPr>
-          <w:p>
-            <w:pPr>
-              <w:tabs>
-                <w:tab w:val="left" w:pos="2217"/>
-              </w:tabs>
-            </w:pPr>
-            <w:r>
-              <w:t>1</w:t>
-            </w:r>
-          </w:p>
-        </w:tc>
-        <w:tc>
-          <w:tcPr>
-            <w:tcW w:w="4699" w:type="dxa"/>
-          </w:tcPr>
-          <w:p>
-            <w:pPr>
-              <w:tabs>
-                <w:tab w:val="left" w:pos="2217"/>
-              </w:tabs>
-            </w:pPr>
-            <w:r>
-              <w:t>JST-2 pin with fly leads</w:t>
-            </w:r>
-          </w:p>
-        </w:tc>
-        <w:tc>
-          <w:tcPr>
-            <w:tcW w:w="3322" w:type="dxa"/>
-          </w:tcPr>
-          <w:p>
-            <w:pPr>
-              <w:tabs>
-                <w:tab w:val="left" w:pos="2217"/>
-              </w:tabs>
-            </w:pPr>
-            <w:r>
-              <w:t>C</w:t>
-            </w:r>
-            <w:r>
-              <w:t>onnect</w:t>
-            </w:r>
-            <w:r>
-              <w:t>s</w:t>
-            </w:r>
-            <w:r>
-              <w:t xml:space="preserve"> MCU 5V to the 2 way</w:t>
-            </w:r>
-            <w:r>
-              <w:t xml:space="preserve"> terminal block</w:t>
-            </w:r>
-            <w:r>
-              <w:t>.</w:t>
-            </w:r>
-          </w:p>
-        </w:tc>
-      </w:tr>
-      <w:tr>
-        <w:tc>
-          <w:tcPr>
-            <w:tcW w:w="641" w:type="dxa"/>
-          </w:tcPr>
-          <w:p>
-            <w:pPr>
-              <w:tabs>
-                <w:tab w:val="left" w:pos="2217"/>
-              </w:tabs>
-            </w:pPr>
-          </w:p>
-        </w:tc>
-        <w:tc>
-          <w:tcPr>
-            <w:tcW w:w="580" w:type="dxa"/>
-          </w:tcPr>
-          <w:p>
-            <w:pPr>
-              <w:tabs>
-                <w:tab w:val="left" w:pos="2217"/>
-              </w:tabs>
-            </w:pPr>
-            <w:r>
-              <w:t>2</w:t>
             </w:r>
           </w:p>
         </w:tc>
@@ -2711,10 +3034,18 @@
                 <w:lang w:eastAsia="en-GB"/>
               </w:rPr>
               <w:drawing>
-                <wp:inline distT="0" distB="0" distL="0" distR="0" wp14:anchorId="6C191DC4" wp14:editId="1A97D441">
-                  <wp:extent cx="2632368" cy="2044183"/>
+                <wp:anchor distT="0" distB="0" distL="114300" distR="114300" simplePos="0" relativeHeight="251672576" behindDoc="0" locked="0" layoutInCell="1" allowOverlap="1">
+                  <wp:simplePos x="0" y="0"/>
+                  <wp:positionH relativeFrom="column">
+                    <wp:posOffset>587375</wp:posOffset>
+                  </wp:positionH>
+                  <wp:positionV relativeFrom="paragraph">
+                    <wp:posOffset>79375</wp:posOffset>
+                  </wp:positionV>
+                  <wp:extent cx="1324610" cy="1224915"/>
                   <wp:effectExtent l="0" t="0" r="0" b="0"/>
-                  <wp:docPr id="6" name="Picture 6"/>
+                  <wp:wrapTopAndBottom/>
+                  <wp:docPr id="17" name="Picture 17"/>
                   <wp:cNvGraphicFramePr>
                     <a:graphicFrameLocks xmlns:a="http://schemas.openxmlformats.org/drawingml/2006/main" noChangeAspect="1"/>
                   </wp:cNvGraphicFramePr>
@@ -2732,10 +3063,13 @@
                                 <a14:imgProps xmlns:a14="http://schemas.microsoft.com/office/drawing/2010/main">
                                   <a14:imgLayer r:embed="rId36">
                                     <a14:imgEffect>
-                                      <a14:backgroundRemoval t="2123" b="94811" l="4579" r="97436"/>
+                                      <a14:backgroundRemoval t="10000" b="90000" l="10000" r="90000"/>
                                     </a14:imgEffect>
                                   </a14:imgLayer>
                                 </a14:imgProps>
+                              </a:ext>
+                              <a:ext uri="{28A0092B-C50C-407E-A947-70E740481C1C}">
+                                <a14:useLocalDpi xmlns:a14="http://schemas.microsoft.com/office/drawing/2010/main" val="0"/>
                               </a:ext>
                             </a:extLst>
                           </a:blip>
@@ -2746,7 +3080,7 @@
                         <pic:spPr>
                           <a:xfrm>
                             <a:off x="0" y="0"/>
-                            <a:ext cx="2631954" cy="2043862"/>
+                            <a:ext cx="1324610" cy="1224915"/>
                           </a:xfrm>
                           <a:prstGeom prst="rect">
                             <a:avLst/>
@@ -2755,7 +3089,13 @@
                       </pic:pic>
                     </a:graphicData>
                   </a:graphic>
-                </wp:inline>
+                  <wp14:sizeRelH relativeFrom="page">
+                    <wp14:pctWidth>0</wp14:pctWidth>
+                  </wp14:sizeRelH>
+                  <wp14:sizeRelV relativeFrom="page">
+                    <wp14:pctHeight>0</wp14:pctHeight>
+                  </wp14:sizeRelV>
+                </wp:anchor>
               </w:drawing>
             </w:r>
           </w:p>
@@ -2771,6 +3111,283 @@
               </w:tabs>
             </w:pPr>
             <w:r>
+              <w:t>2 way terminal block 3A (small)</w:t>
+            </w:r>
+          </w:p>
+          <w:p>
+            <w:pPr>
+              <w:tabs>
+                <w:tab w:val="left" w:pos="2217"/>
+              </w:tabs>
+            </w:pPr>
+          </w:p>
+        </w:tc>
+      </w:tr>
+      <w:tr>
+        <w:tc>
+          <w:tcPr>
+            <w:tcW w:w="641" w:type="dxa"/>
+          </w:tcPr>
+          <w:p>
+            <w:pPr>
+              <w:tabs>
+                <w:tab w:val="left" w:pos="2217"/>
+              </w:tabs>
+            </w:pPr>
+          </w:p>
+        </w:tc>
+        <w:tc>
+          <w:tcPr>
+            <w:tcW w:w="580" w:type="dxa"/>
+          </w:tcPr>
+          <w:p>
+            <w:pPr>
+              <w:tabs>
+                <w:tab w:val="left" w:pos="2217"/>
+              </w:tabs>
+            </w:pPr>
+            <w:r>
+              <w:t>1</w:t>
+            </w:r>
+          </w:p>
+        </w:tc>
+        <w:tc>
+          <w:tcPr>
+            <w:tcW w:w="4699" w:type="dxa"/>
+          </w:tcPr>
+          <w:p>
+            <w:pPr>
+              <w:tabs>
+                <w:tab w:val="left" w:pos="2217"/>
+              </w:tabs>
+            </w:pPr>
+            <w:r>
+              <w:t>SDS connector JST 6pin to JST 4 pin 2.54mm</w:t>
+            </w:r>
+          </w:p>
+        </w:tc>
+        <w:tc>
+          <w:tcPr>
+            <w:tcW w:w="3322" w:type="dxa"/>
+          </w:tcPr>
+          <w:p>
+            <w:pPr>
+              <w:tabs>
+                <w:tab w:val="left" w:pos="2217"/>
+              </w:tabs>
+            </w:pPr>
+            <w:r>
+              <w:t>C</w:t>
+            </w:r>
+            <w:r>
+              <w:t>onnect</w:t>
+            </w:r>
+            <w:r>
+              <w:t>s</w:t>
+            </w:r>
+            <w:r>
+              <w:t xml:space="preserve"> SDS to MCU PCB</w:t>
+            </w:r>
+          </w:p>
+        </w:tc>
+      </w:tr>
+      <w:tr>
+        <w:tc>
+          <w:tcPr>
+            <w:tcW w:w="641" w:type="dxa"/>
+          </w:tcPr>
+          <w:p>
+            <w:pPr>
+              <w:tabs>
+                <w:tab w:val="left" w:pos="2217"/>
+              </w:tabs>
+            </w:pPr>
+          </w:p>
+        </w:tc>
+        <w:tc>
+          <w:tcPr>
+            <w:tcW w:w="580" w:type="dxa"/>
+          </w:tcPr>
+          <w:p>
+            <w:pPr>
+              <w:tabs>
+                <w:tab w:val="left" w:pos="2217"/>
+              </w:tabs>
+            </w:pPr>
+            <w:r>
+              <w:t>1</w:t>
+            </w:r>
+          </w:p>
+        </w:tc>
+        <w:tc>
+          <w:tcPr>
+            <w:tcW w:w="4699" w:type="dxa"/>
+          </w:tcPr>
+          <w:p>
+            <w:pPr>
+              <w:tabs>
+                <w:tab w:val="left" w:pos="2217"/>
+              </w:tabs>
+            </w:pPr>
+            <w:r>
+              <w:t>JST-2 pin with fly leads</w:t>
+            </w:r>
+          </w:p>
+        </w:tc>
+        <w:tc>
+          <w:tcPr>
+            <w:tcW w:w="3322" w:type="dxa"/>
+          </w:tcPr>
+          <w:p>
+            <w:pPr>
+              <w:tabs>
+                <w:tab w:val="left" w:pos="2217"/>
+              </w:tabs>
+            </w:pPr>
+            <w:r>
+              <w:t>C</w:t>
+            </w:r>
+            <w:r>
+              <w:t>onnect</w:t>
+            </w:r>
+            <w:r>
+              <w:t>s</w:t>
+            </w:r>
+            <w:r>
+              <w:t xml:space="preserve"> MCU 5V to the 2 way</w:t>
+            </w:r>
+            <w:r>
+              <w:t xml:space="preserve"> terminal block</w:t>
+            </w:r>
+            <w:r>
+              <w:t>.</w:t>
+            </w:r>
+          </w:p>
+        </w:tc>
+      </w:tr>
+      <w:tr>
+        <w:tc>
+          <w:tcPr>
+            <w:tcW w:w="641" w:type="dxa"/>
+          </w:tcPr>
+          <w:p>
+            <w:pPr>
+              <w:tabs>
+                <w:tab w:val="left" w:pos="2217"/>
+              </w:tabs>
+            </w:pPr>
+          </w:p>
+        </w:tc>
+        <w:tc>
+          <w:tcPr>
+            <w:tcW w:w="580" w:type="dxa"/>
+          </w:tcPr>
+          <w:p>
+            <w:pPr>
+              <w:tabs>
+                <w:tab w:val="left" w:pos="2217"/>
+              </w:tabs>
+            </w:pPr>
+            <w:r>
+              <w:t>2</w:t>
+            </w:r>
+          </w:p>
+        </w:tc>
+        <w:tc>
+          <w:tcPr>
+            <w:tcW w:w="4699" w:type="dxa"/>
+          </w:tcPr>
+          <w:p>
+            <w:pPr>
+              <w:tabs>
+                <w:tab w:val="left" w:pos="2217"/>
+              </w:tabs>
+            </w:pPr>
+            <w:bookmarkStart w:id="0" w:name="_GoBack"/>
+            <w:r>
+              <w:rPr>
+                <w:noProof/>
+                <w:lang w:eastAsia="en-GB"/>
+              </w:rPr>
+              <w:drawing>
+                <wp:anchor distT="0" distB="0" distL="114300" distR="114300" simplePos="0" relativeHeight="251673600" behindDoc="0" locked="0" layoutInCell="1" allowOverlap="1">
+                  <wp:simplePos x="0" y="0"/>
+                  <wp:positionH relativeFrom="column">
+                    <wp:posOffset>117475</wp:posOffset>
+                  </wp:positionH>
+                  <wp:positionV relativeFrom="paragraph">
+                    <wp:posOffset>69850</wp:posOffset>
+                  </wp:positionV>
+                  <wp:extent cx="2632075" cy="2044065"/>
+                  <wp:effectExtent l="0" t="0" r="0" b="0"/>
+                  <wp:wrapTopAndBottom/>
+                  <wp:docPr id="6" name="Picture 6"/>
+                  <wp:cNvGraphicFramePr>
+                    <a:graphicFrameLocks xmlns:a="http://schemas.openxmlformats.org/drawingml/2006/main" noChangeAspect="1"/>
+                  </wp:cNvGraphicFramePr>
+                  <a:graphic xmlns:a="http://schemas.openxmlformats.org/drawingml/2006/main">
+                    <a:graphicData uri="http://schemas.openxmlformats.org/drawingml/2006/picture">
+                      <pic:pic xmlns:pic="http://schemas.openxmlformats.org/drawingml/2006/picture">
+                        <pic:nvPicPr>
+                          <pic:cNvPr id="0" name=""/>
+                          <pic:cNvPicPr/>
+                        </pic:nvPicPr>
+                        <pic:blipFill>
+                          <a:blip r:embed="rId37">
+                            <a:extLst>
+                              <a:ext uri="{BEBA8EAE-BF5A-486C-A8C5-ECC9F3942E4B}">
+                                <a14:imgProps xmlns:a14="http://schemas.microsoft.com/office/drawing/2010/main">
+                                  <a14:imgLayer r:embed="rId38">
+                                    <a14:imgEffect>
+                                      <a14:backgroundRemoval t="2123" b="94811" l="4579" r="97436"/>
+                                    </a14:imgEffect>
+                                  </a14:imgLayer>
+                                </a14:imgProps>
+                              </a:ext>
+                              <a:ext uri="{28A0092B-C50C-407E-A947-70E740481C1C}">
+                                <a14:useLocalDpi xmlns:a14="http://schemas.microsoft.com/office/drawing/2010/main" val="0"/>
+                              </a:ext>
+                            </a:extLst>
+                          </a:blip>
+                          <a:stretch>
+                            <a:fillRect/>
+                          </a:stretch>
+                        </pic:blipFill>
+                        <pic:spPr>
+                          <a:xfrm>
+                            <a:off x="0" y="0"/>
+                            <a:ext cx="2632075" cy="2044065"/>
+                          </a:xfrm>
+                          <a:prstGeom prst="rect">
+                            <a:avLst/>
+                          </a:prstGeom>
+                        </pic:spPr>
+                      </pic:pic>
+                    </a:graphicData>
+                  </a:graphic>
+                  <wp14:sizeRelH relativeFrom="page">
+                    <wp14:pctWidth>0</wp14:pctWidth>
+                  </wp14:sizeRelH>
+                  <wp14:sizeRelV relativeFrom="page">
+                    <wp14:pctHeight>0</wp14:pctHeight>
+                  </wp14:sizeRelV>
+                </wp:anchor>
+              </w:drawing>
+            </w:r>
+            <w:bookmarkEnd w:id="0"/>
+          </w:p>
+        </w:tc>
+        <w:tc>
+          <w:tcPr>
+            <w:tcW w:w="3322" w:type="dxa"/>
+          </w:tcPr>
+          <w:p>
+            <w:pPr>
+              <w:tabs>
+                <w:tab w:val="left" w:pos="2217"/>
+              </w:tabs>
+            </w:pPr>
+            <w:r>
               <w:t>Optional enclosure mounting plates.</w:t>
             </w:r>
           </w:p>
@@ -2790,41 +3407,140 @@
             <w:r>
               <w:t>These will be cemented to the enclosure using PVC weld glue and will ensure no rain water can penetrate the rear of the enclosure.</w:t>
             </w:r>
+          </w:p>
+        </w:tc>
+      </w:tr>
+      <w:tr>
+        <w:tc>
+          <w:tcPr>
+            <w:tcW w:w="641" w:type="dxa"/>
+          </w:tcPr>
+          <w:p>
+            <w:pPr>
+              <w:tabs>
+                <w:tab w:val="left" w:pos="2217"/>
+              </w:tabs>
+            </w:pPr>
+          </w:p>
+        </w:tc>
+        <w:tc>
+          <w:tcPr>
+            <w:tcW w:w="580" w:type="dxa"/>
+          </w:tcPr>
+          <w:p>
+            <w:pPr>
+              <w:tabs>
+                <w:tab w:val="left" w:pos="2217"/>
+              </w:tabs>
+            </w:pPr>
+          </w:p>
+        </w:tc>
+        <w:tc>
+          <w:tcPr>
+            <w:tcW w:w="4699" w:type="dxa"/>
+          </w:tcPr>
+          <w:p>
+            <w:pPr>
+              <w:tabs>
+                <w:tab w:val="left" w:pos="2217"/>
+              </w:tabs>
+            </w:pPr>
+          </w:p>
+        </w:tc>
+        <w:tc>
+          <w:tcPr>
+            <w:tcW w:w="3322" w:type="dxa"/>
+          </w:tcPr>
+          <w:p>
+            <w:pPr>
+              <w:tabs>
+                <w:tab w:val="left" w:pos="2217"/>
+              </w:tabs>
+            </w:pPr>
+          </w:p>
+        </w:tc>
+      </w:tr>
+      <w:tr>
+        <w:tc>
+          <w:tcPr>
+            <w:tcW w:w="641" w:type="dxa"/>
+          </w:tcPr>
+          <w:p>
+            <w:pPr>
+              <w:tabs>
+                <w:tab w:val="left" w:pos="2217"/>
+              </w:tabs>
+            </w:pPr>
+          </w:p>
+        </w:tc>
+        <w:tc>
+          <w:tcPr>
+            <w:tcW w:w="580" w:type="dxa"/>
+          </w:tcPr>
+          <w:p>
+            <w:pPr>
+              <w:tabs>
+                <w:tab w:val="left" w:pos="2217"/>
+              </w:tabs>
+            </w:pPr>
+          </w:p>
+        </w:tc>
+        <w:tc>
+          <w:tcPr>
+            <w:tcW w:w="4699" w:type="dxa"/>
+          </w:tcPr>
+          <w:p>
+            <w:pPr>
+              <w:tabs>
+                <w:tab w:val="left" w:pos="2217"/>
+              </w:tabs>
+            </w:pPr>
+          </w:p>
+        </w:tc>
+        <w:tc>
+          <w:tcPr>
+            <w:tcW w:w="3322" w:type="dxa"/>
+          </w:tcPr>
+          <w:p>
+            <w:pPr>
+              <w:tabs>
+                <w:tab w:val="left" w:pos="2217"/>
+              </w:tabs>
+            </w:pPr>
           </w:p>
         </w:tc>
       </w:tr>
     </w:tbl>
+    <w:p>
+      <w:pPr>
+        <w:tabs>
+          <w:tab w:val="left" w:pos="2217"/>
+        </w:tabs>
+      </w:pPr>
+    </w:p>
+    <w:p>
+      <w:pPr>
+        <w:tabs>
+          <w:tab w:val="left" w:pos="2217"/>
+        </w:tabs>
+      </w:pPr>
+    </w:p>
+    <w:p>
+      <w:pPr>
+        <w:tabs>
+          <w:tab w:val="left" w:pos="2217"/>
+        </w:tabs>
+      </w:pPr>
+    </w:p>
     <w:p/>
     <w:p>
       <w:r>
-        <w:t xml:space="preserve">Total cost of parts for the kit: </w:t>
-      </w:r>
-      <w:r>
-        <w:t>£</w:t>
-      </w:r>
-      <w:r>
-        <w:t>60.00</w:t>
+        <w:t xml:space="preserve"> </w:t>
       </w:r>
     </w:p>
-    <w:p>
-      <w:r>
-        <w:t xml:space="preserve">Cost of visualisation connection </w:t>
-      </w:r>
-      <w:r>
-        <w:t>£</w:t>
-      </w:r>
-      <w:r>
-        <w:t>2</w:t>
-      </w:r>
-      <w:r>
-        <w:t>0.00</w:t>
-      </w:r>
-      <w:r>
-        <w:t xml:space="preserve"> per annum</w:t>
-      </w:r>
-    </w:p>
+    <w:p/>
     <w:sectPr>
-      <w:footerReference w:type="default" r:id="rId37"/>
+      <w:footerReference w:type="default" r:id="rId39"/>
       <w:pgSz w:w="11906" w:h="16838"/>
       <w:pgMar w:top="1440" w:right="1440" w:bottom="1440" w:left="1440" w:header="708" w:footer="708" w:gutter="0"/>
       <w:cols w:space="708"/>
@@ -2835,7 +3551,7 @@
 </file>
 
 <file path=word/endnotes.xml><?xml version="1.0" encoding="utf-8"?>
-<w:endnotes xmlns:wpc="http://schemas.microsoft.com/office/word/2010/wordprocessingCanvas" xmlns:cx="http://schemas.microsoft.com/office/drawing/2014/chartex" xmlns:cx1="http://schemas.microsoft.com/office/drawing/2015/9/8/chartex" xmlns:cx2="http://schemas.microsoft.com/office/drawing/2015/10/21/chartex" xmlns:cx3="http://schemas.microsoft.com/office/drawing/2016/5/9/chartex" xmlns:cx4="http://schemas.microsoft.com/office/drawing/2016/5/10/chartex" xmlns:cx5="http://schemas.microsoft.com/office/drawing/2016/5/11/chartex" xmlns:cx6="http://schemas.microsoft.com/office/drawing/2016/5/12/chartex" xmlns:cx7="http://schemas.microsoft.com/office/drawing/2016/5/13/chartex" xmlns:cx8="http://schemas.microsoft.com/office/drawing/2016/5/14/chartex" xmlns:mc="http://schemas.openxmlformats.org/markup-compatibility/2006" xmlns:aink="http://schemas.microsoft.com/office/drawing/2016/ink" xmlns:am3d="http://schemas.microsoft.com/office/drawing/2017/model3d" xmlns:o="urn:schemas-microsoft-com:office:office" xmlns:r="http://schemas.openxmlformats.org/officeDocument/2006/relationships" xmlns:m="http://schemas.openxmlformats.org/officeDocument/2006/math" xmlns:v="urn:schemas-microsoft-com:vml" xmlns:wp14="http://schemas.microsoft.com/office/word/2010/wordprocessingDrawing" xmlns:wp="http://schemas.openxmlformats.org/drawingml/2006/wordprocessingDrawing" xmlns:w10="urn:schemas-microsoft-com:office:word" xmlns:w="http://schemas.openxmlformats.org/wordprocessingml/2006/main" xmlns:w14="http://schemas.microsoft.com/office/word/2010/wordml" xmlns:w15="http://schemas.microsoft.com/office/word/2012/wordml" xmlns:w16cid="http://schemas.microsoft.com/office/word/2016/wordml/cid" xmlns:w16se="http://schemas.microsoft.com/office/word/2015/wordml/symex" xmlns:wpg="http://schemas.microsoft.com/office/word/2010/wordprocessingGroup" xmlns:wpi="http://schemas.microsoft.com/office/word/2010/wordprocessingInk" xmlns:wne="http://schemas.microsoft.com/office/word/2006/wordml" xmlns:wps="http://schemas.microsoft.com/office/word/2010/wordprocessingShape" mc:Ignorable="w14 w15 w16se w16cid wp14">
+<w:endnotes xmlns:wpc="http://schemas.microsoft.com/office/word/2010/wordprocessingCanvas" xmlns:mc="http://schemas.openxmlformats.org/markup-compatibility/2006" xmlns:o="urn:schemas-microsoft-com:office:office" xmlns:r="http://schemas.openxmlformats.org/officeDocument/2006/relationships" xmlns:m="http://schemas.openxmlformats.org/officeDocument/2006/math" xmlns:v="urn:schemas-microsoft-com:vml" xmlns:wp14="http://schemas.microsoft.com/office/word/2010/wordprocessingDrawing" xmlns:wp="http://schemas.openxmlformats.org/drawingml/2006/wordprocessingDrawing" xmlns:w10="urn:schemas-microsoft-com:office:word" xmlns:w="http://schemas.openxmlformats.org/wordprocessingml/2006/main" xmlns:w14="http://schemas.microsoft.com/office/word/2010/wordml" xmlns:wpg="http://schemas.microsoft.com/office/word/2010/wordprocessingGroup" xmlns:wpi="http://schemas.microsoft.com/office/word/2010/wordprocessingInk" xmlns:wne="http://schemas.microsoft.com/office/word/2006/wordml" xmlns:wps="http://schemas.microsoft.com/office/word/2010/wordprocessingShape" mc:Ignorable="w14 wp14">
   <w:endnote w:type="separator" w:id="-1">
     <w:p>
       <w:pPr>
@@ -2860,7 +3576,7 @@
 </file>
 
 <file path=word/footer1.xml><?xml version="1.0" encoding="utf-8"?>
-<w:ftr xmlns:wpc="http://schemas.microsoft.com/office/word/2010/wordprocessingCanvas" xmlns:cx="http://schemas.microsoft.com/office/drawing/2014/chartex" xmlns:cx1="http://schemas.microsoft.com/office/drawing/2015/9/8/chartex" xmlns:cx2="http://schemas.microsoft.com/office/drawing/2015/10/21/chartex" xmlns:cx3="http://schemas.microsoft.com/office/drawing/2016/5/9/chartex" xmlns:cx4="http://schemas.microsoft.com/office/drawing/2016/5/10/chartex" xmlns:cx5="http://schemas.microsoft.com/office/drawing/2016/5/11/chartex" xmlns:cx6="http://schemas.microsoft.com/office/drawing/2016/5/12/chartex" xmlns:cx7="http://schemas.microsoft.com/office/drawing/2016/5/13/chartex" xmlns:cx8="http://schemas.microsoft.com/office/drawing/2016/5/14/chartex" xmlns:mc="http://schemas.openxmlformats.org/markup-compatibility/2006" xmlns:aink="http://schemas.microsoft.com/office/drawing/2016/ink" xmlns:am3d="http://schemas.microsoft.com/office/drawing/2017/model3d" xmlns:o="urn:schemas-microsoft-com:office:office" xmlns:r="http://schemas.openxmlformats.org/officeDocument/2006/relationships" xmlns:m="http://schemas.openxmlformats.org/officeDocument/2006/math" xmlns:v="urn:schemas-microsoft-com:vml" xmlns:wp14="http://schemas.microsoft.com/office/word/2010/wordprocessingDrawing" xmlns:wp="http://schemas.openxmlformats.org/drawingml/2006/wordprocessingDrawing" xmlns:w10="urn:schemas-microsoft-com:office:word" xmlns:w="http://schemas.openxmlformats.org/wordprocessingml/2006/main" xmlns:w14="http://schemas.microsoft.com/office/word/2010/wordml" xmlns:w15="http://schemas.microsoft.com/office/word/2012/wordml" xmlns:w16cid="http://schemas.microsoft.com/office/word/2016/wordml/cid" xmlns:w16se="http://schemas.microsoft.com/office/word/2015/wordml/symex" xmlns:wpg="http://schemas.microsoft.com/office/word/2010/wordprocessingGroup" xmlns:wpi="http://schemas.microsoft.com/office/word/2010/wordprocessingInk" xmlns:wne="http://schemas.microsoft.com/office/word/2006/wordml" xmlns:wps="http://schemas.microsoft.com/office/word/2010/wordprocessingShape" mc:Ignorable="w14 w15 w16se w16cid wp14">
+<w:ftr xmlns:wpc="http://schemas.microsoft.com/office/word/2010/wordprocessingCanvas" xmlns:mc="http://schemas.openxmlformats.org/markup-compatibility/2006" xmlns:o="urn:schemas-microsoft-com:office:office" xmlns:r="http://schemas.openxmlformats.org/officeDocument/2006/relationships" xmlns:m="http://schemas.openxmlformats.org/officeDocument/2006/math" xmlns:v="urn:schemas-microsoft-com:vml" xmlns:wp14="http://schemas.microsoft.com/office/word/2010/wordprocessingDrawing" xmlns:wp="http://schemas.openxmlformats.org/drawingml/2006/wordprocessingDrawing" xmlns:w10="urn:schemas-microsoft-com:office:word" xmlns:w="http://schemas.openxmlformats.org/wordprocessingml/2006/main" xmlns:w14="http://schemas.microsoft.com/office/word/2010/wordml" xmlns:wpg="http://schemas.microsoft.com/office/word/2010/wordprocessingGroup" xmlns:wpi="http://schemas.microsoft.com/office/word/2010/wordprocessingInk" xmlns:wne="http://schemas.microsoft.com/office/word/2006/wordml" xmlns:wps="http://schemas.microsoft.com/office/word/2010/wordprocessingShape" mc:Ignorable="w14 wp14">
   <w:sdt>
     <w:sdtPr>
       <w:id w:val="-979535769"/>
@@ -2893,7 +3609,7 @@
           <w:rPr>
             <w:noProof/>
           </w:rPr>
-          <w:t>4</w:t>
+          <w:t>5</w:t>
         </w:r>
         <w:r>
           <w:rPr>
@@ -2949,7 +3665,7 @@
 </file>
 
 <file path=word/footnotes.xml><?xml version="1.0" encoding="utf-8"?>
-<w:footnotes xmlns:wpc="http://schemas.microsoft.com/office/word/2010/wordprocessingCanvas" xmlns:cx="http://schemas.microsoft.com/office/drawing/2014/chartex" xmlns:cx1="http://schemas.microsoft.com/office/drawing/2015/9/8/chartex" xmlns:cx2="http://schemas.microsoft.com/office/drawing/2015/10/21/chartex" xmlns:cx3="http://schemas.microsoft.com/office/drawing/2016/5/9/chartex" xmlns:cx4="http://schemas.microsoft.com/office/drawing/2016/5/10/chartex" xmlns:cx5="http://schemas.microsoft.com/office/drawing/2016/5/11/chartex" xmlns:cx6="http://schemas.microsoft.com/office/drawing/2016/5/12/chartex" xmlns:cx7="http://schemas.microsoft.com/office/drawing/2016/5/13/chartex" xmlns:cx8="http://schemas.microsoft.com/office/drawing/2016/5/14/chartex" xmlns:mc="http://schemas.openxmlformats.org/markup-compatibility/2006" xmlns:aink="http://schemas.microsoft.com/office/drawing/2016/ink" xmlns:am3d="http://schemas.microsoft.com/office/drawing/2017/model3d" xmlns:o="urn:schemas-microsoft-com:office:office" xmlns:r="http://schemas.openxmlformats.org/officeDocument/2006/relationships" xmlns:m="http://schemas.openxmlformats.org/officeDocument/2006/math" xmlns:v="urn:schemas-microsoft-com:vml" xmlns:wp14="http://schemas.microsoft.com/office/word/2010/wordprocessingDrawing" xmlns:wp="http://schemas.openxmlformats.org/drawingml/2006/wordprocessingDrawing" xmlns:w10="urn:schemas-microsoft-com:office:word" xmlns:w="http://schemas.openxmlformats.org/wordprocessingml/2006/main" xmlns:w14="http://schemas.microsoft.com/office/word/2010/wordml" xmlns:w15="http://schemas.microsoft.com/office/word/2012/wordml" xmlns:w16cid="http://schemas.microsoft.com/office/word/2016/wordml/cid" xmlns:w16se="http://schemas.microsoft.com/office/word/2015/wordml/symex" xmlns:wpg="http://schemas.microsoft.com/office/word/2010/wordprocessingGroup" xmlns:wpi="http://schemas.microsoft.com/office/word/2010/wordprocessingInk" xmlns:wne="http://schemas.microsoft.com/office/word/2006/wordml" xmlns:wps="http://schemas.microsoft.com/office/word/2010/wordprocessingShape" mc:Ignorable="w14 w15 w16se w16cid wp14">
+<w:footnotes xmlns:wpc="http://schemas.microsoft.com/office/word/2010/wordprocessingCanvas" xmlns:mc="http://schemas.openxmlformats.org/markup-compatibility/2006" xmlns:o="urn:schemas-microsoft-com:office:office" xmlns:r="http://schemas.openxmlformats.org/officeDocument/2006/relationships" xmlns:m="http://schemas.openxmlformats.org/officeDocument/2006/math" xmlns:v="urn:schemas-microsoft-com:vml" xmlns:wp14="http://schemas.microsoft.com/office/word/2010/wordprocessingDrawing" xmlns:wp="http://schemas.openxmlformats.org/drawingml/2006/wordprocessingDrawing" xmlns:w10="urn:schemas-microsoft-com:office:word" xmlns:w="http://schemas.openxmlformats.org/wordprocessingml/2006/main" xmlns:w14="http://schemas.microsoft.com/office/word/2010/wordml" xmlns:wpg="http://schemas.microsoft.com/office/word/2010/wordprocessingGroup" xmlns:wpi="http://schemas.microsoft.com/office/word/2010/wordprocessingInk" xmlns:wne="http://schemas.microsoft.com/office/word/2006/wordml" xmlns:wps="http://schemas.microsoft.com/office/word/2010/wordprocessingShape" mc:Ignorable="w14 wp14">
   <w:footnote w:type="separator" w:id="-1">
     <w:p>
       <w:pPr>
@@ -2974,7 +3690,7 @@
 </file>
 
 <file path=word/styles.xml><?xml version="1.0" encoding="utf-8"?>
-<w:styles xmlns:mc="http://schemas.openxmlformats.org/markup-compatibility/2006" xmlns:r="http://schemas.openxmlformats.org/officeDocument/2006/relationships" xmlns:w="http://schemas.openxmlformats.org/wordprocessingml/2006/main" xmlns:w14="http://schemas.microsoft.com/office/word/2010/wordml" xmlns:w15="http://schemas.microsoft.com/office/word/2012/wordml" xmlns:w16cid="http://schemas.microsoft.com/office/word/2016/wordml/cid" xmlns:w16se="http://schemas.microsoft.com/office/word/2015/wordml/symex" mc:Ignorable="w14 w15 w16se w16cid">
+<w:styles xmlns:mc="http://schemas.openxmlformats.org/markup-compatibility/2006" xmlns:r="http://schemas.openxmlformats.org/officeDocument/2006/relationships" xmlns:w="http://schemas.openxmlformats.org/wordprocessingml/2006/main" xmlns:w14="http://schemas.microsoft.com/office/word/2010/wordml" mc:Ignorable="w14">
   <w:docDefaults>
     <w:rPrDefault>
       <w:rPr>
@@ -2990,384 +3706,480 @@
       </w:pPr>
     </w:pPrDefault>
   </w:docDefaults>
-  <w:latentStyles w:defLockedState="0" w:defUIPriority="99" w:defSemiHidden="0" w:defUnhideWhenUsed="0" w:defQFormat="0" w:count="377">
-    <w:lsdException w:name="Normal" w:uiPriority="0" w:qFormat="1"/>
-    <w:lsdException w:name="heading 1" w:uiPriority="9" w:qFormat="1"/>
-    <w:lsdException w:name="heading 2" w:semiHidden="1" w:uiPriority="9" w:unhideWhenUsed="1" w:qFormat="1"/>
-    <w:lsdException w:name="heading 3" w:semiHidden="1" w:uiPriority="9" w:unhideWhenUsed="1" w:qFormat="1"/>
-    <w:lsdException w:name="heading 4" w:semiHidden="1" w:uiPriority="9" w:unhideWhenUsed="1" w:qFormat="1"/>
-    <w:lsdException w:name="heading 5" w:semiHidden="1" w:uiPriority="9" w:unhideWhenUsed="1" w:qFormat="1"/>
-    <w:lsdException w:name="heading 6" w:semiHidden="1" w:uiPriority="9" w:unhideWhenUsed="1" w:qFormat="1"/>
-    <w:lsdException w:name="heading 7" w:semiHidden="1" w:uiPriority="9" w:unhideWhenUsed="1" w:qFormat="1"/>
-    <w:lsdException w:name="heading 8" w:semiHidden="1" w:uiPriority="9" w:unhideWhenUsed="1" w:qFormat="1"/>
-    <w:lsdException w:name="heading 9" w:semiHidden="1" w:uiPriority="9" w:unhideWhenUsed="1" w:qFormat="1"/>
-    <w:lsdException w:name="index 1" w:semiHidden="1" w:unhideWhenUsed="1"/>
-    <w:lsdException w:name="index 2" w:semiHidden="1" w:unhideWhenUsed="1"/>
-    <w:lsdException w:name="index 3" w:semiHidden="1" w:unhideWhenUsed="1"/>
-    <w:lsdException w:name="index 4" w:semiHidden="1" w:unhideWhenUsed="1"/>
-    <w:lsdException w:name="index 5" w:semiHidden="1" w:unhideWhenUsed="1"/>
-    <w:lsdException w:name="index 6" w:semiHidden="1" w:unhideWhenUsed="1"/>
-    <w:lsdException w:name="index 7" w:semiHidden="1" w:unhideWhenUsed="1"/>
-    <w:lsdException w:name="index 8" w:semiHidden="1" w:unhideWhenUsed="1"/>
-    <w:lsdException w:name="index 9" w:semiHidden="1" w:unhideWhenUsed="1"/>
-    <w:lsdException w:name="toc 1" w:semiHidden="1" w:uiPriority="39" w:unhideWhenUsed="1"/>
-    <w:lsdException w:name="toc 2" w:semiHidden="1" w:uiPriority="39" w:unhideWhenUsed="1"/>
-    <w:lsdException w:name="toc 3" w:semiHidden="1" w:uiPriority="39" w:unhideWhenUsed="1"/>
-    <w:lsdException w:name="toc 4" w:semiHidden="1" w:uiPriority="39" w:unhideWhenUsed="1"/>
-    <w:lsdException w:name="toc 5" w:semiHidden="1" w:uiPriority="39" w:unhideWhenUsed="1"/>
-    <w:lsdException w:name="toc 6" w:semiHidden="1" w:uiPriority="39" w:unhideWhenUsed="1"/>
-    <w:lsdException w:name="toc 7" w:semiHidden="1" w:uiPriority="39" w:unhideWhenUsed="1"/>
-    <w:lsdException w:name="toc 8" w:semiHidden="1" w:uiPriority="39" w:unhideWhenUsed="1"/>
-    <w:lsdException w:name="toc 9" w:semiHidden="1" w:uiPriority="39" w:unhideWhenUsed="1"/>
-    <w:lsdException w:name="Normal Indent" w:semiHidden="1" w:unhideWhenUsed="1"/>
-    <w:lsdException w:name="footnote text" w:semiHidden="1" w:unhideWhenUsed="1"/>
-    <w:lsdException w:name="annotation text" w:semiHidden="1" w:unhideWhenUsed="1"/>
-    <w:lsdException w:name="header" w:semiHidden="1" w:unhideWhenUsed="1"/>
-    <w:lsdException w:name="footer" w:semiHidden="1" w:unhideWhenUsed="1"/>
-    <w:lsdException w:name="index heading" w:semiHidden="1" w:unhideWhenUsed="1"/>
-    <w:lsdException w:name="caption" w:semiHidden="1" w:uiPriority="35" w:unhideWhenUsed="1" w:qFormat="1"/>
-    <w:lsdException w:name="table of figures" w:semiHidden="1" w:unhideWhenUsed="1"/>
-    <w:lsdException w:name="envelope address" w:semiHidden="1" w:unhideWhenUsed="1"/>
-    <w:lsdException w:name="envelope return" w:semiHidden="1" w:unhideWhenUsed="1"/>
-    <w:lsdException w:name="footnote reference" w:semiHidden="1" w:unhideWhenUsed="1"/>
-    <w:lsdException w:name="annotation reference" w:semiHidden="1" w:unhideWhenUsed="1"/>
-    <w:lsdException w:name="line number" w:semiHidden="1" w:unhideWhenUsed="1"/>
-    <w:lsdException w:name="page number" w:semiHidden="1" w:unhideWhenUsed="1"/>
-    <w:lsdException w:name="endnote reference" w:semiHidden="1" w:unhideWhenUsed="1"/>
-    <w:lsdException w:name="endnote text" w:semiHidden="1" w:unhideWhenUsed="1"/>
-    <w:lsdException w:name="table of authorities" w:semiHidden="1" w:unhideWhenUsed="1"/>
-    <w:lsdException w:name="macro" w:semiHidden="1" w:unhideWhenUsed="1"/>
-    <w:lsdException w:name="toa heading" w:semiHidden="1" w:unhideWhenUsed="1"/>
-    <w:lsdException w:name="List" w:semiHidden="1" w:unhideWhenUsed="1"/>
-    <w:lsdException w:name="List Bullet" w:semiHidden="1" w:unhideWhenUsed="1"/>
-    <w:lsdException w:name="List Number" w:semiHidden="1" w:unhideWhenUsed="1"/>
-    <w:lsdException w:name="List 2" w:semiHidden="1" w:unhideWhenUsed="1"/>
-    <w:lsdException w:name="List 3" w:semiHidden="1" w:unhideWhenUsed="1"/>
-    <w:lsdException w:name="List 4" w:semiHidden="1" w:unhideWhenUsed="1"/>
-    <w:lsdException w:name="List 5" w:semiHidden="1" w:unhideWhenUsed="1"/>
-    <w:lsdException w:name="List Bullet 2" w:semiHidden="1" w:unhideWhenUsed="1"/>
-    <w:lsdException w:name="List Bullet 3" w:semiHidden="1" w:unhideWhenUsed="1"/>
-    <w:lsdException w:name="List Bullet 4" w:semiHidden="1" w:unhideWhenUsed="1"/>
-    <w:lsdException w:name="List Bullet 5" w:semiHidden="1" w:unhideWhenUsed="1"/>
-    <w:lsdException w:name="List Number 2" w:semiHidden="1" w:unhideWhenUsed="1"/>
-    <w:lsdException w:name="List Number 3" w:semiHidden="1" w:unhideWhenUsed="1"/>
-    <w:lsdException w:name="List Number 4" w:semiHidden="1" w:unhideWhenUsed="1"/>
-    <w:lsdException w:name="List Number 5" w:semiHidden="1" w:unhideWhenUsed="1"/>
-    <w:lsdException w:name="Title" w:uiPriority="10" w:qFormat="1"/>
-    <w:lsdException w:name="Closing" w:semiHidden="1" w:unhideWhenUsed="1"/>
-    <w:lsdException w:name="Signature" w:semiHidden="1" w:unhideWhenUsed="1"/>
-    <w:lsdException w:name="Default Paragraph Font" w:semiHidden="1" w:uiPriority="1" w:unhideWhenUsed="1"/>
-    <w:lsdException w:name="Body Text" w:semiHidden="1" w:unhideWhenUsed="1"/>
-    <w:lsdException w:name="Body Text Indent" w:semiHidden="1" w:unhideWhenUsed="1"/>
-    <w:lsdException w:name="List Continue" w:semiHidden="1" w:unhideWhenUsed="1"/>
-    <w:lsdException w:name="List Continue 2" w:semiHidden="1" w:unhideWhenUsed="1"/>
-    <w:lsdException w:name="List Continue 3" w:semiHidden="1" w:unhideWhenUsed="1"/>
-    <w:lsdException w:name="List Continue 4" w:semiHidden="1" w:unhideWhenUsed="1"/>
-    <w:lsdException w:name="List Continue 5" w:semiHidden="1" w:unhideWhenUsed="1"/>
-    <w:lsdException w:name="Message Header" w:semiHidden="1" w:unhideWhenUsed="1"/>
-    <w:lsdException w:name="Subtitle" w:uiPriority="11" w:qFormat="1"/>
-    <w:lsdException w:name="Salutation" w:semiHidden="1" w:unhideWhenUsed="1"/>
-    <w:lsdException w:name="Date" w:semiHidden="1" w:unhideWhenUsed="1"/>
-    <w:lsdException w:name="Body Text First Indent" w:semiHidden="1" w:unhideWhenUsed="1"/>
-    <w:lsdException w:name="Body Text First Indent 2" w:semiHidden="1" w:unhideWhenUsed="1"/>
-    <w:lsdException w:name="Note Heading" w:semiHidden="1" w:unhideWhenUsed="1"/>
-    <w:lsdException w:name="Body Text 2" w:semiHidden="1" w:unhideWhenUsed="1"/>
-    <w:lsdException w:name="Body Text 3" w:semiHidden="1" w:unhideWhenUsed="1"/>
-    <w:lsdException w:name="Body Text Indent 2" w:semiHidden="1" w:unhideWhenUsed="1"/>
-    <w:lsdException w:name="Body Text Indent 3" w:semiHidden="1" w:unhideWhenUsed="1"/>
-    <w:lsdException w:name="Block Text" w:semiHidden="1" w:unhideWhenUsed="1"/>
-    <w:lsdException w:name="Hyperlink" w:semiHidden="1" w:unhideWhenUsed="1"/>
-    <w:lsdException w:name="FollowedHyperlink" w:semiHidden="1" w:unhideWhenUsed="1"/>
-    <w:lsdException w:name="Strong" w:uiPriority="22" w:qFormat="1"/>
-    <w:lsdException w:name="Emphasis" w:uiPriority="20" w:qFormat="1"/>
-    <w:lsdException w:name="Document Map" w:semiHidden="1" w:unhideWhenUsed="1"/>
-    <w:lsdException w:name="Plain Text" w:semiHidden="1" w:unhideWhenUsed="1"/>
-    <w:lsdException w:name="E-mail Signature" w:semiHidden="1" w:unhideWhenUsed="1"/>
-    <w:lsdException w:name="HTML Top of Form" w:semiHidden="1" w:unhideWhenUsed="1"/>
-    <w:lsdException w:name="HTML Bottom of Form" w:semiHidden="1" w:unhideWhenUsed="1"/>
-    <w:lsdException w:name="Normal (Web)" w:semiHidden="1" w:unhideWhenUsed="1"/>
-    <w:lsdException w:name="HTML Acronym" w:semiHidden="1" w:unhideWhenUsed="1"/>
-    <w:lsdException w:name="HTML Address" w:semiHidden="1" w:unhideWhenUsed="1"/>
-    <w:lsdException w:name="HTML Cite" w:semiHidden="1" w:unhideWhenUsed="1"/>
-    <w:lsdException w:name="HTML Code" w:semiHidden="1" w:unhideWhenUsed="1"/>
-    <w:lsdException w:name="HTML Definition" w:semiHidden="1" w:unhideWhenUsed="1"/>
-    <w:lsdException w:name="HTML Keyboard" w:semiHidden="1" w:unhideWhenUsed="1"/>
-    <w:lsdException w:name="HTML Preformatted" w:semiHidden="1" w:unhideWhenUsed="1"/>
-    <w:lsdException w:name="HTML Sample" w:semiHidden="1" w:unhideWhenUsed="1"/>
-    <w:lsdException w:name="HTML Typewriter" w:semiHidden="1" w:unhideWhenUsed="1"/>
-    <w:lsdException w:name="HTML Variable" w:semiHidden="1" w:unhideWhenUsed="1"/>
-    <w:lsdException w:name="Normal Table" w:semiHidden="1" w:unhideWhenUsed="1"/>
-    <w:lsdException w:name="annotation subject" w:semiHidden="1" w:unhideWhenUsed="1"/>
-    <w:lsdException w:name="No List" w:semiHidden="1" w:unhideWhenUsed="1"/>
-    <w:lsdException w:name="Outline List 1" w:semiHidden="1" w:unhideWhenUsed="1"/>
-    <w:lsdException w:name="Outline List 2" w:semiHidden="1" w:unhideWhenUsed="1"/>
-    <w:lsdException w:name="Outline List 3" w:semiHidden="1" w:unhideWhenUsed="1"/>
-    <w:lsdException w:name="Table Simple 1" w:semiHidden="1" w:unhideWhenUsed="1"/>
-    <w:lsdException w:name="Table Simple 2" w:semiHidden="1" w:unhideWhenUsed="1"/>
-    <w:lsdException w:name="Table Simple 3" w:semiHidden="1" w:unhideWhenUsed="1"/>
-    <w:lsdException w:name="Table Classic 1" w:semiHidden="1" w:unhideWhenUsed="1"/>
-    <w:lsdException w:name="Table Classic 2" w:semiHidden="1" w:unhideWhenUsed="1"/>
-    <w:lsdException w:name="Table Classic 3" w:semiHidden="1" w:unhideWhenUsed="1"/>
-    <w:lsdException w:name="Table Classic 4" w:semiHidden="1" w:unhideWhenUsed="1"/>
-    <w:lsdException w:name="Table Colorful 1" w:semiHidden="1" w:unhideWhenUsed="1"/>
-    <w:lsdException w:name="Table Colorful 2" w:semiHidden="1" w:unhideWhenUsed="1"/>
-    <w:lsdException w:name="Table Colorful 3" w:semiHidden="1" w:unhideWhenUsed="1"/>
-    <w:lsdException w:name="Table Columns 1" w:semiHidden="1" w:unhideWhenUsed="1"/>
-    <w:lsdException w:name="Table Columns 2" w:semiHidden="1" w:unhideWhenUsed="1"/>
-    <w:lsdException w:name="Table Columns 3" w:semiHidden="1" w:unhideWhenUsed="1"/>
-    <w:lsdException w:name="Table Columns 4" w:semiHidden="1" w:unhideWhenUsed="1"/>
-    <w:lsdException w:name="Table Columns 5" w:semiHidden="1" w:unhideWhenUsed="1"/>
-    <w:lsdException w:name="Table Grid 1" w:semiHidden="1" w:unhideWhenUsed="1"/>
-    <w:lsdException w:name="Table Grid 2" w:semiHidden="1" w:unhideWhenUsed="1"/>
-    <w:lsdException w:name="Table Grid 3" w:semiHidden="1" w:unhideWhenUsed="1"/>
-    <w:lsdException w:name="Table Grid 4" w:semiHidden="1" w:unhideWhenUsed="1"/>
-    <w:lsdException w:name="Table Grid 5" w:semiHidden="1" w:unhideWhenUsed="1"/>
-    <w:lsdException w:name="Table Grid 6" w:semiHidden="1" w:unhideWhenUsed="1"/>
-    <w:lsdException w:name="Table Grid 7" w:semiHidden="1" w:unhideWhenUsed="1"/>
-    <w:lsdException w:name="Table Grid 8" w:semiHidden="1" w:unhideWhenUsed="1"/>
-    <w:lsdException w:name="Table List 1" w:semiHidden="1" w:unhideWhenUsed="1"/>
-    <w:lsdException w:name="Table List 2" w:semiHidden="1" w:unhideWhenUsed="1"/>
-    <w:lsdException w:name="Table List 3" w:semiHidden="1" w:unhideWhenUsed="1"/>
-    <w:lsdException w:name="Table List 4" w:semiHidden="1" w:unhideWhenUsed="1"/>
-    <w:lsdException w:name="Table List 5" w:semiHidden="1" w:unhideWhenUsed="1"/>
-    <w:lsdException w:name="Table List 6" w:semiHidden="1" w:unhideWhenUsed="1"/>
-    <w:lsdException w:name="Table List 7" w:semiHidden="1" w:unhideWhenUsed="1"/>
-    <w:lsdException w:name="Table List 8" w:semiHidden="1" w:unhideWhenUsed="1"/>
-    <w:lsdException w:name="Table 3D effects 1" w:semiHidden="1" w:unhideWhenUsed="1"/>
-    <w:lsdException w:name="Table 3D effects 2" w:semiHidden="1" w:unhideWhenUsed="1"/>
-    <w:lsdException w:name="Table 3D effects 3" w:semiHidden="1" w:unhideWhenUsed="1"/>
-    <w:lsdException w:name="Table Contemporary" w:semiHidden="1" w:unhideWhenUsed="1"/>
-    <w:lsdException w:name="Table Elegant" w:semiHidden="1" w:unhideWhenUsed="1"/>
-    <w:lsdException w:name="Table Professional" w:semiHidden="1" w:unhideWhenUsed="1"/>
-    <w:lsdException w:name="Table Subtle 1" w:semiHidden="1" w:unhideWhenUsed="1"/>
-    <w:lsdException w:name="Table Subtle 2" w:semiHidden="1" w:unhideWhenUsed="1"/>
-    <w:lsdException w:name="Table Web 1" w:semiHidden="1" w:unhideWhenUsed="1"/>
-    <w:lsdException w:name="Table Web 2" w:semiHidden="1" w:unhideWhenUsed="1"/>
-    <w:lsdException w:name="Table Web 3" w:semiHidden="1" w:unhideWhenUsed="1"/>
-    <w:lsdException w:name="Balloon Text" w:semiHidden="1" w:unhideWhenUsed="1"/>
-    <w:lsdException w:name="Table Grid" w:semiHidden="1" w:uiPriority="59" w:unhideWhenUsed="1"/>
-    <w:lsdException w:name="Table Theme" w:semiHidden="1" w:unhideWhenUsed="1"/>
-    <w:lsdException w:name="Placeholder Text" w:semiHidden="1"/>
-    <w:lsdException w:name="No Spacing" w:uiPriority="1" w:qFormat="1"/>
-    <w:lsdException w:name="Light Shading" w:uiPriority="60"/>
-    <w:lsdException w:name="Light List" w:uiPriority="61"/>
-    <w:lsdException w:name="Light Grid" w:uiPriority="62"/>
-    <w:lsdException w:name="Medium Shading 1" w:uiPriority="63"/>
-    <w:lsdException w:name="Medium Shading 2" w:uiPriority="64"/>
-    <w:lsdException w:name="Medium List 1" w:uiPriority="65"/>
-    <w:lsdException w:name="Medium List 2" w:uiPriority="66"/>
-    <w:lsdException w:name="Medium Grid 1" w:uiPriority="67"/>
-    <w:lsdException w:name="Medium Grid 2" w:uiPriority="68"/>
-    <w:lsdException w:name="Medium Grid 3" w:uiPriority="69"/>
-    <w:lsdException w:name="Dark List" w:uiPriority="70"/>
-    <w:lsdException w:name="Colorful Shading" w:uiPriority="71"/>
-    <w:lsdException w:name="Colorful List" w:uiPriority="72"/>
-    <w:lsdException w:name="Colorful Grid" w:uiPriority="73"/>
-    <w:lsdException w:name="Light Shading Accent 1" w:uiPriority="60"/>
-    <w:lsdException w:name="Light List Accent 1" w:uiPriority="61"/>
-    <w:lsdException w:name="Light Grid Accent 1" w:uiPriority="62"/>
-    <w:lsdException w:name="Medium Shading 1 Accent 1" w:uiPriority="63"/>
-    <w:lsdException w:name="Medium Shading 2 Accent 1" w:uiPriority="64"/>
-    <w:lsdException w:name="Medium List 1 Accent 1" w:uiPriority="65"/>
-    <w:lsdException w:name="Revision" w:semiHidden="1"/>
-    <w:lsdException w:name="List Paragraph" w:uiPriority="34" w:qFormat="1"/>
-    <w:lsdException w:name="Quote" w:uiPriority="29" w:qFormat="1"/>
-    <w:lsdException w:name="Intense Quote" w:uiPriority="30" w:qFormat="1"/>
-    <w:lsdException w:name="Medium List 2 Accent 1" w:uiPriority="66"/>
-    <w:lsdException w:name="Medium Grid 1 Accent 1" w:uiPriority="67"/>
-    <w:lsdException w:name="Medium Grid 2 Accent 1" w:uiPriority="68"/>
-    <w:lsdException w:name="Medium Grid 3 Accent 1" w:uiPriority="69"/>
-    <w:lsdException w:name="Dark List Accent 1" w:uiPriority="70"/>
-    <w:lsdException w:name="Colorful Shading Accent 1" w:uiPriority="71"/>
-    <w:lsdException w:name="Colorful List Accent 1" w:uiPriority="72"/>
-    <w:lsdException w:name="Colorful Grid Accent 1" w:uiPriority="73"/>
-    <w:lsdException w:name="Light Shading Accent 2" w:uiPriority="60"/>
-    <w:lsdException w:name="Light List Accent 2" w:uiPriority="61"/>
-    <w:lsdException w:name="Light Grid Accent 2" w:uiPriority="62"/>
-    <w:lsdException w:name="Medium Shading 1 Accent 2" w:uiPriority="63"/>
-    <w:lsdException w:name="Medium Shading 2 Accent 2" w:uiPriority="64"/>
-    <w:lsdException w:name="Medium List 1 Accent 2" w:uiPriority="65"/>
-    <w:lsdException w:name="Medium List 2 Accent 2" w:uiPriority="66"/>
-    <w:lsdException w:name="Medium Grid 1 Accent 2" w:uiPriority="67"/>
-    <w:lsdException w:name="Medium Grid 2 Accent 2" w:uiPriority="68"/>
-    <w:lsdException w:name="Medium Grid 3 Accent 2" w:uiPriority="69"/>
-    <w:lsdException w:name="Dark List Accent 2" w:uiPriority="70"/>
-    <w:lsdException w:name="Colorful Shading Accent 2" w:uiPriority="71"/>
-    <w:lsdException w:name="Colorful List Accent 2" w:uiPriority="72"/>
-    <w:lsdException w:name="Colorful Grid Accent 2" w:uiPriority="73"/>
-    <w:lsdException w:name="Light Shading Accent 3" w:uiPriority="60"/>
-    <w:lsdException w:name="Light List Accent 3" w:uiPriority="61"/>
-    <w:lsdException w:name="Light Grid Accent 3" w:uiPriority="62"/>
-    <w:lsdException w:name="Medium Shading 1 Accent 3" w:uiPriority="63"/>
-    <w:lsdException w:name="Medium Shading 2 Accent 3" w:uiPriority="64"/>
-    <w:lsdException w:name="Medium List 1 Accent 3" w:uiPriority="65"/>
-    <w:lsdException w:name="Medium List 2 Accent 3" w:uiPriority="66"/>
-    <w:lsdException w:name="Medium Grid 1 Accent 3" w:uiPriority="67"/>
-    <w:lsdException w:name="Medium Grid 2 Accent 3" w:uiPriority="68"/>
-    <w:lsdException w:name="Medium Grid 3 Accent 3" w:uiPriority="69"/>
-    <w:lsdException w:name="Dark List Accent 3" w:uiPriority="70"/>
-    <w:lsdException w:name="Colorful Shading Accent 3" w:uiPriority="71"/>
-    <w:lsdException w:name="Colorful List Accent 3" w:uiPriority="72"/>
-    <w:lsdException w:name="Colorful Grid Accent 3" w:uiPriority="73"/>
-    <w:lsdException w:name="Light Shading Accent 4" w:uiPriority="60"/>
-    <w:lsdException w:name="Light List Accent 4" w:uiPriority="61"/>
-    <w:lsdException w:name="Light Grid Accent 4" w:uiPriority="62"/>
-    <w:lsdException w:name="Medium Shading 1 Accent 4" w:uiPriority="63"/>
-    <w:lsdException w:name="Medium Shading 2 Accent 4" w:uiPriority="64"/>
-    <w:lsdException w:name="Medium List 1 Accent 4" w:uiPriority="65"/>
-    <w:lsdException w:name="Medium List 2 Accent 4" w:uiPriority="66"/>
-    <w:lsdException w:name="Medium Grid 1 Accent 4" w:uiPriority="67"/>
-    <w:lsdException w:name="Medium Grid 2 Accent 4" w:uiPriority="68"/>
-    <w:lsdException w:name="Medium Grid 3 Accent 4" w:uiPriority="69"/>
-    <w:lsdException w:name="Dark List Accent 4" w:uiPriority="70"/>
-    <w:lsdException w:name="Colorful Shading Accent 4" w:uiPriority="71"/>
-    <w:lsdException w:name="Colorful List Accent 4" w:uiPriority="72"/>
-    <w:lsdException w:name="Colorful Grid Accent 4" w:uiPriority="73"/>
-    <w:lsdException w:name="Light Shading Accent 5" w:uiPriority="60"/>
-    <w:lsdException w:name="Light List Accent 5" w:uiPriority="61"/>
-    <w:lsdException w:name="Light Grid Accent 5" w:uiPriority="62"/>
-    <w:lsdException w:name="Medium Shading 1 Accent 5" w:uiPriority="63"/>
-    <w:lsdException w:name="Medium Shading 2 Accent 5" w:uiPriority="64"/>
-    <w:lsdException w:name="Medium List 1 Accent 5" w:uiPriority="65"/>
-    <w:lsdException w:name="Medium List 2 Accent 5" w:uiPriority="66"/>
-    <w:lsdException w:name="Medium Grid 1 Accent 5" w:uiPriority="67"/>
-    <w:lsdException w:name="Medium Grid 2 Accent 5" w:uiPriority="68"/>
-    <w:lsdException w:name="Medium Grid 3 Accent 5" w:uiPriority="69"/>
-    <w:lsdException w:name="Dark List Accent 5" w:uiPriority="70"/>
-    <w:lsdException w:name="Colorful Shading Accent 5" w:uiPriority="71"/>
-    <w:lsdException w:name="Colorful List Accent 5" w:uiPriority="72"/>
-    <w:lsdException w:name="Colorful Grid Accent 5" w:uiPriority="73"/>
-    <w:lsdException w:name="Light Shading Accent 6" w:uiPriority="60"/>
-    <w:lsdException w:name="Light List Accent 6" w:uiPriority="61"/>
-    <w:lsdException w:name="Light Grid Accent 6" w:uiPriority="62"/>
-    <w:lsdException w:name="Medium Shading 1 Accent 6" w:uiPriority="63"/>
-    <w:lsdException w:name="Medium Shading 2 Accent 6" w:uiPriority="64"/>
-    <w:lsdException w:name="Medium List 1 Accent 6" w:uiPriority="65"/>
-    <w:lsdException w:name="Medium List 2 Accent 6" w:uiPriority="66"/>
-    <w:lsdException w:name="Medium Grid 1 Accent 6" w:uiPriority="67"/>
-    <w:lsdException w:name="Medium Grid 2 Accent 6" w:uiPriority="68"/>
-    <w:lsdException w:name="Medium Grid 3 Accent 6" w:uiPriority="69"/>
-    <w:lsdException w:name="Dark List Accent 6" w:uiPriority="70"/>
-    <w:lsdException w:name="Colorful Shading Accent 6" w:uiPriority="71"/>
-    <w:lsdException w:name="Colorful List Accent 6" w:uiPriority="72"/>
-    <w:lsdException w:name="Colorful Grid Accent 6" w:uiPriority="73"/>
-    <w:lsdException w:name="Subtle Emphasis" w:uiPriority="19" w:qFormat="1"/>
-    <w:lsdException w:name="Intense Emphasis" w:uiPriority="21" w:qFormat="1"/>
-    <w:lsdException w:name="Subtle Reference" w:uiPriority="31" w:qFormat="1"/>
-    <w:lsdException w:name="Intense Reference" w:uiPriority="32" w:qFormat="1"/>
-    <w:lsdException w:name="Book Title" w:uiPriority="33" w:qFormat="1"/>
-    <w:lsdException w:name="Bibliography" w:semiHidden="1" w:uiPriority="37" w:unhideWhenUsed="1"/>
-    <w:lsdException w:name="TOC Heading" w:semiHidden="1" w:uiPriority="39" w:unhideWhenUsed="1" w:qFormat="1"/>
-    <w:lsdException w:name="Plain Table 1" w:uiPriority="41"/>
-    <w:lsdException w:name="Plain Table 2" w:uiPriority="42"/>
-    <w:lsdException w:name="Plain Table 3" w:uiPriority="43"/>
-    <w:lsdException w:name="Plain Table 4" w:uiPriority="44"/>
-    <w:lsdException w:name="Plain Table 5" w:uiPriority="45"/>
-    <w:lsdException w:name="Grid Table Light" w:uiPriority="40"/>
-    <w:lsdException w:name="Grid Table 1 Light" w:uiPriority="46"/>
-    <w:lsdException w:name="Grid Table 2" w:uiPriority="47"/>
-    <w:lsdException w:name="Grid Table 3" w:uiPriority="48"/>
-    <w:lsdException w:name="Grid Table 4" w:uiPriority="49"/>
-    <w:lsdException w:name="Grid Table 5 Dark" w:uiPriority="50"/>
-    <w:lsdException w:name="Grid Table 6 Colorful" w:uiPriority="51"/>
-    <w:lsdException w:name="Grid Table 7 Colorful" w:uiPriority="52"/>
-    <w:lsdException w:name="Grid Table 1 Light Accent 1" w:uiPriority="46"/>
-    <w:lsdException w:name="Grid Table 2 Accent 1" w:uiPriority="47"/>
-    <w:lsdException w:name="Grid Table 3 Accent 1" w:uiPriority="48"/>
-    <w:lsdException w:name="Grid Table 4 Accent 1" w:uiPriority="49"/>
-    <w:lsdException w:name="Grid Table 5 Dark Accent 1" w:uiPriority="50"/>
-    <w:lsdException w:name="Grid Table 6 Colorful Accent 1" w:uiPriority="51"/>
-    <w:lsdException w:name="Grid Table 7 Colorful Accent 1" w:uiPriority="52"/>
-    <w:lsdException w:name="Grid Table 1 Light Accent 2" w:uiPriority="46"/>
-    <w:lsdException w:name="Grid Table 2 Accent 2" w:uiPriority="47"/>
-    <w:lsdException w:name="Grid Table 3 Accent 2" w:uiPriority="48"/>
-    <w:lsdException w:name="Grid Table 4 Accent 2" w:uiPriority="49"/>
-    <w:lsdException w:name="Grid Table 5 Dark Accent 2" w:uiPriority="50"/>
-    <w:lsdException w:name="Grid Table 6 Colorful Accent 2" w:uiPriority="51"/>
-    <w:lsdException w:name="Grid Table 7 Colorful Accent 2" w:uiPriority="52"/>
-    <w:lsdException w:name="Grid Table 1 Light Accent 3" w:uiPriority="46"/>
-    <w:lsdException w:name="Grid Table 2 Accent 3" w:uiPriority="47"/>
-    <w:lsdException w:name="Grid Table 3 Accent 3" w:uiPriority="48"/>
-    <w:lsdException w:name="Grid Table 4 Accent 3" w:uiPriority="49"/>
-    <w:lsdException w:name="Grid Table 5 Dark Accent 3" w:uiPriority="50"/>
-    <w:lsdException w:name="Grid Table 6 Colorful Accent 3" w:uiPriority="51"/>
-    <w:lsdException w:name="Grid Table 7 Colorful Accent 3" w:uiPriority="52"/>
-    <w:lsdException w:name="Grid Table 1 Light Accent 4" w:uiPriority="46"/>
-    <w:lsdException w:name="Grid Table 2 Accent 4" w:uiPriority="47"/>
-    <w:lsdException w:name="Grid Table 3 Accent 4" w:uiPriority="48"/>
-    <w:lsdException w:name="Grid Table 4 Accent 4" w:uiPriority="49"/>
-    <w:lsdException w:name="Grid Table 5 Dark Accent 4" w:uiPriority="50"/>
-    <w:lsdException w:name="Grid Table 6 Colorful Accent 4" w:uiPriority="51"/>
-    <w:lsdException w:name="Grid Table 7 Colorful Accent 4" w:uiPriority="52"/>
-    <w:lsdException w:name="Grid Table 1 Light Accent 5" w:uiPriority="46"/>
-    <w:lsdException w:name="Grid Table 2 Accent 5" w:uiPriority="47"/>
-    <w:lsdException w:name="Grid Table 3 Accent 5" w:uiPriority="48"/>
-    <w:lsdException w:name="Grid Table 4 Accent 5" w:uiPriority="49"/>
-    <w:lsdException w:name="Grid Table 5 Dark Accent 5" w:uiPriority="50"/>
-    <w:lsdException w:name="Grid Table 6 Colorful Accent 5" w:uiPriority="51"/>
-    <w:lsdException w:name="Grid Table 7 Colorful Accent 5" w:uiPriority="52"/>
-    <w:lsdException w:name="Grid Table 1 Light Accent 6" w:uiPriority="46"/>
-    <w:lsdException w:name="Grid Table 2 Accent 6" w:uiPriority="47"/>
-    <w:lsdException w:name="Grid Table 3 Accent 6" w:uiPriority="48"/>
-    <w:lsdException w:name="Grid Table 4 Accent 6" w:uiPriority="49"/>
-    <w:lsdException w:name="Grid Table 5 Dark Accent 6" w:uiPriority="50"/>
-    <w:lsdException w:name="Grid Table 6 Colorful Accent 6" w:uiPriority="51"/>
-    <w:lsdException w:name="Grid Table 7 Colorful Accent 6" w:uiPriority="52"/>
-    <w:lsdException w:name="List Table 1 Light" w:uiPriority="46"/>
-    <w:lsdException w:name="List Table 2" w:uiPriority="47"/>
-    <w:lsdException w:name="List Table 3" w:uiPriority="48"/>
-    <w:lsdException w:name="List Table 4" w:uiPriority="49"/>
-    <w:lsdException w:name="List Table 5 Dark" w:uiPriority="50"/>
-    <w:lsdException w:name="List Table 6 Colorful" w:uiPriority="51"/>
-    <w:lsdException w:name="List Table 7 Colorful" w:uiPriority="52"/>
-    <w:lsdException w:name="List Table 1 Light Accent 1" w:uiPriority="46"/>
-    <w:lsdException w:name="List Table 2 Accent 1" w:uiPriority="47"/>
-    <w:lsdException w:name="List Table 3 Accent 1" w:uiPriority="48"/>
-    <w:lsdException w:name="List Table 4 Accent 1" w:uiPriority="49"/>
-    <w:lsdException w:name="List Table 5 Dark Accent 1" w:uiPriority="50"/>
-    <w:lsdException w:name="List Table 6 Colorful Accent 1" w:uiPriority="51"/>
-    <w:lsdException w:name="List Table 7 Colorful Accent 1" w:uiPriority="52"/>
-    <w:lsdException w:name="List Table 1 Light Accent 2" w:uiPriority="46"/>
-    <w:lsdException w:name="List Table 2 Accent 2" w:uiPriority="47"/>
-    <w:lsdException w:name="List Table 3 Accent 2" w:uiPriority="48"/>
-    <w:lsdException w:name="List Table 4 Accent 2" w:uiPriority="49"/>
-    <w:lsdException w:name="List Table 5 Dark Accent 2" w:uiPriority="50"/>
-    <w:lsdException w:name="List Table 6 Colorful Accent 2" w:uiPriority="51"/>
-    <w:lsdException w:name="List Table 7 Colorful Accent 2" w:uiPriority="52"/>
-    <w:lsdException w:name="List Table 1 Light Accent 3" w:uiPriority="46"/>
-    <w:lsdException w:name="List Table 2 Accent 3" w:uiPriority="47"/>
-    <w:lsdException w:name="List Table 3 Accent 3" w:uiPriority="48"/>
-    <w:lsdException w:name="List Table 4 Accent 3" w:uiPriority="49"/>
-    <w:lsdException w:name="List Table 5 Dark Accent 3" w:uiPriority="50"/>
-    <w:lsdException w:name="List Table 6 Colorful Accent 3" w:uiPriority="51"/>
-    <w:lsdException w:name="List Table 7 Colorful Accent 3" w:uiPriority="52"/>
-    <w:lsdException w:name="List Table 1 Light Accent 4" w:uiPriority="46"/>
-    <w:lsdException w:name="List Table 2 Accent 4" w:uiPriority="47"/>
-    <w:lsdException w:name="List Table 3 Accent 4" w:uiPriority="48"/>
-    <w:lsdException w:name="List Table 4 Accent 4" w:uiPriority="49"/>
-    <w:lsdException w:name="List Table 5 Dark Accent 4" w:uiPriority="50"/>
-    <w:lsdException w:name="List Table 6 Colorful Accent 4" w:uiPriority="51"/>
-    <w:lsdException w:name="List Table 7 Colorful Accent 4" w:uiPriority="52"/>
-    <w:lsdException w:name="List Table 1 Light Accent 5" w:uiPriority="46"/>
-    <w:lsdException w:name="List Table 2 Accent 5" w:uiPriority="47"/>
-    <w:lsdException w:name="List Table 3 Accent 5" w:uiPriority="48"/>
-    <w:lsdException w:name="List Table 4 Accent 5" w:uiPriority="49"/>
-    <w:lsdException w:name="List Table 5 Dark Accent 5" w:uiPriority="50"/>
-    <w:lsdException w:name="List Table 6 Colorful Accent 5" w:uiPriority="51"/>
-    <w:lsdException w:name="List Table 7 Colorful Accent 5" w:uiPriority="52"/>
-    <w:lsdException w:name="List Table 1 Light Accent 6" w:uiPriority="46"/>
-    <w:lsdException w:name="List Table 2 Accent 6" w:uiPriority="47"/>
-    <w:lsdException w:name="List Table 3 Accent 6" w:uiPriority="48"/>
-    <w:lsdException w:name="List Table 4 Accent 6" w:uiPriority="49"/>
-    <w:lsdException w:name="List Table 5 Dark Accent 6" w:uiPriority="50"/>
-    <w:lsdException w:name="List Table 6 Colorful Accent 6" w:uiPriority="51"/>
-    <w:lsdException w:name="List Table 7 Colorful Accent 6" w:uiPriority="52"/>
-    <w:lsdException w:name="Mention" w:semiHidden="1" w:unhideWhenUsed="1"/>
-    <w:lsdException w:name="Smart Hyperlink" w:semiHidden="1" w:unhideWhenUsed="1"/>
-    <w:lsdException w:name="Hashtag" w:semiHidden="1" w:unhideWhenUsed="1"/>
-    <w:lsdException w:name="Unresolved Mention" w:semiHidden="1" w:unhideWhenUsed="1"/>
-    <w:lsdException w:name="Smart Link" w:semiHidden="1" w:unhideWhenUsed="1"/>
-    <w:lsdException w:name="Smart Link Error" w:semiHidden="1" w:unhideWhenUsed="1"/>
+  <w:latentStyles w:defLockedState="0" w:defUIPriority="99" w:defSemiHidden="1" w:defUnhideWhenUsed="1" w:defQFormat="0" w:count="267">
+    <w:lsdException w:name="Normal" w:semiHidden="0" w:uiPriority="0" w:unhideWhenUsed="0" w:qFormat="1"/>
+    <w:lsdException w:name="heading 1" w:semiHidden="0" w:uiPriority="9" w:unhideWhenUsed="0" w:qFormat="1"/>
+    <w:lsdException w:name="heading 2" w:uiPriority="9" w:qFormat="1"/>
+    <w:lsdException w:name="heading 3" w:uiPriority="9" w:qFormat="1"/>
+    <w:lsdException w:name="heading 4" w:uiPriority="9" w:qFormat="1"/>
+    <w:lsdException w:name="heading 5" w:uiPriority="9" w:qFormat="1"/>
+    <w:lsdException w:name="heading 6" w:uiPriority="9" w:qFormat="1"/>
+    <w:lsdException w:name="heading 7" w:uiPriority="9" w:qFormat="1"/>
+    <w:lsdException w:name="heading 8" w:uiPriority="9" w:qFormat="1"/>
+    <w:lsdException w:name="heading 9" w:uiPriority="9" w:qFormat="1"/>
+    <w:lsdException w:name="toc 1" w:uiPriority="39"/>
+    <w:lsdException w:name="toc 2" w:uiPriority="39"/>
+    <w:lsdException w:name="toc 3" w:uiPriority="39"/>
+    <w:lsdException w:name="toc 4" w:uiPriority="39"/>
+    <w:lsdException w:name="toc 5" w:uiPriority="39"/>
+    <w:lsdException w:name="toc 6" w:uiPriority="39"/>
+    <w:lsdException w:name="toc 7" w:uiPriority="39"/>
+    <w:lsdException w:name="toc 8" w:uiPriority="39"/>
+    <w:lsdException w:name="toc 9" w:uiPriority="39"/>
+    <w:lsdException w:name="caption" w:uiPriority="35" w:qFormat="1"/>
+    <w:lsdException w:name="Title" w:semiHidden="0" w:uiPriority="10" w:unhideWhenUsed="0" w:qFormat="1"/>
+    <w:lsdException w:name="Default Paragraph Font" w:uiPriority="1"/>
+    <w:lsdException w:name="Subtitle" w:semiHidden="0" w:uiPriority="11" w:unhideWhenUsed="0" w:qFormat="1"/>
+    <w:lsdException w:name="Strong" w:semiHidden="0" w:uiPriority="22" w:unhideWhenUsed="0" w:qFormat="1"/>
+    <w:lsdException w:name="Emphasis" w:semiHidden="0" w:uiPriority="20" w:unhideWhenUsed="0" w:qFormat="1"/>
+    <w:lsdException w:name="Table Grid" w:semiHidden="0" w:uiPriority="59" w:unhideWhenUsed="0"/>
+    <w:lsdException w:name="Placeholder Text" w:unhideWhenUsed="0"/>
+    <w:lsdException w:name="No Spacing" w:semiHidden="0" w:uiPriority="1" w:unhideWhenUsed="0" w:qFormat="1"/>
+    <w:lsdException w:name="Light Shading" w:semiHidden="0" w:uiPriority="60" w:unhideWhenUsed="0"/>
+    <w:lsdException w:name="Light List" w:semiHidden="0" w:uiPriority="61" w:unhideWhenUsed="0"/>
+    <w:lsdException w:name="Light Grid" w:semiHidden="0" w:uiPriority="62" w:unhideWhenUsed="0"/>
+    <w:lsdException w:name="Medium Shading 1" w:semiHidden="0" w:uiPriority="63" w:unhideWhenUsed="0"/>
+    <w:lsdException w:name="Medium Shading 2" w:semiHidden="0" w:uiPriority="64" w:unhideWhenUsed="0"/>
+    <w:lsdException w:name="Medium List 1" w:semiHidden="0" w:uiPriority="65" w:unhideWhenUsed="0"/>
+    <w:lsdException w:name="Medium List 2" w:semiHidden="0" w:uiPriority="66" w:unhideWhenUsed="0"/>
+    <w:lsdException w:name="Medium Grid 1" w:semiHidden="0" w:uiPriority="67" w:unhideWhenUsed="0"/>
+    <w:lsdException w:name="Medium Grid 2" w:semiHidden="0" w:uiPriority="68" w:unhideWhenUsed="0"/>
+    <w:lsdException w:name="Medium Grid 3" w:semiHidden="0" w:uiPriority="69" w:unhideWhenUsed="0"/>
+    <w:lsdException w:name="Dark List" w:semiHidden="0" w:uiPriority="70" w:unhideWhenUsed="0"/>
+    <w:lsdException w:name="Colorful Shading" w:semiHidden="0" w:uiPriority="71" w:unhideWhenUsed="0"/>
+    <w:lsdException w:name="Colorful List" w:semiHidden="0" w:uiPriority="72" w:unhideWhenUsed="0"/>
+    <w:lsdException w:name="Colorful Grid" w:semiHidden="0" w:uiPriority="73" w:unhideWhenUsed="0"/>
+    <w:lsdException w:name="Light Shading Accent 1" w:semiHidden="0" w:uiPriority="60" w:unhideWhenUsed="0"/>
+    <w:lsdException w:name="Light List Accent 1" w:semiHidden="0" w:uiPriority="61" w:unhideWhenUsed="0"/>
+    <w:lsdException w:name="Light Grid Accent 1" w:semiHidden="0" w:uiPriority="62" w:unhideWhenUsed="0"/>
+    <w:lsdException w:name="Medium Shading 1 Accent 1" w:semiHidden="0" w:uiPriority="63" w:unhideWhenUsed="0"/>
+    <w:lsdException w:name="Medium Shading 2 Accent 1" w:semiHidden="0" w:uiPriority="64" w:unhideWhenUsed="0"/>
+    <w:lsdException w:name="Medium List 1 Accent 1" w:semiHidden="0" w:uiPriority="65" w:unhideWhenUsed="0"/>
+    <w:lsdException w:name="Revision" w:unhideWhenUsed="0"/>
+    <w:lsdException w:name="List Paragraph" w:semiHidden="0" w:uiPriority="34" w:unhideWhenUsed="0" w:qFormat="1"/>
+    <w:lsdException w:name="Quote" w:semiHidden="0" w:uiPriority="29" w:unhideWhenUsed="0" w:qFormat="1"/>
+    <w:lsdException w:name="Intense Quote" w:semiHidden="0" w:uiPriority="30" w:unhideWhenUsed="0" w:qFormat="1"/>
+    <w:lsdException w:name="Medium List 2 Accent 1" w:semiHidden="0" w:uiPriority="66" w:unhideWhenUsed="0"/>
+    <w:lsdException w:name="Medium Grid 1 Accent 1" w:semiHidden="0" w:uiPriority="67" w:unhideWhenUsed="0"/>
+    <w:lsdException w:name="Medium Grid 2 Accent 1" w:semiHidden="0" w:uiPriority="68" w:unhideWhenUsed="0"/>
+    <w:lsdException w:name="Medium Grid 3 Accent 1" w:semiHidden="0" w:uiPriority="69" w:unhideWhenUsed="0"/>
+    <w:lsdException w:name="Dark List Accent 1" w:semiHidden="0" w:uiPriority="70" w:unhideWhenUsed="0"/>
+    <w:lsdException w:name="Colorful Shading Accent 1" w:semiHidden="0" w:uiPriority="71" w:unhideWhenUsed="0"/>
+    <w:lsdException w:name="Colorful List Accent 1" w:semiHidden="0" w:uiPriority="72" w:unhideWhenUsed="0"/>
+    <w:lsdException w:name="Colorful Grid Accent 1" w:semiHidden="0" w:uiPriority="73" w:unhideWhenUsed="0"/>
+    <w:lsdException w:name="Light Shading Accent 2" w:semiHidden="0" w:uiPriority="60" w:unhideWhenUsed="0"/>
+    <w:lsdException w:name="Light List Accent 2" w:semiHidden="0" w:uiPriority="61" w:unhideWhenUsed="0"/>
+    <w:lsdException w:name="Light Grid Accent 2" w:semiHidden="0" w:uiPriority="62" w:unhideWhenUsed="0"/>
+    <w:lsdException w:name="Medium Shading 1 Accent 2" w:semiHidden="0" w:uiPriority="63" w:unhideWhenUsed="0"/>
+    <w:lsdException w:name="Medium Shading 2 Accent 2" w:semiHidden="0" w:uiPriority="64" w:unhideWhenUsed="0"/>
+    <w:lsdException w:name="Medium List 1 Accent 2" w:semiHidden="0" w:uiPriority="65" w:unhideWhenUsed="0"/>
+    <w:lsdException w:name="Medium List 2 Accent 2" w:semiHidden="0" w:uiPriority="66" w:unhideWhenUsed="0"/>
+    <w:lsdException w:name="Medium Grid 1 Accent 2" w:semiHidden="0" w:uiPriority="67" w:unhideWhenUsed="0"/>
+    <w:lsdException w:name="Medium Grid 2 Accent 2" w:semiHidden="0" w:uiPriority="68" w:unhideWhenUsed="0"/>
+    <w:lsdException w:name="Medium Grid 3 Accent 2" w:semiHidden="0" w:uiPriority="69" w:unhideWhenUsed="0"/>
+    <w:lsdException w:name="Dark List Accent 2" w:semiHidden="0" w:uiPriority="70" w:unhideWhenUsed="0"/>
+    <w:lsdException w:name="Colorful Shading Accent 2" w:semiHidden="0" w:uiPriority="71" w:unhideWhenUsed="0"/>
+    <w:lsdException w:name="Colorful List Accent 2" w:semiHidden="0" w:uiPriority="72" w:unhideWhenUsed="0"/>
+    <w:lsdException w:name="Colorful Grid Accent 2" w:semiHidden="0" w:uiPriority="73" w:unhideWhenUsed="0"/>
+    <w:lsdException w:name="Light Shading Accent 3" w:semiHidden="0" w:uiPriority="60" w:unhideWhenUsed="0"/>
+    <w:lsdException w:name="Light List Accent 3" w:semiHidden="0" w:uiPriority="61" w:unhideWhenUsed="0"/>
+    <w:lsdException w:name="Light Grid Accent 3" w:semiHidden="0" w:uiPriority="62" w:unhideWhenUsed="0"/>
+    <w:lsdException w:name="Medium Shading 1 Accent 3" w:semiHidden="0" w:uiPriority="63" w:unhideWhenUsed="0"/>
+    <w:lsdException w:name="Medium Shading 2 Accent 3" w:semiHidden="0" w:uiPriority="64" w:unhideWhenUsed="0"/>
+    <w:lsdException w:name="Medium List 1 Accent 3" w:semiHidden="0" w:uiPriority="65" w:unhideWhenUsed="0"/>
+    <w:lsdException w:name="Medium List 2 Accent 3" w:semiHidden="0" w:uiPriority="66" w:unhideWhenUsed="0"/>
+    <w:lsdException w:name="Medium Grid 1 Accent 3" w:semiHidden="0" w:uiPriority="67" w:unhideWhenUsed="0"/>
+    <w:lsdException w:name="Medium Grid 2 Accent 3" w:semiHidden="0" w:uiPriority="68" w:unhideWhenUsed="0"/>
+    <w:lsdException w:name="Medium Grid 3 Accent 3" w:semiHidden="0" w:uiPriority="69" w:unhideWhenUsed="0"/>
+    <w:lsdException w:name="Dark List Accent 3" w:semiHidden="0" w:uiPriority="70" w:unhideWhenUsed="0"/>
+    <w:lsdException w:name="Colorful Shading Accent 3" w:semiHidden="0" w:uiPriority="71" w:unhideWhenUsed="0"/>
+    <w:lsdException w:name="Colorful List Accent 3" w:semiHidden="0" w:uiPriority="72" w:unhideWhenUsed="0"/>
+    <w:lsdException w:name="Colorful Grid Accent 3" w:semiHidden="0" w:uiPriority="73" w:unhideWhenUsed="0"/>
+    <w:lsdException w:name="Light Shading Accent 4" w:semiHidden="0" w:uiPriority="60" w:unhideWhenUsed="0"/>
+    <w:lsdException w:name="Light List Accent 4" w:semiHidden="0" w:uiPriority="61" w:unhideWhenUsed="0"/>
+    <w:lsdException w:name="Light Grid Accent 4" w:semiHidden="0" w:uiPriority="62" w:unhideWhenUsed="0"/>
+    <w:lsdException w:name="Medium Shading 1 Accent 4" w:semiHidden="0" w:uiPriority="63" w:unhideWhenUsed="0"/>
+    <w:lsdException w:name="Medium Shading 2 Accent 4" w:semiHidden="0" w:uiPriority="64" w:unhideWhenUsed="0"/>
+    <w:lsdException w:name="Medium List 1 Accent 4" w:semiHidden="0" w:uiPriority="65" w:unhideWhenUsed="0"/>
+    <w:lsdException w:name="Medium List 2 Accent 4" w:semiHidden="0" w:uiPriority="66" w:unhideWhenUsed="0"/>
+    <w:lsdException w:name="Medium Grid 1 Accent 4" w:semiHidden="0" w:uiPriority="67" w:unhideWhenUsed="0"/>
+    <w:lsdException w:name="Medium Grid 2 Accent 4" w:semiHidden="0" w:uiPriority="68" w:unhideWhenUsed="0"/>
+    <w:lsdException w:name="Medium Grid 3 Accent 4" w:semiHidden="0" w:uiPriority="69" w:unhideWhenUsed="0"/>
+    <w:lsdException w:name="Dark List Accent 4" w:semiHidden="0" w:uiPriority="70" w:unhideWhenUsed="0"/>
+    <w:lsdException w:name="Colorful Shading Accent 4" w:semiHidden="0" w:uiPriority="71" w:unhideWhenUsed="0"/>
+    <w:lsdException w:name="Colorful List Accent 4" w:semiHidden="0" w:uiPriority="72" w:unhideWhenUsed="0"/>
+    <w:lsdException w:name="Colorful Grid Accent 4" w:semiHidden="0" w:uiPriority="73" w:unhideWhenUsed="0"/>
+    <w:lsdException w:name="Light Shading Accent 5" w:semiHidden="0" w:uiPriority="60" w:unhideWhenUsed="0"/>
+    <w:lsdException w:name="Light List Accent 5" w:semiHidden="0" w:uiPriority="61" w:unhideWhenUsed="0"/>
+    <w:lsdException w:name="Light Grid Accent 5" w:semiHidden="0" w:uiPriority="62" w:unhideWhenUsed="0"/>
+    <w:lsdException w:name="Medium Shading 1 Accent 5" w:semiHidden="0" w:uiPriority="63" w:unhideWhenUsed="0"/>
+    <w:lsdException w:name="Medium Shading 2 Accent 5" w:semiHidden="0" w:uiPriority="64" w:unhideWhenUsed="0"/>
+    <w:lsdException w:name="Medium List 1 Accent 5" w:semiHidden="0" w:uiPriority="65" w:unhideWhenUsed="0"/>
+    <w:lsdException w:name="Medium List 2 Accent 5" w:semiHidden="0" w:uiPriority="66" w:unhideWhenUsed="0"/>
+    <w:lsdException w:name="Medium Grid 1 Accent 5" w:semiHidden="0" w:uiPriority="67" w:unhideWhenUsed="0"/>
+    <w:lsdException w:name="Medium Grid 2 Accent 5" w:semiHidden="0" w:uiPriority="68" w:unhideWhenUsed="0"/>
+    <w:lsdException w:name="Medium Grid 3 Accent 5" w:semiHidden="0" w:uiPriority="69" w:unhideWhenUsed="0"/>
+    <w:lsdException w:name="Dark List Accent 5" w:semiHidden="0" w:uiPriority="70" w:unhideWhenUsed="0"/>
+    <w:lsdException w:name="Colorful Shading Accent 5" w:semiHidden="0" w:uiPriority="71" w:unhideWhenUsed="0"/>
+    <w:lsdException w:name="Colorful List Accent 5" w:semiHidden="0" w:uiPriority="72" w:unhideWhenUsed="0"/>
+    <w:lsdException w:name="Colorful Grid Accent 5" w:semiHidden="0" w:uiPriority="73" w:unhideWhenUsed="0"/>
+    <w:lsdException w:name="Light Shading Accent 6" w:semiHidden="0" w:uiPriority="60" w:unhideWhenUsed="0"/>
+    <w:lsdException w:name="Light List Accent 6" w:semiHidden="0" w:uiPriority="61" w:unhideWhenUsed="0"/>
+    <w:lsdException w:name="Light Grid Accent 6" w:semiHidden="0" w:uiPriority="62" w:unhideWhenUsed="0"/>
+    <w:lsdException w:name="Medium Shading 1 Accent 6" w:semiHidden="0" w:uiPriority="63" w:unhideWhenUsed="0"/>
+    <w:lsdException w:name="Medium Shading 2 Accent 6" w:semiHidden="0" w:uiPriority="64" w:unhideWhenUsed="0"/>
+    <w:lsdException w:name="Medium List 1 Accent 6" w:semiHidden="0" w:uiPriority="65" w:unhideWhenUsed="0"/>
+    <w:lsdException w:name="Medium List 2 Accent 6" w:semiHidden="0" w:uiPriority="66" w:unhideWhenUsed="0"/>
+    <w:lsdException w:name="Medium Grid 1 Accent 6" w:semiHidden="0" w:uiPriority="67" w:unhideWhenUsed="0"/>
+    <w:lsdException w:name="Medium Grid 2 Accent 6" w:semiHidden="0" w:uiPriority="68" w:unhideWhenUsed="0"/>
+    <w:lsdException w:name="Medium Grid 3 Accent 6" w:semiHidden="0" w:uiPriority="69" w:unhideWhenUsed="0"/>
+    <w:lsdException w:name="Dark List Accent 6" w:semiHidden="0" w:uiPriority="70" w:unhideWhenUsed="0"/>
+    <w:lsdException w:name="Colorful Shading Accent 6" w:semiHidden="0" w:uiPriority="71" w:unhideWhenUsed="0"/>
+    <w:lsdException w:name="Colorful List Accent 6" w:semiHidden="0" w:uiPriority="72" w:unhideWhenUsed="0"/>
+    <w:lsdException w:name="Colorful Grid Accent 6" w:semiHidden="0" w:uiPriority="73" w:unhideWhenUsed="0"/>
+    <w:lsdException w:name="Subtle Emphasis" w:semiHidden="0" w:uiPriority="19" w:unhideWhenUsed="0" w:qFormat="1"/>
+    <w:lsdException w:name="Intense Emphasis" w:semiHidden="0" w:uiPriority="21" w:unhideWhenUsed="0" w:qFormat="1"/>
+    <w:lsdException w:name="Subtle Reference" w:semiHidden="0" w:uiPriority="31" w:unhideWhenUsed="0" w:qFormat="1"/>
+    <w:lsdException w:name="Intense Reference" w:semiHidden="0" w:uiPriority="32" w:unhideWhenUsed="0" w:qFormat="1"/>
+    <w:lsdException w:name="Book Title" w:semiHidden="0" w:uiPriority="33" w:unhideWhenUsed="0" w:qFormat="1"/>
+    <w:lsdException w:name="Bibliography" w:uiPriority="37"/>
+    <w:lsdException w:name="TOC Heading" w:uiPriority="39" w:qFormat="1"/>
+  </w:latentStyles>
+  <w:style w:type="paragraph" w:default="1" w:styleId="Normal">
+    <w:name w:val="Normal"/>
+    <w:qFormat/>
+  </w:style>
+  <w:style w:type="paragraph" w:styleId="Heading1">
+    <w:name w:val="heading 1"/>
+    <w:basedOn w:val="Normal"/>
+    <w:link w:val="Heading1Char"/>
+    <w:uiPriority w:val="9"/>
+    <w:qFormat/>
+    <w:rsid w:val="000C553E"/>
+    <w:pPr>
+      <w:spacing w:before="100" w:beforeAutospacing="1" w:after="100" w:afterAutospacing="1" w:line="240" w:lineRule="auto"/>
+      <w:outlineLvl w:val="0"/>
+    </w:pPr>
+    <w:rPr>
+      <w:rFonts w:ascii="Times New Roman" w:eastAsia="Times New Roman" w:hAnsi="Times New Roman" w:cs="Times New Roman"/>
+      <w:b/>
+      <w:bCs/>
+      <w:kern w:val="36"/>
+      <w:sz w:val="48"/>
+      <w:szCs w:val="48"/>
+      <w:lang w:eastAsia="en-GB"/>
+    </w:rPr>
+  </w:style>
+  <w:style w:type="character" w:default="1" w:styleId="DefaultParagraphFont">
+    <w:name w:val="Default Paragraph Font"/>
+    <w:uiPriority w:val="1"/>
+    <w:semiHidden/>
+    <w:unhideWhenUsed/>
+  </w:style>
+  <w:style w:type="table" w:default="1" w:styleId="TableNormal">
+    <w:name w:val="Normal Table"/>
+    <w:uiPriority w:val="99"/>
+    <w:semiHidden/>
+    <w:unhideWhenUsed/>
+    <w:tblPr>
+      <w:tblInd w:w="0" w:type="dxa"/>
+      <w:tblCellMar>
+        <w:top w:w="0" w:type="dxa"/>
+        <w:left w:w="108" w:type="dxa"/>
+        <w:bottom w:w="0" w:type="dxa"/>
+        <w:right w:w="108" w:type="dxa"/>
+      </w:tblCellMar>
+    </w:tblPr>
+  </w:style>
+  <w:style w:type="numbering" w:default="1" w:styleId="NoList">
+    <w:name w:val="No List"/>
+    <w:uiPriority w:val="99"/>
+    <w:semiHidden/>
+    <w:unhideWhenUsed/>
+  </w:style>
+  <w:style w:type="paragraph" w:styleId="BalloonText">
+    <w:name w:val="Balloon Text"/>
+    <w:basedOn w:val="Normal"/>
+    <w:link w:val="BalloonTextChar"/>
+    <w:uiPriority w:val="99"/>
+    <w:semiHidden/>
+    <w:unhideWhenUsed/>
+    <w:rsid w:val="00C73BF7"/>
+    <w:pPr>
+      <w:spacing w:after="0" w:line="240" w:lineRule="auto"/>
+    </w:pPr>
+    <w:rPr>
+      <w:rFonts w:ascii="Tahoma" w:hAnsi="Tahoma" w:cs="Tahoma"/>
+      <w:sz w:val="16"/>
+      <w:szCs w:val="16"/>
+    </w:rPr>
+  </w:style>
+  <w:style w:type="character" w:customStyle="1" w:styleId="BalloonTextChar">
+    <w:name w:val="Balloon Text Char"/>
+    <w:basedOn w:val="DefaultParagraphFont"/>
+    <w:link w:val="BalloonText"/>
+    <w:uiPriority w:val="99"/>
+    <w:semiHidden/>
+    <w:rsid w:val="00C73BF7"/>
+    <w:rPr>
+      <w:rFonts w:ascii="Tahoma" w:hAnsi="Tahoma" w:cs="Tahoma"/>
+      <w:sz w:val="16"/>
+      <w:szCs w:val="16"/>
+    </w:rPr>
+  </w:style>
+  <w:style w:type="table" w:styleId="TableGrid">
+    <w:name w:val="Table Grid"/>
+    <w:basedOn w:val="TableNormal"/>
+    <w:uiPriority w:val="59"/>
+    <w:rsid w:val="00DC5298"/>
+    <w:pPr>
+      <w:spacing w:after="0" w:line="240" w:lineRule="auto"/>
+    </w:pPr>
+    <w:tblPr>
+      <w:tblBorders>
+        <w:top w:val="single" w:sz="4" w:space="0" w:color="auto"/>
+        <w:left w:val="single" w:sz="4" w:space="0" w:color="auto"/>
+        <w:bottom w:val="single" w:sz="4" w:space="0" w:color="auto"/>
+        <w:right w:val="single" w:sz="4" w:space="0" w:color="auto"/>
+        <w:insideH w:val="single" w:sz="4" w:space="0" w:color="auto"/>
+        <w:insideV w:val="single" w:sz="4" w:space="0" w:color="auto"/>
+      </w:tblBorders>
+    </w:tblPr>
+  </w:style>
+  <w:style w:type="paragraph" w:styleId="Header">
+    <w:name w:val="header"/>
+    <w:basedOn w:val="Normal"/>
+    <w:link w:val="HeaderChar"/>
+    <w:uiPriority w:val="99"/>
+    <w:unhideWhenUsed/>
+    <w:rsid w:val="00CD1330"/>
+    <w:pPr>
+      <w:tabs>
+        <w:tab w:val="center" w:pos="4513"/>
+        <w:tab w:val="right" w:pos="9026"/>
+      </w:tabs>
+      <w:spacing w:after="0" w:line="240" w:lineRule="auto"/>
+    </w:pPr>
+  </w:style>
+  <w:style w:type="character" w:customStyle="1" w:styleId="HeaderChar">
+    <w:name w:val="Header Char"/>
+    <w:basedOn w:val="DefaultParagraphFont"/>
+    <w:link w:val="Header"/>
+    <w:uiPriority w:val="99"/>
+    <w:rsid w:val="00CD1330"/>
+  </w:style>
+  <w:style w:type="paragraph" w:styleId="Footer">
+    <w:name w:val="footer"/>
+    <w:basedOn w:val="Normal"/>
+    <w:link w:val="FooterChar"/>
+    <w:uiPriority w:val="99"/>
+    <w:unhideWhenUsed/>
+    <w:rsid w:val="00CD1330"/>
+    <w:pPr>
+      <w:tabs>
+        <w:tab w:val="center" w:pos="4513"/>
+        <w:tab w:val="right" w:pos="9026"/>
+      </w:tabs>
+      <w:spacing w:after="0" w:line="240" w:lineRule="auto"/>
+    </w:pPr>
+  </w:style>
+  <w:style w:type="character" w:customStyle="1" w:styleId="FooterChar">
+    <w:name w:val="Footer Char"/>
+    <w:basedOn w:val="DefaultParagraphFont"/>
+    <w:link w:val="Footer"/>
+    <w:uiPriority w:val="99"/>
+    <w:rsid w:val="00CD1330"/>
+  </w:style>
+  <w:style w:type="character" w:styleId="Hyperlink">
+    <w:name w:val="Hyperlink"/>
+    <w:basedOn w:val="DefaultParagraphFont"/>
+    <w:uiPriority w:val="99"/>
+    <w:unhideWhenUsed/>
+    <w:rsid w:val="004C6418"/>
+    <w:rPr>
+      <w:color w:val="0000FF" w:themeColor="hyperlink"/>
+      <w:u w:val="single"/>
+    </w:rPr>
+  </w:style>
+  <w:style w:type="character" w:customStyle="1" w:styleId="Heading1Char">
+    <w:name w:val="Heading 1 Char"/>
+    <w:basedOn w:val="DefaultParagraphFont"/>
+    <w:link w:val="Heading1"/>
+    <w:uiPriority w:val="9"/>
+    <w:rsid w:val="000C553E"/>
+    <w:rPr>
+      <w:rFonts w:ascii="Times New Roman" w:eastAsia="Times New Roman" w:hAnsi="Times New Roman" w:cs="Times New Roman"/>
+      <w:b/>
+      <w:bCs/>
+      <w:kern w:val="36"/>
+      <w:sz w:val="48"/>
+      <w:szCs w:val="48"/>
+      <w:lang w:eastAsia="en-GB"/>
+    </w:rPr>
+  </w:style>
+  <w:style w:type="character" w:customStyle="1" w:styleId="a-size-large">
+    <w:name w:val="a-size-large"/>
+    <w:basedOn w:val="DefaultParagraphFont"/>
+    <w:rsid w:val="000C553E"/>
+  </w:style>
+</w:styles>
+</file>
+
+<file path=word/stylesWithEffects.xml><?xml version="1.0" encoding="utf-8"?>
+<w:styles xmlns:wpc="http://schemas.microsoft.com/office/word/2010/wordprocessingCanvas" xmlns:mc="http://schemas.openxmlformats.org/markup-compatibility/2006" xmlns:o="urn:schemas-microsoft-com:office:office" xmlns:r="http://schemas.openxmlformats.org/officeDocument/2006/relationships" xmlns:m="http://schemas.openxmlformats.org/officeDocument/2006/math" xmlns:v="urn:schemas-microsoft-com:vml" xmlns:wp14="http://schemas.microsoft.com/office/word/2010/wordprocessingDrawing" xmlns:wp="http://schemas.openxmlformats.org/drawingml/2006/wordprocessingDrawing" xmlns:w10="urn:schemas-microsoft-com:office:word" xmlns:w="http://schemas.openxmlformats.org/wordprocessingml/2006/main" xmlns:w14="http://schemas.microsoft.com/office/word/2010/wordml" xmlns:wpg="http://schemas.microsoft.com/office/word/2010/wordprocessingGroup" xmlns:wpi="http://schemas.microsoft.com/office/word/2010/wordprocessingInk" xmlns:wne="http://schemas.microsoft.com/office/word/2006/wordml" xmlns:wps="http://schemas.microsoft.com/office/word/2010/wordprocessingShape" mc:Ignorable="w14 wp14">
+  <w:docDefaults>
+    <w:rPrDefault>
+      <w:rPr>
+        <w:rFonts w:asciiTheme="minorHAnsi" w:eastAsiaTheme="minorHAnsi" w:hAnsiTheme="minorHAnsi" w:cstheme="minorBidi"/>
+        <w:sz w:val="22"/>
+        <w:szCs w:val="22"/>
+        <w:lang w:val="en-GB" w:eastAsia="en-US" w:bidi="ar-SA"/>
+      </w:rPr>
+    </w:rPrDefault>
+    <w:pPrDefault>
+      <w:pPr>
+        <w:spacing w:after="200" w:line="276" w:lineRule="auto"/>
+      </w:pPr>
+    </w:pPrDefault>
+  </w:docDefaults>
+  <w:latentStyles w:defLockedState="0" w:defUIPriority="99" w:defSemiHidden="1" w:defUnhideWhenUsed="1" w:defQFormat="0" w:count="267">
+    <w:lsdException w:name="Normal" w:semiHidden="0" w:uiPriority="0" w:unhideWhenUsed="0" w:qFormat="1"/>
+    <w:lsdException w:name="heading 1" w:semiHidden="0" w:uiPriority="9" w:unhideWhenUsed="0" w:qFormat="1"/>
+    <w:lsdException w:name="heading 2" w:uiPriority="9" w:qFormat="1"/>
+    <w:lsdException w:name="heading 3" w:uiPriority="9" w:qFormat="1"/>
+    <w:lsdException w:name="heading 4" w:uiPriority="9" w:qFormat="1"/>
+    <w:lsdException w:name="heading 5" w:uiPriority="9" w:qFormat="1"/>
+    <w:lsdException w:name="heading 6" w:uiPriority="9" w:qFormat="1"/>
+    <w:lsdException w:name="heading 7" w:uiPriority="9" w:qFormat="1"/>
+    <w:lsdException w:name="heading 8" w:uiPriority="9" w:qFormat="1"/>
+    <w:lsdException w:name="heading 9" w:uiPriority="9" w:qFormat="1"/>
+    <w:lsdException w:name="toc 1" w:uiPriority="39"/>
+    <w:lsdException w:name="toc 2" w:uiPriority="39"/>
+    <w:lsdException w:name="toc 3" w:uiPriority="39"/>
+    <w:lsdException w:name="toc 4" w:uiPriority="39"/>
+    <w:lsdException w:name="toc 5" w:uiPriority="39"/>
+    <w:lsdException w:name="toc 6" w:uiPriority="39"/>
+    <w:lsdException w:name="toc 7" w:uiPriority="39"/>
+    <w:lsdException w:name="toc 8" w:uiPriority="39"/>
+    <w:lsdException w:name="toc 9" w:uiPriority="39"/>
+    <w:lsdException w:name="caption" w:uiPriority="35" w:qFormat="1"/>
+    <w:lsdException w:name="Title" w:semiHidden="0" w:uiPriority="10" w:unhideWhenUsed="0" w:qFormat="1"/>
+    <w:lsdException w:name="Default Paragraph Font" w:uiPriority="1"/>
+    <w:lsdException w:name="Subtitle" w:semiHidden="0" w:uiPriority="11" w:unhideWhenUsed="0" w:qFormat="1"/>
+    <w:lsdException w:name="Strong" w:semiHidden="0" w:uiPriority="22" w:unhideWhenUsed="0" w:qFormat="1"/>
+    <w:lsdException w:name="Emphasis" w:semiHidden="0" w:uiPriority="20" w:unhideWhenUsed="0" w:qFormat="1"/>
+    <w:lsdException w:name="Table Grid" w:semiHidden="0" w:uiPriority="59" w:unhideWhenUsed="0"/>
+    <w:lsdException w:name="Placeholder Text" w:unhideWhenUsed="0"/>
+    <w:lsdException w:name="No Spacing" w:semiHidden="0" w:uiPriority="1" w:unhideWhenUsed="0" w:qFormat="1"/>
+    <w:lsdException w:name="Light Shading" w:semiHidden="0" w:uiPriority="60" w:unhideWhenUsed="0"/>
+    <w:lsdException w:name="Light List" w:semiHidden="0" w:uiPriority="61" w:unhideWhenUsed="0"/>
+    <w:lsdException w:name="Light Grid" w:semiHidden="0" w:uiPriority="62" w:unhideWhenUsed="0"/>
+    <w:lsdException w:name="Medium Shading 1" w:semiHidden="0" w:uiPriority="63" w:unhideWhenUsed="0"/>
+    <w:lsdException w:name="Medium Shading 2" w:semiHidden="0" w:uiPriority="64" w:unhideWhenUsed="0"/>
+    <w:lsdException w:name="Medium List 1" w:semiHidden="0" w:uiPriority="65" w:unhideWhenUsed="0"/>
+    <w:lsdException w:name="Medium List 2" w:semiHidden="0" w:uiPriority="66" w:unhideWhenUsed="0"/>
+    <w:lsdException w:name="Medium Grid 1" w:semiHidden="0" w:uiPriority="67" w:unhideWhenUsed="0"/>
+    <w:lsdException w:name="Medium Grid 2" w:semiHidden="0" w:uiPriority="68" w:unhideWhenUsed="0"/>
+    <w:lsdException w:name="Medium Grid 3" w:semiHidden="0" w:uiPriority="69" w:unhideWhenUsed="0"/>
+    <w:lsdException w:name="Dark List" w:semiHidden="0" w:uiPriority="70" w:unhideWhenUsed="0"/>
+    <w:lsdException w:name="Colorful Shading" w:semiHidden="0" w:uiPriority="71" w:unhideWhenUsed="0"/>
+    <w:lsdException w:name="Colorful List" w:semiHidden="0" w:uiPriority="72" w:unhideWhenUsed="0"/>
+    <w:lsdException w:name="Colorful Grid" w:semiHidden="0" w:uiPriority="73" w:unhideWhenUsed="0"/>
+    <w:lsdException w:name="Light Shading Accent 1" w:semiHidden="0" w:uiPriority="60" w:unhideWhenUsed="0"/>
+    <w:lsdException w:name="Light List Accent 1" w:semiHidden="0" w:uiPriority="61" w:unhideWhenUsed="0"/>
+    <w:lsdException w:name="Light Grid Accent 1" w:semiHidden="0" w:uiPriority="62" w:unhideWhenUsed="0"/>
+    <w:lsdException w:name="Medium Shading 1 Accent 1" w:semiHidden="0" w:uiPriority="63" w:unhideWhenUsed="0"/>
+    <w:lsdException w:name="Medium Shading 2 Accent 1" w:semiHidden="0" w:uiPriority="64" w:unhideWhenUsed="0"/>
+    <w:lsdException w:name="Medium List 1 Accent 1" w:semiHidden="0" w:uiPriority="65" w:unhideWhenUsed="0"/>
+    <w:lsdException w:name="Revision" w:unhideWhenUsed="0"/>
+    <w:lsdException w:name="List Paragraph" w:semiHidden="0" w:uiPriority="34" w:unhideWhenUsed="0" w:qFormat="1"/>
+    <w:lsdException w:name="Quote" w:semiHidden="0" w:uiPriority="29" w:unhideWhenUsed="0" w:qFormat="1"/>
+    <w:lsdException w:name="Intense Quote" w:semiHidden="0" w:uiPriority="30" w:unhideWhenUsed="0" w:qFormat="1"/>
+    <w:lsdException w:name="Medium List 2 Accent 1" w:semiHidden="0" w:uiPriority="66" w:unhideWhenUsed="0"/>
+    <w:lsdException w:name="Medium Grid 1 Accent 1" w:semiHidden="0" w:uiPriority="67" w:unhideWhenUsed="0"/>
+    <w:lsdException w:name="Medium Grid 2 Accent 1" w:semiHidden="0" w:uiPriority="68" w:unhideWhenUsed="0"/>
+    <w:lsdException w:name="Medium Grid 3 Accent 1" w:semiHidden="0" w:uiPriority="69" w:unhideWhenUsed="0"/>
+    <w:lsdException w:name="Dark List Accent 1" w:semiHidden="0" w:uiPriority="70" w:unhideWhenUsed="0"/>
+    <w:lsdException w:name="Colorful Shading Accent 1" w:semiHidden="0" w:uiPriority="71" w:unhideWhenUsed="0"/>
+    <w:lsdException w:name="Colorful List Accent 1" w:semiHidden="0" w:uiPriority="72" w:unhideWhenUsed="0"/>
+    <w:lsdException w:name="Colorful Grid Accent 1" w:semiHidden="0" w:uiPriority="73" w:unhideWhenUsed="0"/>
+    <w:lsdException w:name="Light Shading Accent 2" w:semiHidden="0" w:uiPriority="60" w:unhideWhenUsed="0"/>
+    <w:lsdException w:name="Light List Accent 2" w:semiHidden="0" w:uiPriority="61" w:unhideWhenUsed="0"/>
+    <w:lsdException w:name="Light Grid Accent 2" w:semiHidden="0" w:uiPriority="62" w:unhideWhenUsed="0"/>
+    <w:lsdException w:name="Medium Shading 1 Accent 2" w:semiHidden="0" w:uiPriority="63" w:unhideWhenUsed="0"/>
+    <w:lsdException w:name="Medium Shading 2 Accent 2" w:semiHidden="0" w:uiPriority="64" w:unhideWhenUsed="0"/>
+    <w:lsdException w:name="Medium List 1 Accent 2" w:semiHidden="0" w:uiPriority="65" w:unhideWhenUsed="0"/>
+    <w:lsdException w:name="Medium List 2 Accent 2" w:semiHidden="0" w:uiPriority="66" w:unhideWhenUsed="0"/>
+    <w:lsdException w:name="Medium Grid 1 Accent 2" w:semiHidden="0" w:uiPriority="67" w:unhideWhenUsed="0"/>
+    <w:lsdException w:name="Medium Grid 2 Accent 2" w:semiHidden="0" w:uiPriority="68" w:unhideWhenUsed="0"/>
+    <w:lsdException w:name="Medium Grid 3 Accent 2" w:semiHidden="0" w:uiPriority="69" w:unhideWhenUsed="0"/>
+    <w:lsdException w:name="Dark List Accent 2" w:semiHidden="0" w:uiPriority="70" w:unhideWhenUsed="0"/>
+    <w:lsdException w:name="Colorful Shading Accent 2" w:semiHidden="0" w:uiPriority="71" w:unhideWhenUsed="0"/>
+    <w:lsdException w:name="Colorful List Accent 2" w:semiHidden="0" w:uiPriority="72" w:unhideWhenUsed="0"/>
+    <w:lsdException w:name="Colorful Grid Accent 2" w:semiHidden="0" w:uiPriority="73" w:unhideWhenUsed="0"/>
+    <w:lsdException w:name="Light Shading Accent 3" w:semiHidden="0" w:uiPriority="60" w:unhideWhenUsed="0"/>
+    <w:lsdException w:name="Light List Accent 3" w:semiHidden="0" w:uiPriority="61" w:unhideWhenUsed="0"/>
+    <w:lsdException w:name="Light Grid Accent 3" w:semiHidden="0" w:uiPriority="62" w:unhideWhenUsed="0"/>
+    <w:lsdException w:name="Medium Shading 1 Accent 3" w:semiHidden="0" w:uiPriority="63" w:unhideWhenUsed="0"/>
+    <w:lsdException w:name="Medium Shading 2 Accent 3" w:semiHidden="0" w:uiPriority="64" w:unhideWhenUsed="0"/>
+    <w:lsdException w:name="Medium List 1 Accent 3" w:semiHidden="0" w:uiPriority="65" w:unhideWhenUsed="0"/>
+    <w:lsdException w:name="Medium List 2 Accent 3" w:semiHidden="0" w:uiPriority="66" w:unhideWhenUsed="0"/>
+    <w:lsdException w:name="Medium Grid 1 Accent 3" w:semiHidden="0" w:uiPriority="67" w:unhideWhenUsed="0"/>
+    <w:lsdException w:name="Medium Grid 2 Accent 3" w:semiHidden="0" w:uiPriority="68" w:unhideWhenUsed="0"/>
+    <w:lsdException w:name="Medium Grid 3 Accent 3" w:semiHidden="0" w:uiPriority="69" w:unhideWhenUsed="0"/>
+    <w:lsdException w:name="Dark List Accent 3" w:semiHidden="0" w:uiPriority="70" w:unhideWhenUsed="0"/>
+    <w:lsdException w:name="Colorful Shading Accent 3" w:semiHidden="0" w:uiPriority="71" w:unhideWhenUsed="0"/>
+    <w:lsdException w:name="Colorful List Accent 3" w:semiHidden="0" w:uiPriority="72" w:unhideWhenUsed="0"/>
+    <w:lsdException w:name="Colorful Grid Accent 3" w:semiHidden="0" w:uiPriority="73" w:unhideWhenUsed="0"/>
+    <w:lsdException w:name="Light Shading Accent 4" w:semiHidden="0" w:uiPriority="60" w:unhideWhenUsed="0"/>
+    <w:lsdException w:name="Light List Accent 4" w:semiHidden="0" w:uiPriority="61" w:unhideWhenUsed="0"/>
+    <w:lsdException w:name="Light Grid Accent 4" w:semiHidden="0" w:uiPriority="62" w:unhideWhenUsed="0"/>
+    <w:lsdException w:name="Medium Shading 1 Accent 4" w:semiHidden="0" w:uiPriority="63" w:unhideWhenUsed="0"/>
+    <w:lsdException w:name="Medium Shading 2 Accent 4" w:semiHidden="0" w:uiPriority="64" w:unhideWhenUsed="0"/>
+    <w:lsdException w:name="Medium List 1 Accent 4" w:semiHidden="0" w:uiPriority="65" w:unhideWhenUsed="0"/>
+    <w:lsdException w:name="Medium List 2 Accent 4" w:semiHidden="0" w:uiPriority="66" w:unhideWhenUsed="0"/>
+    <w:lsdException w:name="Medium Grid 1 Accent 4" w:semiHidden="0" w:uiPriority="67" w:unhideWhenUsed="0"/>
+    <w:lsdException w:name="Medium Grid 2 Accent 4" w:semiHidden="0" w:uiPriority="68" w:unhideWhenUsed="0"/>
+    <w:lsdException w:name="Medium Grid 3 Accent 4" w:semiHidden="0" w:uiPriority="69" w:unhideWhenUsed="0"/>
+    <w:lsdException w:name="Dark List Accent 4" w:semiHidden="0" w:uiPriority="70" w:unhideWhenUsed="0"/>
+    <w:lsdException w:name="Colorful Shading Accent 4" w:semiHidden="0" w:uiPriority="71" w:unhideWhenUsed="0"/>
+    <w:lsdException w:name="Colorful List Accent 4" w:semiHidden="0" w:uiPriority="72" w:unhideWhenUsed="0"/>
+    <w:lsdException w:name="Colorful Grid Accent 4" w:semiHidden="0" w:uiPriority="73" w:unhideWhenUsed="0"/>
+    <w:lsdException w:name="Light Shading Accent 5" w:semiHidden="0" w:uiPriority="60" w:unhideWhenUsed="0"/>
+    <w:lsdException w:name="Light List Accent 5" w:semiHidden="0" w:uiPriority="61" w:unhideWhenUsed="0"/>
+    <w:lsdException w:name="Light Grid Accent 5" w:semiHidden="0" w:uiPriority="62" w:unhideWhenUsed="0"/>
+    <w:lsdException w:name="Medium Shading 1 Accent 5" w:semiHidden="0" w:uiPriority="63" w:unhideWhenUsed="0"/>
+    <w:lsdException w:name="Medium Shading 2 Accent 5" w:semiHidden="0" w:uiPriority="64" w:unhideWhenUsed="0"/>
+    <w:lsdException w:name="Medium List 1 Accent 5" w:semiHidden="0" w:uiPriority="65" w:unhideWhenUsed="0"/>
+    <w:lsdException w:name="Medium List 2 Accent 5" w:semiHidden="0" w:uiPriority="66" w:unhideWhenUsed="0"/>
+    <w:lsdException w:name="Medium Grid 1 Accent 5" w:semiHidden="0" w:uiPriority="67" w:unhideWhenUsed="0"/>
+    <w:lsdException w:name="Medium Grid 2 Accent 5" w:semiHidden="0" w:uiPriority="68" w:unhideWhenUsed="0"/>
+    <w:lsdException w:name="Medium Grid 3 Accent 5" w:semiHidden="0" w:uiPriority="69" w:unhideWhenUsed="0"/>
+    <w:lsdException w:name="Dark List Accent 5" w:semiHidden="0" w:uiPriority="70" w:unhideWhenUsed="0"/>
+    <w:lsdException w:name="Colorful Shading Accent 5" w:semiHidden="0" w:uiPriority="71" w:unhideWhenUsed="0"/>
+    <w:lsdException w:name="Colorful List Accent 5" w:semiHidden="0" w:uiPriority="72" w:unhideWhenUsed="0"/>
+    <w:lsdException w:name="Colorful Grid Accent 5" w:semiHidden="0" w:uiPriority="73" w:unhideWhenUsed="0"/>
+    <w:lsdException w:name="Light Shading Accent 6" w:semiHidden="0" w:uiPriority="60" w:unhideWhenUsed="0"/>
+    <w:lsdException w:name="Light List Accent 6" w:semiHidden="0" w:uiPriority="61" w:unhideWhenUsed="0"/>
+    <w:lsdException w:name="Light Grid Accent 6" w:semiHidden="0" w:uiPriority="62" w:unhideWhenUsed="0"/>
+    <w:lsdException w:name="Medium Shading 1 Accent 6" w:semiHidden="0" w:uiPriority="63" w:unhideWhenUsed="0"/>
+    <w:lsdException w:name="Medium Shading 2 Accent 6" w:semiHidden="0" w:uiPriority="64" w:unhideWhenUsed="0"/>
+    <w:lsdException w:name="Medium List 1 Accent 6" w:semiHidden="0" w:uiPriority="65" w:unhideWhenUsed="0"/>
+    <w:lsdException w:name="Medium List 2 Accent 6" w:semiHidden="0" w:uiPriority="66" w:unhideWhenUsed="0"/>
+    <w:lsdException w:name="Medium Grid 1 Accent 6" w:semiHidden="0" w:uiPriority="67" w:unhideWhenUsed="0"/>
+    <w:lsdException w:name="Medium Grid 2 Accent 6" w:semiHidden="0" w:uiPriority="68" w:unhideWhenUsed="0"/>
+    <w:lsdException w:name="Medium Grid 3 Accent 6" w:semiHidden="0" w:uiPriority="69" w:unhideWhenUsed="0"/>
+    <w:lsdException w:name="Dark List Accent 6" w:semiHidden="0" w:uiPriority="70" w:unhideWhenUsed="0"/>
+    <w:lsdException w:name="Colorful Shading Accent 6" w:semiHidden="0" w:uiPriority="71" w:unhideWhenUsed="0"/>
+    <w:lsdException w:name="Colorful List Accent 6" w:semiHidden="0" w:uiPriority="72" w:unhideWhenUsed="0"/>
+    <w:lsdException w:name="Colorful Grid Accent 6" w:semiHidden="0" w:uiPriority="73" w:unhideWhenUsed="0"/>
+    <w:lsdException w:name="Subtle Emphasis" w:semiHidden="0" w:uiPriority="19" w:unhideWhenUsed="0" w:qFormat="1"/>
+    <w:lsdException w:name="Intense Emphasis" w:semiHidden="0" w:uiPriority="21" w:unhideWhenUsed="0" w:qFormat="1"/>
+    <w:lsdException w:name="Subtle Reference" w:semiHidden="0" w:uiPriority="31" w:unhideWhenUsed="0" w:qFormat="1"/>
+    <w:lsdException w:name="Intense Reference" w:semiHidden="0" w:uiPriority="32" w:unhideWhenUsed="0" w:qFormat="1"/>
+    <w:lsdException w:name="Book Title" w:semiHidden="0" w:uiPriority="33" w:unhideWhenUsed="0" w:qFormat="1"/>
+    <w:lsdException w:name="Bibliography" w:uiPriority="37"/>
+    <w:lsdException w:name="TOC Heading" w:uiPriority="39" w:qFormat="1"/>
   </w:latentStyles>
   <w:style w:type="paragraph" w:default="1" w:styleId="Normal">
     <w:name w:val="Normal"/>

</xml_diff>